<commit_message>
Merge with other files
</commit_message>
<xml_diff>
--- a/Docs/Основни идеи.docx
+++ b/Docs/Основни идеи.docx
@@ -1,20 +1,15 @@
 
 <file path=word/document.xml><?xml version="1.0" encoding="utf-8"?>
-<w:document xmlns:wpc="http://schemas.microsoft.com/office/word/2010/wordprocessingCanvas" xmlns:cx="http://schemas.microsoft.com/office/drawing/2014/chartex" xmlns:cx1="http://schemas.microsoft.com/office/drawing/2015/9/8/chartex" xmlns:cx2="http://schemas.microsoft.com/office/drawing/2015/10/21/chartex" xmlns:cx3="http://schemas.microsoft.com/office/drawing/2016/5/9/chartex" xmlns:cx4="http://schemas.microsoft.com/office/drawing/2016/5/10/chartex" xmlns:cx5="http://schemas.microsoft.com/office/drawing/2016/5/11/chartex" xmlns:cx6="http://schemas.microsoft.com/office/drawing/2016/5/12/chartex" xmlns:cx7="http://schemas.microsoft.com/office/drawing/2016/5/13/chartex" xmlns:cx8="http://schemas.microsoft.com/office/drawing/2016/5/14/chartex" xmlns:mc="http://schemas.openxmlformats.org/markup-compatibility/2006" xmlns:aink="http://schemas.microsoft.com/office/drawing/2016/ink" xmlns:am3d="http://schemas.microsoft.com/office/drawing/2017/model3d" xmlns:o="urn:schemas-microsoft-com:office:office" xmlns:r="http://schemas.openxmlformats.org/officeDocument/2006/relationships" xmlns:m="http://schemas.openxmlformats.org/officeDocument/2006/math" xmlns:v="urn:schemas-microsoft-com:vml" xmlns:wp14="http://schemas.microsoft.com/office/word/2010/wordprocessingDrawing" xmlns:wp="http://schemas.openxmlformats.org/drawingml/2006/wordprocessingDrawing" xmlns:w10="urn:schemas-microsoft-com:office:word" xmlns:w="http://schemas.openxmlformats.org/wordprocessingml/2006/main" xmlns:w14="http://schemas.microsoft.com/office/word/2010/wordml" xmlns:w15="http://schemas.microsoft.com/office/word/2012/wordml" xmlns:w16cid="http://schemas.microsoft.com/office/word/2016/wordml/cid" xmlns:w16se="http://schemas.microsoft.com/office/word/2015/wordml/symex" xmlns:wpg="http://schemas.microsoft.com/office/word/2010/wordprocessingGroup" xmlns:wpi="http://schemas.microsoft.com/office/word/2010/wordprocessingInk" xmlns:wne="http://schemas.microsoft.com/office/word/2006/wordml" xmlns:wps="http://schemas.microsoft.com/office/word/2010/wordprocessingShape" mc:Ignorable="w14 w15 w16se w16cid wp14">
+<w:document xmlns:o="urn:schemas-microsoft-com:office:office" xmlns:r="http://schemas.openxmlformats.org/officeDocument/2006/relationships" xmlns:v="urn:schemas-microsoft-com:vml" xmlns:w="http://schemas.openxmlformats.org/wordprocessingml/2006/main" xmlns:w10="urn:schemas-microsoft-com:office:word" xmlns:wp="http://schemas.openxmlformats.org/drawingml/2006/wordprocessingDrawing" xmlns:wps="http://schemas.microsoft.com/office/word/2010/wordprocessingShape" xmlns:wpg="http://schemas.microsoft.com/office/word/2010/wordprocessingGroup" xmlns:mc="http://schemas.openxmlformats.org/markup-compatibility/2006" xmlns:wp14="http://schemas.microsoft.com/office/word/2010/wordprocessingDrawing" xmlns:w14="http://schemas.microsoft.com/office/word/2010/wordml" mc:Ignorable="w14 wp14">
   <w:body>
     <w:p>
       <w:pPr>
-        <w:rPr>
-          <w:lang w:val="en-GB"/>
-        </w:rPr>
-      </w:pPr>
-      <w:proofErr w:type="spellStart"/>
-      <w:r>
-        <w:t>Web</w:t>
-      </w:r>
-      <w:proofErr w:type="spellEnd"/>
-      <w:r>
-        <w:t xml:space="preserve"> приложение</w:t>
+        <w:pStyle w:val="Normal"/>
+        <w:rPr/>
+      </w:pPr>
+      <w:r>
+        <w:rPr/>
+        <w:t>Web приложение</w:t>
       </w:r>
       <w:r>
         <w:rPr>
@@ -25,96 +20,126 @@
     </w:p>
     <w:p>
       <w:pPr>
+        <w:pStyle w:val="Normal"/>
         <w:numPr>
           <w:ilvl w:val="0"/>
-          <w:numId w:val="2"/>
-        </w:numPr>
-      </w:pPr>
-      <w:r>
+          <w:numId w:val="1"/>
+        </w:numPr>
+        <w:rPr/>
+      </w:pPr>
+      <w:r>
+        <w:rPr/>
+        <w:t>Да се стартира сървърът при пускане на RPi</w:t>
+      </w:r>
+    </w:p>
+    <w:p>
+      <w:pPr>
+        <w:pStyle w:val="Normal"/>
+        <w:numPr>
+          <w:ilvl w:val="0"/>
+          <w:numId w:val="1"/>
+        </w:numPr>
+        <w:rPr/>
+      </w:pPr>
+      <w:r>
+        <w:rPr/>
         <w:t>В началото да има тестове</w:t>
       </w:r>
     </w:p>
     <w:p>
       <w:pPr>
+        <w:pStyle w:val="Normal"/>
         <w:numPr>
           <w:ilvl w:val="1"/>
-          <w:numId w:val="2"/>
-        </w:numPr>
-      </w:pPr>
-      <w:r>
+          <w:numId w:val="1"/>
+        </w:numPr>
+        <w:rPr/>
+      </w:pPr>
+      <w:r>
+        <w:rPr/>
         <w:t>завъртане на основата на точно 360</w:t>
       </w:r>
-      <m:oMath>
+      <w:r>
+        <w:rPr/>
+      </w:r>
+      <m:oMath xmlns:m="http://schemas.openxmlformats.org/officeDocument/2006/math">
         <m:r>
           <w:rPr>
             <w:rFonts w:ascii="Cambria Math" w:hAnsi="Cambria Math"/>
           </w:rPr>
-          <m:t>°</m:t>
+          <m:t xml:space="preserve">°</m:t>
         </m:r>
       </m:oMath>
     </w:p>
     <w:p>
       <w:pPr>
+        <w:pStyle w:val="Normal"/>
         <w:numPr>
           <w:ilvl w:val="1"/>
-          <w:numId w:val="2"/>
-        </w:numPr>
-      </w:pPr>
-      <w:r>
+          <w:numId w:val="1"/>
+        </w:numPr>
+        <w:rPr/>
+      </w:pPr>
+      <w:r>
+        <w:rPr/>
         <w:t>пускане на демо прожекция, която трябва да попада в определено очертание</w:t>
       </w:r>
     </w:p>
     <w:p>
       <w:pPr>
+        <w:pStyle w:val="Normal"/>
         <w:numPr>
           <w:ilvl w:val="1"/>
-          <w:numId w:val="2"/>
-        </w:numPr>
-      </w:pPr>
-      <w:r>
-        <w:t xml:space="preserve">контролно </w:t>
-      </w:r>
-      <w:proofErr w:type="spellStart"/>
-      <w:r>
-        <w:t>preview</w:t>
-      </w:r>
-      <w:proofErr w:type="spellEnd"/>
-      <w:r>
-        <w:t xml:space="preserve"> на камерата, която трябва да вижда определено очертание</w:t>
-      </w:r>
-    </w:p>
-    <w:p>
-      <w:pPr>
+          <w:numId w:val="1"/>
+        </w:numPr>
+        <w:rPr/>
+      </w:pPr>
+      <w:r>
+        <w:rPr/>
+        <w:t>контролно preview на камерата, която трябва да вижда определено очертание</w:t>
+      </w:r>
+    </w:p>
+    <w:p>
+      <w:pPr>
+        <w:pStyle w:val="Normal"/>
         <w:numPr>
           <w:ilvl w:val="1"/>
-          <w:numId w:val="2"/>
-        </w:numPr>
-      </w:pPr>
-      <w:r>
+          <w:numId w:val="1"/>
+        </w:numPr>
+        <w:rPr/>
+      </w:pPr>
+      <w:r>
+        <w:rPr/>
         <w:t>калибриране с шахматна дъска</w:t>
       </w:r>
     </w:p>
     <w:p>
       <w:pPr>
+        <w:pStyle w:val="Normal"/>
         <w:numPr>
           <w:ilvl w:val="2"/>
-          <w:numId w:val="2"/>
-        </w:numPr>
-      </w:pPr>
-      <w:r>
+          <w:numId w:val="1"/>
+        </w:numPr>
+        <w:rPr/>
+      </w:pPr>
+      <w:r>
+        <w:rPr/>
         <w:t>фокус камера(калибриране ръчно с бялата врътка)</w:t>
       </w:r>
     </w:p>
     <w:p>
       <w:pPr>
+        <w:pStyle w:val="Normal"/>
         <w:numPr>
           <w:ilvl w:val="2"/>
-          <w:numId w:val="2"/>
-        </w:numPr>
-      </w:pPr>
-      <w:hyperlink r:id="rId5">
+          <w:numId w:val="1"/>
+        </w:numPr>
+        <w:rPr/>
+      </w:pPr>
+      <w:hyperlink r:id="rId2">
         <w:r>
           <w:rPr>
+            <w:rStyle w:val="ListLabel19"/>
             <w:color w:val="1155CC"/>
             <w:u w:val="single"/>
           </w:rPr>
@@ -122,67 +147,127 @@
         </w:r>
       </w:hyperlink>
       <w:r>
+        <w:rPr/>
         <w:t xml:space="preserve"> - хубави идеи за добавяне на настройки към крайния обект</w:t>
       </w:r>
     </w:p>
     <w:p>
       <w:pPr>
+        <w:pStyle w:val="Normal"/>
         <w:numPr>
           <w:ilvl w:val="0"/>
-          <w:numId w:val="2"/>
-        </w:numPr>
-      </w:pPr>
-      <w:r>
+          <w:numId w:val="1"/>
+        </w:numPr>
+        <w:rPr/>
+      </w:pPr>
+      <w:r>
+        <w:rPr/>
+        <w:t>Описание страница</w:t>
+      </w:r>
+    </w:p>
+    <w:p>
+      <w:pPr>
+        <w:pStyle w:val="Normal"/>
+        <w:numPr>
+          <w:ilvl w:val="1"/>
+          <w:numId w:val="1"/>
+        </w:numPr>
+        <w:rPr/>
+      </w:pPr>
+      <w:r>
+        <w:rPr/>
+        <w:t>Бутони: Калибриране, Сканиране, Резултат сваляне</w:t>
+      </w:r>
+    </w:p>
+    <w:p>
+      <w:pPr>
+        <w:pStyle w:val="Normal"/>
+        <w:numPr>
+          <w:ilvl w:val="1"/>
+          <w:numId w:val="1"/>
+        </w:numPr>
+        <w:rPr/>
+      </w:pPr>
+      <w:r>
+        <w:rPr/>
+        <w:t>Camera preview и 3D scan preview(текущия сканиран резултат с бутони за разглеждане с въртене)</w:t>
+      </w:r>
+    </w:p>
+    <w:p>
+      <w:pPr>
+        <w:pStyle w:val="Normal"/>
+        <w:numPr>
+          <w:ilvl w:val="1"/>
+          <w:numId w:val="1"/>
+        </w:numPr>
+        <w:rPr/>
+      </w:pPr>
+      <w:r>
+        <w:rPr/>
         <w:t>Таймер показващ колко остава до края на сканирането</w:t>
       </w:r>
     </w:p>
     <w:p>
       <w:pPr>
+        <w:pStyle w:val="Normal"/>
         <w:numPr>
           <w:ilvl w:val="0"/>
-          <w:numId w:val="2"/>
-        </w:numPr>
-      </w:pPr>
-      <w:r>
-        <w:t xml:space="preserve">резултат </w:t>
-      </w:r>
-      <w:proofErr w:type="spellStart"/>
-      <w:r>
-        <w:t>stl</w:t>
-      </w:r>
-      <w:proofErr w:type="spellEnd"/>
-      <w:r>
-        <w:t xml:space="preserve"> файл</w:t>
-      </w:r>
-    </w:p>
-    <w:p>
-      <w:pPr>
+          <w:numId w:val="1"/>
+        </w:numPr>
+        <w:rPr/>
+      </w:pPr>
+      <w:r>
+        <w:rPr/>
+        <w:t>резултат stl файл</w:t>
+      </w:r>
+    </w:p>
+    <w:p>
+      <w:pPr>
+        <w:pStyle w:val="Normal"/>
         <w:numPr>
           <w:ilvl w:val="1"/>
-          <w:numId w:val="2"/>
-        </w:numPr>
-      </w:pPr>
-      <w:r>
+          <w:numId w:val="1"/>
+        </w:numPr>
+        <w:rPr/>
+      </w:pPr>
+      <w:r>
+        <w:rPr/>
         <w:t>Извличане формата и текс</w:t>
       </w:r>
       <w:bookmarkStart w:id="0" w:name="_GoBack"/>
       <w:bookmarkEnd w:id="0"/>
       <w:r>
+        <w:rPr/>
         <w:t>турата(цвета)</w:t>
       </w:r>
     </w:p>
-    <w:p/>
-    <w:p>
-      <w:r>
+    <w:p>
+      <w:pPr>
+        <w:pStyle w:val="Normal"/>
+        <w:rPr/>
+      </w:pPr>
+      <w:r>
+        <w:rPr/>
+      </w:r>
+    </w:p>
+    <w:p>
+      <w:pPr>
+        <w:pStyle w:val="Normal"/>
+        <w:rPr/>
+      </w:pPr>
+      <w:r>
+        <w:rPr/>
         <w:t>Бъдещо развитие:</w:t>
       </w:r>
     </w:p>
     <w:p>
       <w:pPr>
+        <w:pStyle w:val="Normal"/>
         <w:numPr>
           <w:ilvl w:val="0"/>
-          <w:numId w:val="2"/>
-        </w:numPr>
+          <w:numId w:val="1"/>
+        </w:numPr>
+        <w:rPr/>
       </w:pPr>
       <w:r>
         <w:rPr>
@@ -193,90 +278,99 @@
     </w:p>
     <w:p>
       <w:pPr>
+        <w:pStyle w:val="Normal"/>
         <w:numPr>
           <w:ilvl w:val="0"/>
-          <w:numId w:val="2"/>
-        </w:numPr>
-      </w:pPr>
-      <w:r>
-        <w:t xml:space="preserve">Да се направи като DIY </w:t>
-      </w:r>
-      <w:proofErr w:type="spellStart"/>
-      <w:r>
-        <w:t>kid</w:t>
-      </w:r>
-      <w:proofErr w:type="spellEnd"/>
-    </w:p>
-    <w:p>
-      <w:pPr>
+          <w:numId w:val="1"/>
+        </w:numPr>
+        <w:rPr/>
+      </w:pPr>
+      <w:r>
+        <w:rPr/>
+        <w:t>Да се направи като DIY kid</w:t>
+      </w:r>
+    </w:p>
+    <w:p>
+      <w:pPr>
+        <w:pStyle w:val="Normal"/>
         <w:numPr>
           <w:ilvl w:val="0"/>
-          <w:numId w:val="2"/>
-        </w:numPr>
-      </w:pPr>
-      <w:r>
+          <w:numId w:val="1"/>
+        </w:numPr>
+        <w:rPr/>
+      </w:pPr>
+      <w:r>
+        <w:rPr/>
         <w:t>Още скенери за забързване на процеса</w:t>
       </w:r>
     </w:p>
     <w:p>
       <w:pPr>
+        <w:pStyle w:val="Normal"/>
         <w:numPr>
           <w:ilvl w:val="0"/>
-          <w:numId w:val="2"/>
-        </w:numPr>
-      </w:pPr>
-      <w:r>
+          <w:numId w:val="1"/>
+        </w:numPr>
+        <w:rPr/>
+      </w:pPr>
+      <w:r>
+        <w:rPr/>
         <w:t>Да се измисли как да се сканира отгоре</w:t>
       </w:r>
     </w:p>
     <w:p>
       <w:pPr>
+        <w:pStyle w:val="Normal"/>
         <w:numPr>
           <w:ilvl w:val="0"/>
-          <w:numId w:val="2"/>
-        </w:numPr>
-      </w:pPr>
-      <w:r>
+          <w:numId w:val="1"/>
+        </w:numPr>
+        <w:rPr/>
+      </w:pPr>
+      <w:r>
+        <w:rPr/>
         <w:t>Да се определи дали е метода на сканиране е безопасен за окото</w:t>
       </w:r>
     </w:p>
     <w:sectPr>
-      <w:pgSz w:w="11909" w:h="16834"/>
-      <w:pgMar w:top="1440" w:right="1440" w:bottom="1440" w:left="1440" w:header="720" w:footer="720" w:gutter="0"/>
-      <w:pgNumType w:start="1"/>
-      <w:cols w:space="720"/>
+      <w:type w:val="nextPage"/>
+      <w:pgSz w:w="11906" w:h="16838"/>
+      <w:pgMar w:left="1440" w:right="1440" w:header="0" w:top="1440" w:footer="0" w:bottom="1440" w:gutter="0"/>
+      <w:pgNumType w:start="1" w:fmt="decimal"/>
+      <w:formProt w:val="false"/>
+      <w:textDirection w:val="lrTb"/>
+      <w:docGrid w:type="default" w:linePitch="100" w:charSpace="4096"/>
     </w:sectPr>
   </w:body>
 </w:document>
 </file>
 
 <file path=word/numbering.xml><?xml version="1.0" encoding="utf-8"?>
-<w:numbering xmlns:wpc="http://schemas.microsoft.com/office/word/2010/wordprocessingCanvas" xmlns:cx="http://schemas.microsoft.com/office/drawing/2014/chartex" xmlns:cx1="http://schemas.microsoft.com/office/drawing/2015/9/8/chartex" xmlns:cx2="http://schemas.microsoft.com/office/drawing/2015/10/21/chartex" xmlns:cx3="http://schemas.microsoft.com/office/drawing/2016/5/9/chartex" xmlns:cx4="http://schemas.microsoft.com/office/drawing/2016/5/10/chartex" xmlns:cx5="http://schemas.microsoft.com/office/drawing/2016/5/11/chartex" xmlns:cx6="http://schemas.microsoft.com/office/drawing/2016/5/12/chartex" xmlns:cx7="http://schemas.microsoft.com/office/drawing/2016/5/13/chartex" xmlns:cx8="http://schemas.microsoft.com/office/drawing/2016/5/14/chartex" xmlns:mc="http://schemas.openxmlformats.org/markup-compatibility/2006" xmlns:aink="http://schemas.microsoft.com/office/drawing/2016/ink" xmlns:am3d="http://schemas.microsoft.com/office/drawing/2017/model3d" xmlns:o="urn:schemas-microsoft-com:office:office" xmlns:r="http://schemas.openxmlformats.org/officeDocument/2006/relationships" xmlns:m="http://schemas.openxmlformats.org/officeDocument/2006/math" xmlns:v="urn:schemas-microsoft-com:vml" xmlns:wp14="http://schemas.microsoft.com/office/word/2010/wordprocessingDrawing" xmlns:wp="http://schemas.openxmlformats.org/drawingml/2006/wordprocessingDrawing" xmlns:w10="urn:schemas-microsoft-com:office:word" xmlns:w="http://schemas.openxmlformats.org/wordprocessingml/2006/main" xmlns:w14="http://schemas.microsoft.com/office/word/2010/wordml" xmlns:w15="http://schemas.microsoft.com/office/word/2012/wordml" xmlns:w16cid="http://schemas.microsoft.com/office/word/2016/wordml/cid" xmlns:w16se="http://schemas.microsoft.com/office/word/2015/wordml/symex" xmlns:wpg="http://schemas.microsoft.com/office/word/2010/wordprocessingGroup" xmlns:wpi="http://schemas.microsoft.com/office/word/2010/wordprocessingInk" xmlns:wne="http://schemas.microsoft.com/office/word/2006/wordml" xmlns:wps="http://schemas.microsoft.com/office/word/2010/wordprocessingShape" mc:Ignorable="w14 w15 w16se w16cid wp14">
-  <w:abstractNum w:abstractNumId="0" w15:restartNumberingAfterBreak="0">
-    <w:nsid w:val="2FF200B3"/>
-    <w:multiLevelType w:val="multilevel"/>
-    <w:tmpl w:val="284C5AAC"/>
+<w:numbering xmlns:w="http://schemas.openxmlformats.org/wordprocessingml/2006/main" xmlns:o="urn:schemas-microsoft-com:office:office" xmlns:r="http://schemas.openxmlformats.org/officeDocument/2006/relationships" xmlns:v="urn:schemas-microsoft-com:vml">
+  <w:abstractNum w:abstractNumId="1">
     <w:lvl w:ilvl="0">
       <w:start w:val="1"/>
       <w:numFmt w:val="bullet"/>
-      <w:lvlText w:val="●"/>
+      <w:lvlText w:val=""/>
       <w:lvlJc w:val="left"/>
       <w:pPr>
         <w:ind w:left="720" w:hanging="360"/>
       </w:pPr>
       <w:rPr>
+        <w:rFonts w:ascii="Wingdings" w:hAnsi="Wingdings" w:cs="Wingdings" w:hint="default"/>
         <w:u w:val="none"/>
       </w:rPr>
     </w:lvl>
     <w:lvl w:ilvl="1">
       <w:start w:val="1"/>
       <w:numFmt w:val="bullet"/>
-      <w:lvlText w:val="○"/>
+      <w:lvlText w:val=""/>
       <w:lvlJc w:val="left"/>
       <w:pPr>
         <w:ind w:left="1440" w:hanging="360"/>
       </w:pPr>
       <w:rPr>
+        <w:rFonts w:ascii="Wingdings 2" w:hAnsi="Wingdings 2" w:cs="Wingdings 2" w:hint="default"/>
         <w:u w:val="none"/>
       </w:rPr>
     </w:lvl>
@@ -289,30 +383,33 @@
         <w:ind w:left="2160" w:hanging="360"/>
       </w:pPr>
       <w:rPr>
+        <w:rFonts w:ascii="OpenSymbol" w:hAnsi="OpenSymbol" w:cs="OpenSymbol" w:hint="default"/>
         <w:u w:val="none"/>
       </w:rPr>
     </w:lvl>
     <w:lvl w:ilvl="3">
       <w:start w:val="1"/>
       <w:numFmt w:val="bullet"/>
-      <w:lvlText w:val="●"/>
+      <w:lvlText w:val=""/>
       <w:lvlJc w:val="left"/>
       <w:pPr>
         <w:ind w:left="2880" w:hanging="360"/>
       </w:pPr>
       <w:rPr>
+        <w:rFonts w:ascii="Wingdings" w:hAnsi="Wingdings" w:cs="Wingdings" w:hint="default"/>
         <w:u w:val="none"/>
       </w:rPr>
     </w:lvl>
     <w:lvl w:ilvl="4">
       <w:start w:val="1"/>
       <w:numFmt w:val="bullet"/>
-      <w:lvlText w:val="○"/>
+      <w:lvlText w:val=""/>
       <w:lvlJc w:val="left"/>
       <w:pPr>
         <w:ind w:left="3600" w:hanging="360"/>
       </w:pPr>
       <w:rPr>
+        <w:rFonts w:ascii="Wingdings 2" w:hAnsi="Wingdings 2" w:cs="Wingdings 2" w:hint="default"/>
         <w:u w:val="none"/>
       </w:rPr>
     </w:lvl>
@@ -325,30 +422,33 @@
         <w:ind w:left="4320" w:hanging="360"/>
       </w:pPr>
       <w:rPr>
+        <w:rFonts w:ascii="OpenSymbol" w:hAnsi="OpenSymbol" w:cs="OpenSymbol" w:hint="default"/>
         <w:u w:val="none"/>
       </w:rPr>
     </w:lvl>
     <w:lvl w:ilvl="6">
       <w:start w:val="1"/>
       <w:numFmt w:val="bullet"/>
-      <w:lvlText w:val="●"/>
+      <w:lvlText w:val=""/>
       <w:lvlJc w:val="left"/>
       <w:pPr>
         <w:ind w:left="5040" w:hanging="360"/>
       </w:pPr>
       <w:rPr>
+        <w:rFonts w:ascii="Wingdings" w:hAnsi="Wingdings" w:cs="Wingdings" w:hint="default"/>
         <w:u w:val="none"/>
       </w:rPr>
     </w:lvl>
     <w:lvl w:ilvl="7">
       <w:start w:val="1"/>
       <w:numFmt w:val="bullet"/>
-      <w:lvlText w:val="○"/>
+      <w:lvlText w:val=""/>
       <w:lvlJc w:val="left"/>
       <w:pPr>
         <w:ind w:left="5760" w:hanging="360"/>
       </w:pPr>
       <w:rPr>
+        <w:rFonts w:ascii="Wingdings 2" w:hAnsi="Wingdings 2" w:cs="Wingdings 2" w:hint="default"/>
         <w:u w:val="none"/>
       </w:rPr>
     </w:lvl>
@@ -361,160 +461,138 @@
         <w:ind w:left="6480" w:hanging="360"/>
       </w:pPr>
       <w:rPr>
+        <w:rFonts w:ascii="OpenSymbol" w:hAnsi="OpenSymbol" w:cs="OpenSymbol" w:hint="default"/>
         <w:u w:val="none"/>
       </w:rPr>
     </w:lvl>
   </w:abstractNum>
-  <w:abstractNum w:abstractNumId="1" w15:restartNumberingAfterBreak="0">
-    <w:nsid w:val="7075052E"/>
-    <w:multiLevelType w:val="multilevel"/>
-    <w:tmpl w:val="C47C797E"/>
+  <w:abstractNum w:abstractNumId="2">
     <w:lvl w:ilvl="0">
       <w:start w:val="1"/>
-      <w:numFmt w:val="bullet"/>
-      <w:lvlText w:val="●"/>
-      <w:lvlJc w:val="left"/>
-      <w:pPr>
-        <w:ind w:left="720" w:hanging="360"/>
-      </w:pPr>
-      <w:rPr>
-        <w:u w:val="none"/>
-      </w:rPr>
+      <w:numFmt w:val="none"/>
+      <w:suff w:val="nothing"/>
+      <w:lvlText w:val=""/>
+      <w:lvlJc w:val="left"/>
+      <w:pPr>
+        <w:ind w:left="0" w:hanging="0"/>
+      </w:pPr>
     </w:lvl>
     <w:lvl w:ilvl="1">
       <w:start w:val="1"/>
-      <w:numFmt w:val="bullet"/>
-      <w:lvlText w:val="○"/>
-      <w:lvlJc w:val="left"/>
-      <w:pPr>
-        <w:ind w:left="1440" w:hanging="360"/>
-      </w:pPr>
-      <w:rPr>
-        <w:u w:val="none"/>
-      </w:rPr>
+      <w:numFmt w:val="none"/>
+      <w:suff w:val="nothing"/>
+      <w:lvlText w:val=""/>
+      <w:lvlJc w:val="left"/>
+      <w:pPr>
+        <w:ind w:left="0" w:hanging="0"/>
+      </w:pPr>
     </w:lvl>
     <w:lvl w:ilvl="2">
       <w:start w:val="1"/>
-      <w:numFmt w:val="bullet"/>
-      <w:lvlText w:val="■"/>
-      <w:lvlJc w:val="left"/>
-      <w:pPr>
-        <w:ind w:left="2160" w:hanging="360"/>
-      </w:pPr>
-      <w:rPr>
-        <w:u w:val="none"/>
-      </w:rPr>
+      <w:numFmt w:val="none"/>
+      <w:suff w:val="nothing"/>
+      <w:lvlText w:val=""/>
+      <w:lvlJc w:val="left"/>
+      <w:pPr>
+        <w:ind w:left="0" w:hanging="0"/>
+      </w:pPr>
     </w:lvl>
     <w:lvl w:ilvl="3">
       <w:start w:val="1"/>
-      <w:numFmt w:val="bullet"/>
-      <w:lvlText w:val="●"/>
-      <w:lvlJc w:val="left"/>
-      <w:pPr>
-        <w:ind w:left="2880" w:hanging="360"/>
-      </w:pPr>
-      <w:rPr>
-        <w:u w:val="none"/>
-      </w:rPr>
+      <w:numFmt w:val="none"/>
+      <w:suff w:val="nothing"/>
+      <w:lvlText w:val=""/>
+      <w:lvlJc w:val="left"/>
+      <w:pPr>
+        <w:ind w:left="0" w:hanging="0"/>
+      </w:pPr>
     </w:lvl>
     <w:lvl w:ilvl="4">
       <w:start w:val="1"/>
-      <w:numFmt w:val="bullet"/>
-      <w:lvlText w:val="○"/>
-      <w:lvlJc w:val="left"/>
-      <w:pPr>
-        <w:ind w:left="3600" w:hanging="360"/>
-      </w:pPr>
-      <w:rPr>
-        <w:u w:val="none"/>
-      </w:rPr>
+      <w:numFmt w:val="none"/>
+      <w:suff w:val="nothing"/>
+      <w:lvlText w:val=""/>
+      <w:lvlJc w:val="left"/>
+      <w:pPr>
+        <w:ind w:left="0" w:hanging="0"/>
+      </w:pPr>
     </w:lvl>
     <w:lvl w:ilvl="5">
       <w:start w:val="1"/>
-      <w:numFmt w:val="bullet"/>
-      <w:lvlText w:val="■"/>
-      <w:lvlJc w:val="left"/>
-      <w:pPr>
-        <w:ind w:left="4320" w:hanging="360"/>
-      </w:pPr>
-      <w:rPr>
-        <w:u w:val="none"/>
-      </w:rPr>
+      <w:numFmt w:val="none"/>
+      <w:suff w:val="nothing"/>
+      <w:lvlText w:val=""/>
+      <w:lvlJc w:val="left"/>
+      <w:pPr>
+        <w:ind w:left="0" w:hanging="0"/>
+      </w:pPr>
     </w:lvl>
     <w:lvl w:ilvl="6">
       <w:start w:val="1"/>
-      <w:numFmt w:val="bullet"/>
-      <w:lvlText w:val="●"/>
-      <w:lvlJc w:val="left"/>
-      <w:pPr>
-        <w:ind w:left="5040" w:hanging="360"/>
-      </w:pPr>
-      <w:rPr>
-        <w:u w:val="none"/>
-      </w:rPr>
+      <w:numFmt w:val="none"/>
+      <w:suff w:val="nothing"/>
+      <w:lvlText w:val=""/>
+      <w:lvlJc w:val="left"/>
+      <w:pPr>
+        <w:ind w:left="0" w:hanging="0"/>
+      </w:pPr>
     </w:lvl>
     <w:lvl w:ilvl="7">
       <w:start w:val="1"/>
-      <w:numFmt w:val="bullet"/>
-      <w:lvlText w:val="○"/>
-      <w:lvlJc w:val="left"/>
-      <w:pPr>
-        <w:ind w:left="5760" w:hanging="360"/>
-      </w:pPr>
-      <w:rPr>
-        <w:u w:val="none"/>
-      </w:rPr>
+      <w:numFmt w:val="none"/>
+      <w:suff w:val="nothing"/>
+      <w:lvlText w:val=""/>
+      <w:lvlJc w:val="left"/>
+      <w:pPr>
+        <w:ind w:left="0" w:hanging="0"/>
+      </w:pPr>
     </w:lvl>
     <w:lvl w:ilvl="8">
       <w:start w:val="1"/>
-      <w:numFmt w:val="bullet"/>
-      <w:lvlText w:val="■"/>
-      <w:lvlJc w:val="left"/>
-      <w:pPr>
-        <w:ind w:left="6480" w:hanging="360"/>
-      </w:pPr>
-      <w:rPr>
-        <w:u w:val="none"/>
-      </w:rPr>
+      <w:numFmt w:val="none"/>
+      <w:suff w:val="nothing"/>
+      <w:lvlText w:val=""/>
+      <w:lvlJc w:val="left"/>
+      <w:pPr>
+        <w:ind w:left="0" w:hanging="0"/>
+      </w:pPr>
     </w:lvl>
   </w:abstractNum>
   <w:num w:numId="1">
-    <w:abstractNumId w:val="0"/>
+    <w:abstractNumId w:val="1"/>
   </w:num>
   <w:num w:numId="2">
-    <w:abstractNumId w:val="1"/>
+    <w:abstractNumId w:val="2"/>
   </w:num>
 </w:numbering>
 </file>
 
 <file path=word/styles.xml><?xml version="1.0" encoding="utf-8"?>
-<w:styles xmlns:mc="http://schemas.openxmlformats.org/markup-compatibility/2006" xmlns:r="http://schemas.openxmlformats.org/officeDocument/2006/relationships" xmlns:w="http://schemas.openxmlformats.org/wordprocessingml/2006/main" xmlns:w14="http://schemas.microsoft.com/office/word/2010/wordml" xmlns:w15="http://schemas.microsoft.com/office/word/2012/wordml" xmlns:w16cid="http://schemas.microsoft.com/office/word/2016/wordml/cid" xmlns:w16se="http://schemas.microsoft.com/office/word/2015/wordml/symex" mc:Ignorable="w14 w15 w16se w16cid">
+<w:styles xmlns:w="http://schemas.openxmlformats.org/wordprocessingml/2006/main" xmlns:w14="http://schemas.microsoft.com/office/word/2010/wordml" xmlns:mc="http://schemas.openxmlformats.org/markup-compatibility/2006" mc:Ignorable="w14">
   <w:docDefaults>
     <w:rPrDefault>
       <w:rPr>
-        <w:rFonts w:ascii="Arial" w:eastAsia="Arial" w:hAnsi="Arial" w:cs="Arial"/>
+        <w:rFonts w:ascii="Arial" w:hAnsi="Arial" w:eastAsia="Arial" w:cs="Arial"/>
         <w:sz w:val="22"/>
         <w:szCs w:val="22"/>
         <w:lang w:val="bg" w:eastAsia="en-GB" w:bidi="ar-SA"/>
       </w:rPr>
     </w:rPrDefault>
     <w:pPrDefault>
-      <w:pPr>
-        <w:spacing w:line="276" w:lineRule="auto"/>
-      </w:pPr>
+      <w:pPr/>
     </w:pPrDefault>
   </w:docDefaults>
   <w:latentStyles w:defLockedState="0" w:defUIPriority="99" w:defSemiHidden="0" w:defUnhideWhenUsed="0" w:defQFormat="0" w:count="375">
     <w:lsdException w:name="Normal" w:uiPriority="0" w:qFormat="1"/>
     <w:lsdException w:name="heading 1" w:uiPriority="9" w:qFormat="1"/>
-    <w:lsdException w:name="heading 2" w:semiHidden="1" w:uiPriority="9" w:unhideWhenUsed="1" w:qFormat="1"/>
-    <w:lsdException w:name="heading 3" w:semiHidden="1" w:uiPriority="9" w:unhideWhenUsed="1" w:qFormat="1"/>
-    <w:lsdException w:name="heading 4" w:semiHidden="1" w:uiPriority="9" w:unhideWhenUsed="1" w:qFormat="1"/>
-    <w:lsdException w:name="heading 5" w:semiHidden="1" w:uiPriority="9" w:unhideWhenUsed="1" w:qFormat="1"/>
-    <w:lsdException w:name="heading 6" w:semiHidden="1" w:uiPriority="9" w:unhideWhenUsed="1" w:qFormat="1"/>
-    <w:lsdException w:name="heading 7" w:semiHidden="1" w:uiPriority="9" w:unhideWhenUsed="1" w:qFormat="1"/>
-    <w:lsdException w:name="heading 8" w:semiHidden="1" w:uiPriority="9" w:unhideWhenUsed="1" w:qFormat="1"/>
-    <w:lsdException w:name="heading 9" w:semiHidden="1" w:uiPriority="9" w:unhideWhenUsed="1" w:qFormat="1"/>
+    <w:lsdException w:name="heading 2" w:uiPriority="9" w:semiHidden="1" w:unhideWhenUsed="1" w:qFormat="1"/>
+    <w:lsdException w:name="heading 3" w:uiPriority="9" w:semiHidden="1" w:unhideWhenUsed="1" w:qFormat="1"/>
+    <w:lsdException w:name="heading 4" w:uiPriority="9" w:semiHidden="1" w:unhideWhenUsed="1" w:qFormat="1"/>
+    <w:lsdException w:name="heading 5" w:uiPriority="9" w:semiHidden="1" w:unhideWhenUsed="1" w:qFormat="1"/>
+    <w:lsdException w:name="heading 6" w:uiPriority="9" w:semiHidden="1" w:unhideWhenUsed="1" w:qFormat="1"/>
+    <w:lsdException w:name="heading 7" w:uiPriority="9" w:semiHidden="1" w:unhideWhenUsed="1" w:qFormat="1"/>
+    <w:lsdException w:name="heading 8" w:uiPriority="9" w:semiHidden="1" w:unhideWhenUsed="1" w:qFormat="1"/>
+    <w:lsdException w:name="heading 9" w:uiPriority="9" w:semiHidden="1" w:unhideWhenUsed="1" w:qFormat="1"/>
     <w:lsdException w:name="index 1" w:semiHidden="1" w:unhideWhenUsed="1"/>
     <w:lsdException w:name="index 2" w:semiHidden="1" w:unhideWhenUsed="1"/>
     <w:lsdException w:name="index 3" w:semiHidden="1" w:unhideWhenUsed="1"/>
@@ -524,22 +602,22 @@
     <w:lsdException w:name="index 7" w:semiHidden="1" w:unhideWhenUsed="1"/>
     <w:lsdException w:name="index 8" w:semiHidden="1" w:unhideWhenUsed="1"/>
     <w:lsdException w:name="index 9" w:semiHidden="1" w:unhideWhenUsed="1"/>
-    <w:lsdException w:name="toc 1" w:semiHidden="1" w:uiPriority="39" w:unhideWhenUsed="1"/>
-    <w:lsdException w:name="toc 2" w:semiHidden="1" w:uiPriority="39" w:unhideWhenUsed="1"/>
-    <w:lsdException w:name="toc 3" w:semiHidden="1" w:uiPriority="39" w:unhideWhenUsed="1"/>
-    <w:lsdException w:name="toc 4" w:semiHidden="1" w:uiPriority="39" w:unhideWhenUsed="1"/>
-    <w:lsdException w:name="toc 5" w:semiHidden="1" w:uiPriority="39" w:unhideWhenUsed="1"/>
-    <w:lsdException w:name="toc 6" w:semiHidden="1" w:uiPriority="39" w:unhideWhenUsed="1"/>
-    <w:lsdException w:name="toc 7" w:semiHidden="1" w:uiPriority="39" w:unhideWhenUsed="1"/>
-    <w:lsdException w:name="toc 8" w:semiHidden="1" w:uiPriority="39" w:unhideWhenUsed="1"/>
-    <w:lsdException w:name="toc 9" w:semiHidden="1" w:uiPriority="39" w:unhideWhenUsed="1"/>
+    <w:lsdException w:name="toc 1" w:uiPriority="39" w:semiHidden="1" w:unhideWhenUsed="1"/>
+    <w:lsdException w:name="toc 2" w:uiPriority="39" w:semiHidden="1" w:unhideWhenUsed="1"/>
+    <w:lsdException w:name="toc 3" w:uiPriority="39" w:semiHidden="1" w:unhideWhenUsed="1"/>
+    <w:lsdException w:name="toc 4" w:uiPriority="39" w:semiHidden="1" w:unhideWhenUsed="1"/>
+    <w:lsdException w:name="toc 5" w:uiPriority="39" w:semiHidden="1" w:unhideWhenUsed="1"/>
+    <w:lsdException w:name="toc 6" w:uiPriority="39" w:semiHidden="1" w:unhideWhenUsed="1"/>
+    <w:lsdException w:name="toc 7" w:uiPriority="39" w:semiHidden="1" w:unhideWhenUsed="1"/>
+    <w:lsdException w:name="toc 8" w:uiPriority="39" w:semiHidden="1" w:unhideWhenUsed="1"/>
+    <w:lsdException w:name="toc 9" w:uiPriority="39" w:semiHidden="1" w:unhideWhenUsed="1"/>
     <w:lsdException w:name="Normal Indent" w:semiHidden="1" w:unhideWhenUsed="1"/>
     <w:lsdException w:name="footnote text" w:semiHidden="1" w:unhideWhenUsed="1"/>
     <w:lsdException w:name="annotation text" w:semiHidden="1" w:unhideWhenUsed="1"/>
     <w:lsdException w:name="header" w:semiHidden="1" w:unhideWhenUsed="1"/>
     <w:lsdException w:name="footer" w:semiHidden="1" w:unhideWhenUsed="1"/>
     <w:lsdException w:name="index heading" w:semiHidden="1" w:unhideWhenUsed="1"/>
-    <w:lsdException w:name="caption" w:semiHidden="1" w:uiPriority="35" w:unhideWhenUsed="1" w:qFormat="1"/>
+    <w:lsdException w:name="caption" w:uiPriority="35" w:semiHidden="1" w:unhideWhenUsed="1" w:qFormat="1"/>
     <w:lsdException w:name="table of figures" w:semiHidden="1" w:unhideWhenUsed="1"/>
     <w:lsdException w:name="envelope address" w:semiHidden="1" w:unhideWhenUsed="1"/>
     <w:lsdException w:name="envelope return" w:semiHidden="1" w:unhideWhenUsed="1"/>
@@ -570,7 +648,7 @@
     <w:lsdException w:name="Title" w:uiPriority="10" w:qFormat="1"/>
     <w:lsdException w:name="Closing" w:semiHidden="1" w:unhideWhenUsed="1"/>
     <w:lsdException w:name="Signature" w:semiHidden="1" w:unhideWhenUsed="1"/>
-    <w:lsdException w:name="Default Paragraph Font" w:semiHidden="1" w:uiPriority="1" w:unhideWhenUsed="1"/>
+    <w:lsdException w:name="Default Paragraph Font" w:uiPriority="1" w:semiHidden="1" w:unhideWhenUsed="1"/>
     <w:lsdException w:name="Body Text" w:semiHidden="1" w:unhideWhenUsed="1"/>
     <w:lsdException w:name="Body Text Indent" w:semiHidden="1" w:unhideWhenUsed="1"/>
     <w:lsdException w:name="List Continue" w:semiHidden="1" w:unhideWhenUsed="1"/>
@@ -770,8 +848,8 @@
     <w:lsdException w:name="Subtle Reference" w:uiPriority="31" w:qFormat="1"/>
     <w:lsdException w:name="Intense Reference" w:uiPriority="32" w:qFormat="1"/>
     <w:lsdException w:name="Book Title" w:uiPriority="33" w:qFormat="1"/>
-    <w:lsdException w:name="Bibliography" w:semiHidden="1" w:uiPriority="37" w:unhideWhenUsed="1"/>
-    <w:lsdException w:name="TOC Heading" w:semiHidden="1" w:uiPriority="39" w:unhideWhenUsed="1" w:qFormat="1"/>
+    <w:lsdException w:name="Bibliography" w:uiPriority="37" w:semiHidden="1" w:unhideWhenUsed="1"/>
+    <w:lsdException w:name="TOC Heading" w:uiPriority="39" w:semiHidden="1" w:unhideWhenUsed="1" w:qFormat="1"/>
     <w:lsdException w:name="Plain Table 1" w:uiPriority="41"/>
     <w:lsdException w:name="Plain Table 2" w:uiPriority="42"/>
     <w:lsdException w:name="Plain Table 3" w:uiPriority="43"/>
@@ -881,18 +959,32 @@
     <w:lsdException w:name="Hashtag" w:semiHidden="1" w:unhideWhenUsed="1"/>
     <w:lsdException w:name="Unresolved Mention" w:semiHidden="1" w:unhideWhenUsed="1"/>
   </w:latentStyles>
-  <w:style w:type="paragraph" w:default="1" w:styleId="Normal">
+  <w:style w:type="paragraph" w:styleId="Normal" w:default="1">
     <w:name w:val="Normal"/>
     <w:qFormat/>
+    <w:pPr>
+      <w:widowControl/>
+      <w:bidi w:val="0"/>
+      <w:spacing w:lineRule="auto" w:line="276"/>
+      <w:jc w:val="left"/>
+    </w:pPr>
+    <w:rPr>
+      <w:rFonts w:ascii="Arial" w:hAnsi="Arial" w:eastAsia="Arial" w:cs="Arial"/>
+      <w:color w:val="auto"/>
+      <w:kern w:val="0"/>
+      <w:sz w:val="22"/>
+      <w:szCs w:val="22"/>
+      <w:lang w:val="bg" w:eastAsia="en-GB" w:bidi="ar-SA"/>
+    </w:rPr>
   </w:style>
   <w:style w:type="paragraph" w:styleId="Heading1">
-    <w:name w:val="heading 1"/>
+    <w:name w:val="Heading 1"/>
     <w:basedOn w:val="Normal"/>
     <w:next w:val="Normal"/>
     <w:uiPriority w:val="9"/>
     <w:qFormat/>
     <w:pPr>
-      <w:keepNext/>
+      <w:keepNext w:val="true"/>
       <w:keepLines/>
       <w:spacing w:before="400" w:after="120"/>
       <w:outlineLvl w:val="0"/>
@@ -903,7 +995,7 @@
     </w:rPr>
   </w:style>
   <w:style w:type="paragraph" w:styleId="Heading2">
-    <w:name w:val="heading 2"/>
+    <w:name w:val="Heading 2"/>
     <w:basedOn w:val="Normal"/>
     <w:next w:val="Normal"/>
     <w:uiPriority w:val="9"/>
@@ -911,7 +1003,7 @@
     <w:unhideWhenUsed/>
     <w:qFormat/>
     <w:pPr>
-      <w:keepNext/>
+      <w:keepNext w:val="true"/>
       <w:keepLines/>
       <w:spacing w:before="360" w:after="120"/>
       <w:outlineLvl w:val="1"/>
@@ -922,7 +1014,7 @@
     </w:rPr>
   </w:style>
   <w:style w:type="paragraph" w:styleId="Heading3">
-    <w:name w:val="heading 3"/>
+    <w:name w:val="Heading 3"/>
     <w:basedOn w:val="Normal"/>
     <w:next w:val="Normal"/>
     <w:uiPriority w:val="9"/>
@@ -930,7 +1022,7 @@
     <w:unhideWhenUsed/>
     <w:qFormat/>
     <w:pPr>
-      <w:keepNext/>
+      <w:keepNext w:val="true"/>
       <w:keepLines/>
       <w:spacing w:before="320" w:after="80"/>
       <w:outlineLvl w:val="2"/>
@@ -942,7 +1034,7 @@
     </w:rPr>
   </w:style>
   <w:style w:type="paragraph" w:styleId="Heading4">
-    <w:name w:val="heading 4"/>
+    <w:name w:val="Heading 4"/>
     <w:basedOn w:val="Normal"/>
     <w:next w:val="Normal"/>
     <w:uiPriority w:val="9"/>
@@ -950,7 +1042,7 @@
     <w:unhideWhenUsed/>
     <w:qFormat/>
     <w:pPr>
-      <w:keepNext/>
+      <w:keepNext w:val="true"/>
       <w:keepLines/>
       <w:spacing w:before="280" w:after="80"/>
       <w:outlineLvl w:val="3"/>
@@ -962,7 +1054,7 @@
     </w:rPr>
   </w:style>
   <w:style w:type="paragraph" w:styleId="Heading5">
-    <w:name w:val="heading 5"/>
+    <w:name w:val="Heading 5"/>
     <w:basedOn w:val="Normal"/>
     <w:next w:val="Normal"/>
     <w:uiPriority w:val="9"/>
@@ -970,7 +1062,7 @@
     <w:unhideWhenUsed/>
     <w:qFormat/>
     <w:pPr>
-      <w:keepNext/>
+      <w:keepNext w:val="true"/>
       <w:keepLines/>
       <w:spacing w:before="240" w:after="80"/>
       <w:outlineLvl w:val="4"/>
@@ -980,7 +1072,7 @@
     </w:rPr>
   </w:style>
   <w:style w:type="paragraph" w:styleId="Heading6">
-    <w:name w:val="heading 6"/>
+    <w:name w:val="Heading 6"/>
     <w:basedOn w:val="Normal"/>
     <w:next w:val="Normal"/>
     <w:uiPriority w:val="9"/>
@@ -988,7 +1080,7 @@
     <w:unhideWhenUsed/>
     <w:qFormat/>
     <w:pPr>
-      <w:keepNext/>
+      <w:keepNext w:val="true"/>
       <w:keepLines/>
       <w:spacing w:before="240" w:after="80"/>
       <w:outlineLvl w:val="5"/>
@@ -998,11 +1090,253 @@
       <w:color w:val="666666"/>
     </w:rPr>
   </w:style>
-  <w:style w:type="character" w:default="1" w:styleId="DefaultParagraphFont">
+  <w:style w:type="character" w:styleId="DefaultParagraphFont" w:default="1">
     <w:name w:val="Default Paragraph Font"/>
     <w:uiPriority w:val="1"/>
     <w:semiHidden/>
     <w:unhideWhenUsed/>
+    <w:qFormat/>
+    <w:rPr/>
+  </w:style>
+  <w:style w:type="character" w:styleId="ListLabel1">
+    <w:name w:val="ListLabel 1"/>
+    <w:qFormat/>
+    <w:rPr>
+      <w:u w:val="none"/>
+    </w:rPr>
+  </w:style>
+  <w:style w:type="character" w:styleId="ListLabel2">
+    <w:name w:val="ListLabel 2"/>
+    <w:qFormat/>
+    <w:rPr>
+      <w:u w:val="none"/>
+    </w:rPr>
+  </w:style>
+  <w:style w:type="character" w:styleId="ListLabel3">
+    <w:name w:val="ListLabel 3"/>
+    <w:qFormat/>
+    <w:rPr>
+      <w:u w:val="none"/>
+    </w:rPr>
+  </w:style>
+  <w:style w:type="character" w:styleId="ListLabel4">
+    <w:name w:val="ListLabel 4"/>
+    <w:qFormat/>
+    <w:rPr>
+      <w:u w:val="none"/>
+    </w:rPr>
+  </w:style>
+  <w:style w:type="character" w:styleId="ListLabel5">
+    <w:name w:val="ListLabel 5"/>
+    <w:qFormat/>
+    <w:rPr>
+      <w:u w:val="none"/>
+    </w:rPr>
+  </w:style>
+  <w:style w:type="character" w:styleId="ListLabel6">
+    <w:name w:val="ListLabel 6"/>
+    <w:qFormat/>
+    <w:rPr>
+      <w:u w:val="none"/>
+    </w:rPr>
+  </w:style>
+  <w:style w:type="character" w:styleId="ListLabel7">
+    <w:name w:val="ListLabel 7"/>
+    <w:qFormat/>
+    <w:rPr>
+      <w:u w:val="none"/>
+    </w:rPr>
+  </w:style>
+  <w:style w:type="character" w:styleId="ListLabel8">
+    <w:name w:val="ListLabel 8"/>
+    <w:qFormat/>
+    <w:rPr>
+      <w:u w:val="none"/>
+    </w:rPr>
+  </w:style>
+  <w:style w:type="character" w:styleId="ListLabel9">
+    <w:name w:val="ListLabel 9"/>
+    <w:qFormat/>
+    <w:rPr>
+      <w:u w:val="none"/>
+    </w:rPr>
+  </w:style>
+  <w:style w:type="character" w:styleId="ListLabel10">
+    <w:name w:val="ListLabel 10"/>
+    <w:qFormat/>
+    <w:rPr>
+      <w:u w:val="none"/>
+    </w:rPr>
+  </w:style>
+  <w:style w:type="character" w:styleId="ListLabel11">
+    <w:name w:val="ListLabel 11"/>
+    <w:qFormat/>
+    <w:rPr>
+      <w:u w:val="none"/>
+    </w:rPr>
+  </w:style>
+  <w:style w:type="character" w:styleId="ListLabel12">
+    <w:name w:val="ListLabel 12"/>
+    <w:qFormat/>
+    <w:rPr>
+      <w:u w:val="none"/>
+    </w:rPr>
+  </w:style>
+  <w:style w:type="character" w:styleId="ListLabel13">
+    <w:name w:val="ListLabel 13"/>
+    <w:qFormat/>
+    <w:rPr>
+      <w:u w:val="none"/>
+    </w:rPr>
+  </w:style>
+  <w:style w:type="character" w:styleId="ListLabel14">
+    <w:name w:val="ListLabel 14"/>
+    <w:qFormat/>
+    <w:rPr>
+      <w:u w:val="none"/>
+    </w:rPr>
+  </w:style>
+  <w:style w:type="character" w:styleId="ListLabel15">
+    <w:name w:val="ListLabel 15"/>
+    <w:qFormat/>
+    <w:rPr>
+      <w:u w:val="none"/>
+    </w:rPr>
+  </w:style>
+  <w:style w:type="character" w:styleId="ListLabel16">
+    <w:name w:val="ListLabel 16"/>
+    <w:qFormat/>
+    <w:rPr>
+      <w:u w:val="none"/>
+    </w:rPr>
+  </w:style>
+  <w:style w:type="character" w:styleId="ListLabel17">
+    <w:name w:val="ListLabel 17"/>
+    <w:qFormat/>
+    <w:rPr>
+      <w:u w:val="none"/>
+    </w:rPr>
+  </w:style>
+  <w:style w:type="character" w:styleId="ListLabel18">
+    <w:name w:val="ListLabel 18"/>
+    <w:qFormat/>
+    <w:rPr>
+      <w:u w:val="none"/>
+    </w:rPr>
+  </w:style>
+  <w:style w:type="character" w:styleId="ListLabel19">
+    <w:name w:val="ListLabel 19"/>
+    <w:qFormat/>
+    <w:rPr>
+      <w:color w:val="1155CC"/>
+      <w:u w:val="single"/>
+    </w:rPr>
+  </w:style>
+  <w:style w:type="character" w:styleId="InternetLink">
+    <w:name w:val="Internet Link"/>
+    <w:rPr>
+      <w:color w:val="000080"/>
+      <w:u w:val="single"/>
+      <w:lang w:val="zxx" w:eastAsia="zxx" w:bidi="zxx"/>
+    </w:rPr>
+  </w:style>
+  <w:style w:type="paragraph" w:styleId="Heading">
+    <w:name w:val="Heading"/>
+    <w:basedOn w:val="Normal"/>
+    <w:next w:val="TextBody"/>
+    <w:qFormat/>
+    <w:pPr>
+      <w:keepNext w:val="true"/>
+      <w:spacing w:before="240" w:after="120"/>
+    </w:pPr>
+    <w:rPr>
+      <w:rFonts w:ascii="Liberation Sans" w:hAnsi="Liberation Sans" w:eastAsia="DejaVu Sans" w:cs="FreeSans"/>
+      <w:sz w:val="28"/>
+      <w:szCs w:val="28"/>
+    </w:rPr>
+  </w:style>
+  <w:style w:type="paragraph" w:styleId="TextBody">
+    <w:name w:val="Body Text"/>
+    <w:basedOn w:val="Normal"/>
+    <w:pPr>
+      <w:spacing w:lineRule="auto" w:line="276" w:before="0" w:after="140"/>
+    </w:pPr>
+    <w:rPr/>
+  </w:style>
+  <w:style w:type="paragraph" w:styleId="List">
+    <w:name w:val="List"/>
+    <w:basedOn w:val="TextBody"/>
+    <w:pPr/>
+    <w:rPr>
+      <w:rFonts w:cs="FreeSans"/>
+    </w:rPr>
+  </w:style>
+  <w:style w:type="paragraph" w:styleId="Caption">
+    <w:name w:val="Caption"/>
+    <w:basedOn w:val="Normal"/>
+    <w:qFormat/>
+    <w:pPr>
+      <w:suppressLineNumbers/>
+      <w:spacing w:before="120" w:after="120"/>
+    </w:pPr>
+    <w:rPr>
+      <w:rFonts w:cs="FreeSans"/>
+      <w:i/>
+      <w:iCs/>
+      <w:sz w:val="24"/>
+      <w:szCs w:val="24"/>
+    </w:rPr>
+  </w:style>
+  <w:style w:type="paragraph" w:styleId="Index">
+    <w:name w:val="Index"/>
+    <w:basedOn w:val="Normal"/>
+    <w:qFormat/>
+    <w:pPr>
+      <w:suppressLineNumbers/>
+    </w:pPr>
+    <w:rPr>
+      <w:rFonts w:cs="FreeSans"/>
+    </w:rPr>
+  </w:style>
+  <w:style w:type="paragraph" w:styleId="Title">
+    <w:name w:val="Title"/>
+    <w:basedOn w:val="Normal"/>
+    <w:next w:val="Normal"/>
+    <w:uiPriority w:val="10"/>
+    <w:qFormat/>
+    <w:pPr>
+      <w:keepNext w:val="true"/>
+      <w:keepLines/>
+      <w:spacing w:before="0" w:after="60"/>
+    </w:pPr>
+    <w:rPr>
+      <w:sz w:val="52"/>
+      <w:szCs w:val="52"/>
+    </w:rPr>
+  </w:style>
+  <w:style w:type="paragraph" w:styleId="Subtitle">
+    <w:name w:val="Subtitle"/>
+    <w:basedOn w:val="Normal"/>
+    <w:next w:val="Normal"/>
+    <w:uiPriority w:val="11"/>
+    <w:qFormat/>
+    <w:pPr>
+      <w:keepNext w:val="true"/>
+      <w:keepLines/>
+      <w:spacing w:before="0" w:after="320"/>
+    </w:pPr>
+    <w:rPr>
+      <w:color w:val="666666"/>
+      <w:sz w:val="30"/>
+      <w:szCs w:val="30"/>
+    </w:rPr>
+  </w:style>
+  <w:style w:type="numbering" w:styleId="NoList" w:default="1">
+    <w:name w:val="No List"/>
+    <w:uiPriority w:val="99"/>
+    <w:semiHidden/>
+    <w:unhideWhenUsed/>
+    <w:qFormat/>
   </w:style>
   <w:style w:type="table" w:default="1" w:styleId="TableNormal">
     <w:name w:val="Normal Table"/>
@@ -1018,45 +1352,6 @@
         <w:right w:w="108" w:type="dxa"/>
       </w:tblCellMar>
     </w:tblPr>
-  </w:style>
-  <w:style w:type="numbering" w:default="1" w:styleId="NoList">
-    <w:name w:val="No List"/>
-    <w:uiPriority w:val="99"/>
-    <w:semiHidden/>
-    <w:unhideWhenUsed/>
-  </w:style>
-  <w:style w:type="paragraph" w:styleId="Title">
-    <w:name w:val="Title"/>
-    <w:basedOn w:val="Normal"/>
-    <w:next w:val="Normal"/>
-    <w:uiPriority w:val="10"/>
-    <w:qFormat/>
-    <w:pPr>
-      <w:keepNext/>
-      <w:keepLines/>
-      <w:spacing w:after="60"/>
-    </w:pPr>
-    <w:rPr>
-      <w:sz w:val="52"/>
-      <w:szCs w:val="52"/>
-    </w:rPr>
-  </w:style>
-  <w:style w:type="paragraph" w:styleId="Subtitle">
-    <w:name w:val="Subtitle"/>
-    <w:basedOn w:val="Normal"/>
-    <w:next w:val="Normal"/>
-    <w:uiPriority w:val="11"/>
-    <w:qFormat/>
-    <w:pPr>
-      <w:keepNext/>
-      <w:keepLines/>
-      <w:spacing w:after="320"/>
-    </w:pPr>
-    <w:rPr>
-      <w:color w:val="666666"/>
-      <w:sz w:val="30"/>
-      <w:szCs w:val="30"/>
-    </w:rPr>
   </w:style>
 </w:styles>
 </file>

</xml_diff>

<commit_message>
work in camera calibration and generating structure light patern
added files gitiignore
added program for generate sinusoidal pattern
edit docx notes, diary and main ideas
</commit_message>
<xml_diff>
--- a/Docs/Основни идеи.docx
+++ b/Docs/Основни идеи.docx
@@ -1,15 +1,15 @@
 
 <file path=word/document.xml><?xml version="1.0" encoding="utf-8"?>
-<w:document xmlns:o="urn:schemas-microsoft-com:office:office" xmlns:r="http://schemas.openxmlformats.org/officeDocument/2006/relationships" xmlns:v="urn:schemas-microsoft-com:vml" xmlns:w="http://schemas.openxmlformats.org/wordprocessingml/2006/main" xmlns:w10="urn:schemas-microsoft-com:office:word" xmlns:wp="http://schemas.openxmlformats.org/drawingml/2006/wordprocessingDrawing" xmlns:wps="http://schemas.microsoft.com/office/word/2010/wordprocessingShape" xmlns:wpg="http://schemas.microsoft.com/office/word/2010/wordprocessingGroup" xmlns:mc="http://schemas.openxmlformats.org/markup-compatibility/2006" xmlns:wp14="http://schemas.microsoft.com/office/word/2010/wordprocessingDrawing" xmlns:w14="http://schemas.microsoft.com/office/word/2010/wordml" mc:Ignorable="w14 wp14">
+<w:document xmlns:wpc="http://schemas.microsoft.com/office/word/2010/wordprocessingCanvas" xmlns:cx="http://schemas.microsoft.com/office/drawing/2014/chartex" xmlns:cx1="http://schemas.microsoft.com/office/drawing/2015/9/8/chartex" xmlns:cx2="http://schemas.microsoft.com/office/drawing/2015/10/21/chartex" xmlns:cx3="http://schemas.microsoft.com/office/drawing/2016/5/9/chartex" xmlns:cx4="http://schemas.microsoft.com/office/drawing/2016/5/10/chartex" xmlns:cx5="http://schemas.microsoft.com/office/drawing/2016/5/11/chartex" xmlns:cx6="http://schemas.microsoft.com/office/drawing/2016/5/12/chartex" xmlns:cx7="http://schemas.microsoft.com/office/drawing/2016/5/13/chartex" xmlns:cx8="http://schemas.microsoft.com/office/drawing/2016/5/14/chartex" xmlns:mc="http://schemas.openxmlformats.org/markup-compatibility/2006" xmlns:aink="http://schemas.microsoft.com/office/drawing/2016/ink" xmlns:am3d="http://schemas.microsoft.com/office/drawing/2017/model3d" xmlns:o="urn:schemas-microsoft-com:office:office" xmlns:r="http://schemas.openxmlformats.org/officeDocument/2006/relationships" xmlns:m="http://schemas.openxmlformats.org/officeDocument/2006/math" xmlns:v="urn:schemas-microsoft-com:vml" xmlns:wp14="http://schemas.microsoft.com/office/word/2010/wordprocessingDrawing" xmlns:wp="http://schemas.openxmlformats.org/drawingml/2006/wordprocessingDrawing" xmlns:w10="urn:schemas-microsoft-com:office:word" xmlns:w="http://schemas.openxmlformats.org/wordprocessingml/2006/main" xmlns:w14="http://schemas.microsoft.com/office/word/2010/wordml" xmlns:w15="http://schemas.microsoft.com/office/word/2012/wordml" xmlns:w16cid="http://schemas.microsoft.com/office/word/2016/wordml/cid" xmlns:w16se="http://schemas.microsoft.com/office/word/2015/wordml/symex" xmlns:wpg="http://schemas.microsoft.com/office/word/2010/wordprocessingGroup" xmlns:wpi="http://schemas.microsoft.com/office/word/2010/wordprocessingInk" xmlns:wne="http://schemas.microsoft.com/office/word/2006/wordml" xmlns:wps="http://schemas.microsoft.com/office/word/2010/wordprocessingShape" mc:Ignorable="w14 w15 w16se w16cid wp14">
   <w:body>
     <w:p>
-      <w:pPr>
-        <w:pStyle w:val="Normal"/>
-        <w:rPr/>
-      </w:pPr>
-      <w:r>
-        <w:rPr/>
-        <w:t>Web приложение</w:t>
+      <w:proofErr w:type="spellStart"/>
+      <w:r>
+        <w:t>Web</w:t>
+      </w:r>
+      <w:proofErr w:type="spellEnd"/>
+      <w:r>
+        <w:t xml:space="preserve"> приложение</w:t>
       </w:r>
       <w:r>
         <w:rPr>
@@ -20,254 +20,283 @@
     </w:p>
     <w:p>
       <w:pPr>
-        <w:pStyle w:val="Normal"/>
         <w:numPr>
           <w:ilvl w:val="0"/>
           <w:numId w:val="1"/>
         </w:numPr>
-        <w:rPr/>
-      </w:pPr>
-      <w:r>
-        <w:rPr/>
-        <w:t>Да се стартира сървърът при пускане на RPi</w:t>
-      </w:r>
-    </w:p>
-    <w:p>
-      <w:pPr>
-        <w:pStyle w:val="Normal"/>
+      </w:pPr>
+      <w:r>
+        <w:t xml:space="preserve">Да се стартира сървърът при пускане на </w:t>
+      </w:r>
+      <w:proofErr w:type="spellStart"/>
+      <w:r>
+        <w:t>RPi</w:t>
+      </w:r>
+      <w:proofErr w:type="spellEnd"/>
+    </w:p>
+    <w:p>
+      <w:pPr>
         <w:numPr>
           <w:ilvl w:val="0"/>
           <w:numId w:val="1"/>
         </w:numPr>
-        <w:rPr/>
-      </w:pPr>
-      <w:r>
-        <w:rPr/>
+      </w:pPr>
+      <w:r>
         <w:t>В началото да има тестове</w:t>
       </w:r>
     </w:p>
     <w:p>
       <w:pPr>
-        <w:pStyle w:val="Normal"/>
         <w:numPr>
           <w:ilvl w:val="1"/>
           <w:numId w:val="1"/>
         </w:numPr>
-        <w:rPr/>
-      </w:pPr>
-      <w:r>
-        <w:rPr/>
+      </w:pPr>
+      <w:r>
         <w:t>завъртане на основата на точно 360</w:t>
       </w:r>
-      <w:r>
-        <w:rPr/>
-      </w:r>
-      <m:oMath xmlns:m="http://schemas.openxmlformats.org/officeDocument/2006/math">
+      <m:oMath>
         <m:r>
           <w:rPr>
             <w:rFonts w:ascii="Cambria Math" w:hAnsi="Cambria Math"/>
           </w:rPr>
-          <m:t xml:space="preserve">°</m:t>
+          <m:t>°</m:t>
         </m:r>
       </m:oMath>
     </w:p>
     <w:p>
       <w:pPr>
-        <w:pStyle w:val="Normal"/>
         <w:numPr>
           <w:ilvl w:val="1"/>
           <w:numId w:val="1"/>
         </w:numPr>
-        <w:rPr/>
-      </w:pPr>
-      <w:r>
-        <w:rPr/>
+      </w:pPr>
+      <w:r>
         <w:t>пускане на демо прожекция, която трябва да попада в определено очертание</w:t>
       </w:r>
     </w:p>
     <w:p>
       <w:pPr>
-        <w:pStyle w:val="Normal"/>
         <w:numPr>
           <w:ilvl w:val="1"/>
           <w:numId w:val="1"/>
         </w:numPr>
-        <w:rPr/>
-      </w:pPr>
-      <w:r>
-        <w:rPr/>
-        <w:t>контролно preview на камерата, която трябва да вижда определено очертание</w:t>
-      </w:r>
-    </w:p>
-    <w:p>
-      <w:pPr>
-        <w:pStyle w:val="Normal"/>
+      </w:pPr>
+      <w:r>
+        <w:t xml:space="preserve">контролно </w:t>
+      </w:r>
+      <w:proofErr w:type="spellStart"/>
+      <w:r>
+        <w:t>preview</w:t>
+      </w:r>
+      <w:proofErr w:type="spellEnd"/>
+      <w:r>
+        <w:t xml:space="preserve"> на камерата, която трябва да вижда </w:t>
+      </w:r>
+      <w:r>
+        <w:t>определено очертание</w:t>
+      </w:r>
+    </w:p>
+    <w:p>
+      <w:pPr>
         <w:numPr>
           <w:ilvl w:val="1"/>
           <w:numId w:val="1"/>
         </w:numPr>
-        <w:rPr/>
-      </w:pPr>
-      <w:r>
-        <w:rPr/>
+      </w:pPr>
+      <w:r>
         <w:t>калибриране с шахматна дъска</w:t>
       </w:r>
     </w:p>
     <w:p>
       <w:pPr>
-        <w:pStyle w:val="Normal"/>
         <w:numPr>
           <w:ilvl w:val="2"/>
           <w:numId w:val="1"/>
         </w:numPr>
-        <w:rPr/>
-      </w:pPr>
-      <w:r>
-        <w:rPr/>
+      </w:pPr>
+      <w:r>
         <w:t>фокус камера(калибриране ръчно с бялата врътка)</w:t>
       </w:r>
     </w:p>
     <w:p>
       <w:pPr>
-        <w:pStyle w:val="Normal"/>
         <w:numPr>
           <w:ilvl w:val="2"/>
           <w:numId w:val="1"/>
         </w:numPr>
-        <w:rPr/>
-      </w:pPr>
-      <w:hyperlink r:id="rId2">
+      </w:pPr>
+      <w:hyperlink r:id="rId5">
         <w:r>
           <w:rPr>
             <w:rStyle w:val="ListLabel19"/>
-            <w:color w:val="1155CC"/>
-            <w:u w:val="single"/>
           </w:rPr>
-          <w:t>https://fabscanpi-server.readthedocs.io/en/latest/software_usermanual.html</w:t>
+          <w:t>https://fabscanpi-server.readthedocs.io/en/latest/software_userm</w:t>
+        </w:r>
+        <w:r>
+          <w:rPr>
+            <w:rStyle w:val="ListLabel19"/>
+          </w:rPr>
+          <w:t>anual.html</w:t>
         </w:r>
       </w:hyperlink>
       <w:r>
-        <w:rPr/>
         <w:t xml:space="preserve"> - хубави идеи за добавяне на настройки към крайния обект</w:t>
       </w:r>
     </w:p>
     <w:p>
       <w:pPr>
-        <w:pStyle w:val="Normal"/>
         <w:numPr>
           <w:ilvl w:val="0"/>
           <w:numId w:val="1"/>
         </w:numPr>
-        <w:rPr/>
-      </w:pPr>
-      <w:r>
-        <w:rPr/>
+      </w:pPr>
+      <w:r>
         <w:t>Описание страница</w:t>
       </w:r>
     </w:p>
     <w:p>
       <w:pPr>
-        <w:pStyle w:val="Normal"/>
         <w:numPr>
           <w:ilvl w:val="1"/>
           <w:numId w:val="1"/>
         </w:numPr>
-        <w:rPr/>
-      </w:pPr>
-      <w:r>
-        <w:rPr/>
+      </w:pPr>
+      <w:r>
         <w:t>Бутони: Калибриране, Сканиране, Резултат сваляне</w:t>
       </w:r>
     </w:p>
     <w:p>
       <w:pPr>
-        <w:pStyle w:val="Normal"/>
         <w:numPr>
           <w:ilvl w:val="1"/>
           <w:numId w:val="1"/>
         </w:numPr>
-        <w:rPr/>
-      </w:pPr>
-      <w:r>
-        <w:rPr/>
-        <w:t>Camera preview и 3D scan preview(текущия сканиран резултат с бутони за разглеждане с въртене)</w:t>
-      </w:r>
-    </w:p>
-    <w:p>
-      <w:pPr>
-        <w:pStyle w:val="Normal"/>
+      </w:pPr>
+      <w:r>
+        <w:rPr>
+          <w:lang w:val="bg-BG"/>
+        </w:rPr>
+        <w:t>Настройки – шаблон</w:t>
+      </w:r>
+      <w:r>
+        <w:rPr>
+          <w:lang w:val="bg-BG"/>
+        </w:rPr>
+        <w:t xml:space="preserve"> и негови параметри</w:t>
+      </w:r>
+    </w:p>
+    <w:p>
+      <w:pPr>
         <w:numPr>
           <w:ilvl w:val="1"/>
           <w:numId w:val="1"/>
         </w:numPr>
-        <w:rPr/>
-      </w:pPr>
-      <w:r>
-        <w:rPr/>
-        <w:t>Таймер показващ колко остава до края на сканирането</w:t>
-      </w:r>
-    </w:p>
-    <w:p>
-      <w:pPr>
-        <w:pStyle w:val="Normal"/>
-        <w:numPr>
-          <w:ilvl w:val="0"/>
-          <w:numId w:val="1"/>
-        </w:numPr>
-        <w:rPr/>
-      </w:pPr>
-      <w:r>
-        <w:rPr/>
-        <w:t>резултат stl файл</w:t>
-      </w:r>
-    </w:p>
-    <w:p>
-      <w:pPr>
-        <w:pStyle w:val="Normal"/>
-        <w:numPr>
-          <w:ilvl w:val="1"/>
-          <w:numId w:val="1"/>
-        </w:numPr>
-        <w:rPr/>
-      </w:pPr>
-      <w:r>
-        <w:rPr/>
-        <w:t>Извличане формата и текс</w:t>
+      </w:pPr>
+      <w:r>
+        <w:t xml:space="preserve">Camera </w:t>
+      </w:r>
+      <w:proofErr w:type="spellStart"/>
+      <w:r>
+        <w:t>preview</w:t>
+      </w:r>
+      <w:proofErr w:type="spellEnd"/>
+      <w:r>
+        <w:t xml:space="preserve"> и 3D </w:t>
+      </w:r>
+      <w:proofErr w:type="spellStart"/>
+      <w:r>
+        <w:t>scan</w:t>
+      </w:r>
+      <w:proofErr w:type="spellEnd"/>
+      <w:r>
+        <w:t xml:space="preserve"> </w:t>
+      </w:r>
+      <w:proofErr w:type="spellStart"/>
+      <w:r>
+        <w:t>preview</w:t>
+      </w:r>
+      <w:proofErr w:type="spellEnd"/>
+      <w:r>
+        <w:t>(</w:t>
+      </w:r>
+      <w:r>
+        <w:t>с бутони за разглеждане с въртене</w:t>
+      </w:r>
+      <w:r>
+        <w:rPr>
+          <w:lang w:val="bg-BG"/>
+        </w:rPr>
+        <w:t xml:space="preserve"> на модела</w:t>
+      </w:r>
+      <w:r>
+        <w:t>)</w:t>
       </w:r>
       <w:bookmarkStart w:id="0" w:name="_GoBack"/>
       <w:bookmarkEnd w:id="0"/>
-      <w:r>
-        <w:rPr/>
-        <w:t>турата(цвета)</w:t>
-      </w:r>
-    </w:p>
-    <w:p>
-      <w:pPr>
-        <w:pStyle w:val="Normal"/>
-        <w:rPr/>
-      </w:pPr>
-      <w:r>
-        <w:rPr/>
-      </w:r>
-    </w:p>
-    <w:p>
-      <w:pPr>
-        <w:pStyle w:val="Normal"/>
-        <w:rPr/>
-      </w:pPr>
-      <w:r>
-        <w:rPr/>
+    </w:p>
+    <w:p>
+      <w:pPr>
+        <w:numPr>
+          <w:ilvl w:val="1"/>
+          <w:numId w:val="1"/>
+        </w:numPr>
+      </w:pPr>
+      <w:r>
+        <w:rPr>
+          <w:lang w:val="bg-BG"/>
+        </w:rPr>
+        <w:t>Ориентировъчен т</w:t>
+      </w:r>
+      <w:r>
+        <w:t>аймер показващ колко остав</w:t>
+      </w:r>
+      <w:r>
+        <w:t>а до края на сканирането</w:t>
+      </w:r>
+    </w:p>
+    <w:p>
+      <w:pPr>
+        <w:numPr>
+          <w:ilvl w:val="0"/>
+          <w:numId w:val="1"/>
+        </w:numPr>
+      </w:pPr>
+      <w:r>
+        <w:t xml:space="preserve">резултат </w:t>
+      </w:r>
+      <w:proofErr w:type="spellStart"/>
+      <w:r>
+        <w:t>stl</w:t>
+      </w:r>
+      <w:proofErr w:type="spellEnd"/>
+      <w:r>
+        <w:t xml:space="preserve"> файл</w:t>
+      </w:r>
+    </w:p>
+    <w:p>
+      <w:pPr>
+        <w:numPr>
+          <w:ilvl w:val="1"/>
+          <w:numId w:val="1"/>
+        </w:numPr>
+      </w:pPr>
+      <w:r>
+        <w:t>Извличане формата и текстурата(цвета)</w:t>
+      </w:r>
+    </w:p>
+    <w:p/>
+    <w:p>
+      <w:r>
         <w:t>Бъдещо развитие:</w:t>
       </w:r>
     </w:p>
     <w:p>
       <w:pPr>
-        <w:pStyle w:val="Normal"/>
         <w:numPr>
           <w:ilvl w:val="0"/>
           <w:numId w:val="1"/>
         </w:numPr>
-        <w:rPr/>
       </w:pPr>
       <w:r>
         <w:rPr>
@@ -278,76 +307,169 @@
     </w:p>
     <w:p>
       <w:pPr>
-        <w:pStyle w:val="Normal"/>
         <w:numPr>
           <w:ilvl w:val="0"/>
           <w:numId w:val="1"/>
         </w:numPr>
-        <w:rPr/>
-      </w:pPr>
-      <w:r>
-        <w:rPr/>
-        <w:t>Да се направи като DIY kid</w:t>
-      </w:r>
-    </w:p>
-    <w:p>
-      <w:pPr>
-        <w:pStyle w:val="Normal"/>
+      </w:pPr>
+      <w:r>
+        <w:t xml:space="preserve">Да се направи като DIY </w:t>
+      </w:r>
+      <w:proofErr w:type="spellStart"/>
+      <w:r>
+        <w:t>kid</w:t>
+      </w:r>
+      <w:proofErr w:type="spellEnd"/>
+    </w:p>
+    <w:p>
+      <w:pPr>
         <w:numPr>
           <w:ilvl w:val="0"/>
           <w:numId w:val="1"/>
         </w:numPr>
-        <w:rPr/>
-      </w:pPr>
-      <w:r>
-        <w:rPr/>
-        <w:t>Още скенери за забързване на процеса</w:t>
-      </w:r>
-    </w:p>
-    <w:p>
-      <w:pPr>
-        <w:pStyle w:val="Normal"/>
+      </w:pPr>
+      <w:r>
+        <w:t>Ощ</w:t>
+      </w:r>
+      <w:r>
+        <w:t>е скенери за забързване на процеса</w:t>
+      </w:r>
+    </w:p>
+    <w:p>
+      <w:pPr>
         <w:numPr>
           <w:ilvl w:val="0"/>
           <w:numId w:val="1"/>
         </w:numPr>
-        <w:rPr/>
-      </w:pPr>
-      <w:r>
-        <w:rPr/>
+      </w:pPr>
+      <w:r>
         <w:t>Да се измисли как да се сканира отгоре</w:t>
       </w:r>
     </w:p>
     <w:p>
       <w:pPr>
-        <w:pStyle w:val="Normal"/>
         <w:numPr>
           <w:ilvl w:val="0"/>
           <w:numId w:val="1"/>
         </w:numPr>
-        <w:rPr/>
-      </w:pPr>
-      <w:r>
-        <w:rPr/>
+      </w:pPr>
+      <w:r>
         <w:t>Да се определи дали е метода на сканиране е безопасен за окото</w:t>
       </w:r>
     </w:p>
     <w:sectPr>
-      <w:type w:val="nextPage"/>
       <w:pgSz w:w="11906" w:h="16838"/>
-      <w:pgMar w:left="1440" w:right="1440" w:header="0" w:top="1440" w:footer="0" w:bottom="1440" w:gutter="0"/>
-      <w:pgNumType w:start="1" w:fmt="decimal"/>
-      <w:formProt w:val="false"/>
-      <w:textDirection w:val="lrTb"/>
-      <w:docGrid w:type="default" w:linePitch="100" w:charSpace="4096"/>
+      <w:pgMar w:top="1440" w:right="1440" w:bottom="1440" w:left="1440" w:header="0" w:footer="0" w:gutter="0"/>
+      <w:pgNumType w:start="1"/>
+      <w:cols w:space="720"/>
+      <w:formProt w:val="0"/>
+      <w:docGrid w:linePitch="100" w:charSpace="4096"/>
     </w:sectPr>
   </w:body>
 </w:document>
 </file>
 
 <file path=word/numbering.xml><?xml version="1.0" encoding="utf-8"?>
-<w:numbering xmlns:w="http://schemas.openxmlformats.org/wordprocessingml/2006/main" xmlns:o="urn:schemas-microsoft-com:office:office" xmlns:r="http://schemas.openxmlformats.org/officeDocument/2006/relationships" xmlns:v="urn:schemas-microsoft-com:vml">
-  <w:abstractNum w:abstractNumId="1">
+<w:numbering xmlns:wpc="http://schemas.microsoft.com/office/word/2010/wordprocessingCanvas" xmlns:cx="http://schemas.microsoft.com/office/drawing/2014/chartex" xmlns:cx1="http://schemas.microsoft.com/office/drawing/2015/9/8/chartex" xmlns:cx2="http://schemas.microsoft.com/office/drawing/2015/10/21/chartex" xmlns:cx3="http://schemas.microsoft.com/office/drawing/2016/5/9/chartex" xmlns:cx4="http://schemas.microsoft.com/office/drawing/2016/5/10/chartex" xmlns:cx5="http://schemas.microsoft.com/office/drawing/2016/5/11/chartex" xmlns:cx6="http://schemas.microsoft.com/office/drawing/2016/5/12/chartex" xmlns:cx7="http://schemas.microsoft.com/office/drawing/2016/5/13/chartex" xmlns:cx8="http://schemas.microsoft.com/office/drawing/2016/5/14/chartex" xmlns:mc="http://schemas.openxmlformats.org/markup-compatibility/2006" xmlns:aink="http://schemas.microsoft.com/office/drawing/2016/ink" xmlns:am3d="http://schemas.microsoft.com/office/drawing/2017/model3d" xmlns:o="urn:schemas-microsoft-com:office:office" xmlns:r="http://schemas.openxmlformats.org/officeDocument/2006/relationships" xmlns:m="http://schemas.openxmlformats.org/officeDocument/2006/math" xmlns:v="urn:schemas-microsoft-com:vml" xmlns:wp14="http://schemas.microsoft.com/office/word/2010/wordprocessingDrawing" xmlns:wp="http://schemas.openxmlformats.org/drawingml/2006/wordprocessingDrawing" xmlns:w10="urn:schemas-microsoft-com:office:word" xmlns:w="http://schemas.openxmlformats.org/wordprocessingml/2006/main" xmlns:w14="http://schemas.microsoft.com/office/word/2010/wordml" xmlns:w15="http://schemas.microsoft.com/office/word/2012/wordml" xmlns:w16cid="http://schemas.microsoft.com/office/word/2016/wordml/cid" xmlns:w16se="http://schemas.microsoft.com/office/word/2015/wordml/symex" xmlns:wpg="http://schemas.microsoft.com/office/word/2010/wordprocessingGroup" xmlns:wpi="http://schemas.microsoft.com/office/word/2010/wordprocessingInk" xmlns:wne="http://schemas.microsoft.com/office/word/2006/wordml" xmlns:wps="http://schemas.microsoft.com/office/word/2010/wordprocessingShape" mc:Ignorable="w14 w15 w16se w16cid wp14">
+  <w:abstractNum w:abstractNumId="0" w15:restartNumberingAfterBreak="0">
+    <w:nsid w:val="06825242"/>
+    <w:multiLevelType w:val="multilevel"/>
+    <w:tmpl w:val="F28099DA"/>
+    <w:lvl w:ilvl="0">
+      <w:start w:val="1"/>
+      <w:numFmt w:val="none"/>
+      <w:suff w:val="nothing"/>
+      <w:lvlText w:val=""/>
+      <w:lvlJc w:val="left"/>
+      <w:pPr>
+        <w:ind w:left="0" w:firstLine="0"/>
+      </w:pPr>
+    </w:lvl>
+    <w:lvl w:ilvl="1">
+      <w:start w:val="1"/>
+      <w:numFmt w:val="none"/>
+      <w:suff w:val="nothing"/>
+      <w:lvlText w:val=""/>
+      <w:lvlJc w:val="left"/>
+      <w:pPr>
+        <w:ind w:left="0" w:firstLine="0"/>
+      </w:pPr>
+    </w:lvl>
+    <w:lvl w:ilvl="2">
+      <w:start w:val="1"/>
+      <w:numFmt w:val="none"/>
+      <w:suff w:val="nothing"/>
+      <w:lvlText w:val=""/>
+      <w:lvlJc w:val="left"/>
+      <w:pPr>
+        <w:ind w:left="0" w:firstLine="0"/>
+      </w:pPr>
+    </w:lvl>
+    <w:lvl w:ilvl="3">
+      <w:start w:val="1"/>
+      <w:numFmt w:val="none"/>
+      <w:suff w:val="nothing"/>
+      <w:lvlText w:val=""/>
+      <w:lvlJc w:val="left"/>
+      <w:pPr>
+        <w:ind w:left="0" w:firstLine="0"/>
+      </w:pPr>
+    </w:lvl>
+    <w:lvl w:ilvl="4">
+      <w:start w:val="1"/>
+      <w:numFmt w:val="none"/>
+      <w:suff w:val="nothing"/>
+      <w:lvlText w:val=""/>
+      <w:lvlJc w:val="left"/>
+      <w:pPr>
+        <w:ind w:left="0" w:firstLine="0"/>
+      </w:pPr>
+    </w:lvl>
+    <w:lvl w:ilvl="5">
+      <w:start w:val="1"/>
+      <w:numFmt w:val="none"/>
+      <w:suff w:val="nothing"/>
+      <w:lvlText w:val=""/>
+      <w:lvlJc w:val="left"/>
+      <w:pPr>
+        <w:ind w:left="0" w:firstLine="0"/>
+      </w:pPr>
+    </w:lvl>
+    <w:lvl w:ilvl="6">
+      <w:start w:val="1"/>
+      <w:numFmt w:val="none"/>
+      <w:suff w:val="nothing"/>
+      <w:lvlText w:val=""/>
+      <w:lvlJc w:val="left"/>
+      <w:pPr>
+        <w:ind w:left="0" w:firstLine="0"/>
+      </w:pPr>
+    </w:lvl>
+    <w:lvl w:ilvl="7">
+      <w:start w:val="1"/>
+      <w:numFmt w:val="none"/>
+      <w:suff w:val="nothing"/>
+      <w:lvlText w:val=""/>
+      <w:lvlJc w:val="left"/>
+      <w:pPr>
+        <w:ind w:left="0" w:firstLine="0"/>
+      </w:pPr>
+    </w:lvl>
+    <w:lvl w:ilvl="8">
+      <w:start w:val="1"/>
+      <w:numFmt w:val="none"/>
+      <w:suff w:val="nothing"/>
+      <w:lvlText w:val=""/>
+      <w:lvlJc w:val="left"/>
+      <w:pPr>
+        <w:ind w:left="0" w:firstLine="0"/>
+      </w:pPr>
+    </w:lvl>
+  </w:abstractNum>
+  <w:abstractNum w:abstractNumId="1" w15:restartNumberingAfterBreak="0">
+    <w:nsid w:val="3DFD42D1"/>
+    <w:multiLevelType w:val="multilevel"/>
+    <w:tmpl w:val="F64EC068"/>
     <w:lvl w:ilvl="0">
       <w:start w:val="1"/>
       <w:numFmt w:val="bullet"/>
@@ -464,135 +586,41 @@
         <w:rFonts w:ascii="OpenSymbol" w:hAnsi="OpenSymbol" w:cs="OpenSymbol" w:hint="default"/>
         <w:u w:val="none"/>
       </w:rPr>
-    </w:lvl>
-  </w:abstractNum>
-  <w:abstractNum w:abstractNumId="2">
-    <w:lvl w:ilvl="0">
-      <w:start w:val="1"/>
-      <w:numFmt w:val="none"/>
-      <w:suff w:val="nothing"/>
-      <w:lvlText w:val=""/>
-      <w:lvlJc w:val="left"/>
-      <w:pPr>
-        <w:ind w:left="0" w:hanging="0"/>
-      </w:pPr>
-    </w:lvl>
-    <w:lvl w:ilvl="1">
-      <w:start w:val="1"/>
-      <w:numFmt w:val="none"/>
-      <w:suff w:val="nothing"/>
-      <w:lvlText w:val=""/>
-      <w:lvlJc w:val="left"/>
-      <w:pPr>
-        <w:ind w:left="0" w:hanging="0"/>
-      </w:pPr>
-    </w:lvl>
-    <w:lvl w:ilvl="2">
-      <w:start w:val="1"/>
-      <w:numFmt w:val="none"/>
-      <w:suff w:val="nothing"/>
-      <w:lvlText w:val=""/>
-      <w:lvlJc w:val="left"/>
-      <w:pPr>
-        <w:ind w:left="0" w:hanging="0"/>
-      </w:pPr>
-    </w:lvl>
-    <w:lvl w:ilvl="3">
-      <w:start w:val="1"/>
-      <w:numFmt w:val="none"/>
-      <w:suff w:val="nothing"/>
-      <w:lvlText w:val=""/>
-      <w:lvlJc w:val="left"/>
-      <w:pPr>
-        <w:ind w:left="0" w:hanging="0"/>
-      </w:pPr>
-    </w:lvl>
-    <w:lvl w:ilvl="4">
-      <w:start w:val="1"/>
-      <w:numFmt w:val="none"/>
-      <w:suff w:val="nothing"/>
-      <w:lvlText w:val=""/>
-      <w:lvlJc w:val="left"/>
-      <w:pPr>
-        <w:ind w:left="0" w:hanging="0"/>
-      </w:pPr>
-    </w:lvl>
-    <w:lvl w:ilvl="5">
-      <w:start w:val="1"/>
-      <w:numFmt w:val="none"/>
-      <w:suff w:val="nothing"/>
-      <w:lvlText w:val=""/>
-      <w:lvlJc w:val="left"/>
-      <w:pPr>
-        <w:ind w:left="0" w:hanging="0"/>
-      </w:pPr>
-    </w:lvl>
-    <w:lvl w:ilvl="6">
-      <w:start w:val="1"/>
-      <w:numFmt w:val="none"/>
-      <w:suff w:val="nothing"/>
-      <w:lvlText w:val=""/>
-      <w:lvlJc w:val="left"/>
-      <w:pPr>
-        <w:ind w:left="0" w:hanging="0"/>
-      </w:pPr>
-    </w:lvl>
-    <w:lvl w:ilvl="7">
-      <w:start w:val="1"/>
-      <w:numFmt w:val="none"/>
-      <w:suff w:val="nothing"/>
-      <w:lvlText w:val=""/>
-      <w:lvlJc w:val="left"/>
-      <w:pPr>
-        <w:ind w:left="0" w:hanging="0"/>
-      </w:pPr>
-    </w:lvl>
-    <w:lvl w:ilvl="8">
-      <w:start w:val="1"/>
-      <w:numFmt w:val="none"/>
-      <w:suff w:val="nothing"/>
-      <w:lvlText w:val=""/>
-      <w:lvlJc w:val="left"/>
-      <w:pPr>
-        <w:ind w:left="0" w:hanging="0"/>
-      </w:pPr>
     </w:lvl>
   </w:abstractNum>
   <w:num w:numId="1">
     <w:abstractNumId w:val="1"/>
   </w:num>
   <w:num w:numId="2">
-    <w:abstractNumId w:val="2"/>
+    <w:abstractNumId w:val="0"/>
   </w:num>
 </w:numbering>
 </file>
 
 <file path=word/styles.xml><?xml version="1.0" encoding="utf-8"?>
-<w:styles xmlns:w="http://schemas.openxmlformats.org/wordprocessingml/2006/main" xmlns:w14="http://schemas.microsoft.com/office/word/2010/wordml" xmlns:mc="http://schemas.openxmlformats.org/markup-compatibility/2006" mc:Ignorable="w14">
+<w:styles xmlns:mc="http://schemas.openxmlformats.org/markup-compatibility/2006" xmlns:r="http://schemas.openxmlformats.org/officeDocument/2006/relationships" xmlns:w="http://schemas.openxmlformats.org/wordprocessingml/2006/main" xmlns:w14="http://schemas.microsoft.com/office/word/2010/wordml" xmlns:w15="http://schemas.microsoft.com/office/word/2012/wordml" xmlns:w16cid="http://schemas.microsoft.com/office/word/2016/wordml/cid" xmlns:w16se="http://schemas.microsoft.com/office/word/2015/wordml/symex" mc:Ignorable="w14 w15 w16se w16cid">
   <w:docDefaults>
     <w:rPrDefault>
       <w:rPr>
-        <w:rFonts w:ascii="Arial" w:hAnsi="Arial" w:eastAsia="Arial" w:cs="Arial"/>
+        <w:rFonts w:ascii="Arial" w:eastAsia="Arial" w:hAnsi="Arial" w:cs="Arial"/>
         <w:sz w:val="22"/>
         <w:szCs w:val="22"/>
         <w:lang w:val="bg" w:eastAsia="en-GB" w:bidi="ar-SA"/>
       </w:rPr>
     </w:rPrDefault>
-    <w:pPrDefault>
-      <w:pPr/>
-    </w:pPrDefault>
+    <w:pPrDefault/>
   </w:docDefaults>
   <w:latentStyles w:defLockedState="0" w:defUIPriority="99" w:defSemiHidden="0" w:defUnhideWhenUsed="0" w:defQFormat="0" w:count="375">
     <w:lsdException w:name="Normal" w:uiPriority="0" w:qFormat="1"/>
     <w:lsdException w:name="heading 1" w:uiPriority="9" w:qFormat="1"/>
-    <w:lsdException w:name="heading 2" w:uiPriority="9" w:semiHidden="1" w:unhideWhenUsed="1" w:qFormat="1"/>
-    <w:lsdException w:name="heading 3" w:uiPriority="9" w:semiHidden="1" w:unhideWhenUsed="1" w:qFormat="1"/>
-    <w:lsdException w:name="heading 4" w:uiPriority="9" w:semiHidden="1" w:unhideWhenUsed="1" w:qFormat="1"/>
-    <w:lsdException w:name="heading 5" w:uiPriority="9" w:semiHidden="1" w:unhideWhenUsed="1" w:qFormat="1"/>
-    <w:lsdException w:name="heading 6" w:uiPriority="9" w:semiHidden="1" w:unhideWhenUsed="1" w:qFormat="1"/>
-    <w:lsdException w:name="heading 7" w:uiPriority="9" w:semiHidden="1" w:unhideWhenUsed="1" w:qFormat="1"/>
-    <w:lsdException w:name="heading 8" w:uiPriority="9" w:semiHidden="1" w:unhideWhenUsed="1" w:qFormat="1"/>
-    <w:lsdException w:name="heading 9" w:uiPriority="9" w:semiHidden="1" w:unhideWhenUsed="1" w:qFormat="1"/>
+    <w:lsdException w:name="heading 2" w:semiHidden="1" w:uiPriority="9" w:unhideWhenUsed="1" w:qFormat="1"/>
+    <w:lsdException w:name="heading 3" w:semiHidden="1" w:uiPriority="9" w:unhideWhenUsed="1" w:qFormat="1"/>
+    <w:lsdException w:name="heading 4" w:semiHidden="1" w:uiPriority="9" w:unhideWhenUsed="1" w:qFormat="1"/>
+    <w:lsdException w:name="heading 5" w:semiHidden="1" w:uiPriority="9" w:unhideWhenUsed="1" w:qFormat="1"/>
+    <w:lsdException w:name="heading 6" w:semiHidden="1" w:uiPriority="9" w:unhideWhenUsed="1" w:qFormat="1"/>
+    <w:lsdException w:name="heading 7" w:semiHidden="1" w:uiPriority="9" w:unhideWhenUsed="1" w:qFormat="1"/>
+    <w:lsdException w:name="heading 8" w:semiHidden="1" w:uiPriority="9" w:unhideWhenUsed="1" w:qFormat="1"/>
+    <w:lsdException w:name="heading 9" w:semiHidden="1" w:uiPriority="9" w:unhideWhenUsed="1" w:qFormat="1"/>
     <w:lsdException w:name="index 1" w:semiHidden="1" w:unhideWhenUsed="1"/>
     <w:lsdException w:name="index 2" w:semiHidden="1" w:unhideWhenUsed="1"/>
     <w:lsdException w:name="index 3" w:semiHidden="1" w:unhideWhenUsed="1"/>
@@ -602,22 +630,22 @@
     <w:lsdException w:name="index 7" w:semiHidden="1" w:unhideWhenUsed="1"/>
     <w:lsdException w:name="index 8" w:semiHidden="1" w:unhideWhenUsed="1"/>
     <w:lsdException w:name="index 9" w:semiHidden="1" w:unhideWhenUsed="1"/>
-    <w:lsdException w:name="toc 1" w:uiPriority="39" w:semiHidden="1" w:unhideWhenUsed="1"/>
-    <w:lsdException w:name="toc 2" w:uiPriority="39" w:semiHidden="1" w:unhideWhenUsed="1"/>
-    <w:lsdException w:name="toc 3" w:uiPriority="39" w:semiHidden="1" w:unhideWhenUsed="1"/>
-    <w:lsdException w:name="toc 4" w:uiPriority="39" w:semiHidden="1" w:unhideWhenUsed="1"/>
-    <w:lsdException w:name="toc 5" w:uiPriority="39" w:semiHidden="1" w:unhideWhenUsed="1"/>
-    <w:lsdException w:name="toc 6" w:uiPriority="39" w:semiHidden="1" w:unhideWhenUsed="1"/>
-    <w:lsdException w:name="toc 7" w:uiPriority="39" w:semiHidden="1" w:unhideWhenUsed="1"/>
-    <w:lsdException w:name="toc 8" w:uiPriority="39" w:semiHidden="1" w:unhideWhenUsed="1"/>
-    <w:lsdException w:name="toc 9" w:uiPriority="39" w:semiHidden="1" w:unhideWhenUsed="1"/>
+    <w:lsdException w:name="toc 1" w:semiHidden="1" w:uiPriority="39" w:unhideWhenUsed="1"/>
+    <w:lsdException w:name="toc 2" w:semiHidden="1" w:uiPriority="39" w:unhideWhenUsed="1"/>
+    <w:lsdException w:name="toc 3" w:semiHidden="1" w:uiPriority="39" w:unhideWhenUsed="1"/>
+    <w:lsdException w:name="toc 4" w:semiHidden="1" w:uiPriority="39" w:unhideWhenUsed="1"/>
+    <w:lsdException w:name="toc 5" w:semiHidden="1" w:uiPriority="39" w:unhideWhenUsed="1"/>
+    <w:lsdException w:name="toc 6" w:semiHidden="1" w:uiPriority="39" w:unhideWhenUsed="1"/>
+    <w:lsdException w:name="toc 7" w:semiHidden="1" w:uiPriority="39" w:unhideWhenUsed="1"/>
+    <w:lsdException w:name="toc 8" w:semiHidden="1" w:uiPriority="39" w:unhideWhenUsed="1"/>
+    <w:lsdException w:name="toc 9" w:semiHidden="1" w:uiPriority="39" w:unhideWhenUsed="1"/>
     <w:lsdException w:name="Normal Indent" w:semiHidden="1" w:unhideWhenUsed="1"/>
     <w:lsdException w:name="footnote text" w:semiHidden="1" w:unhideWhenUsed="1"/>
     <w:lsdException w:name="annotation text" w:semiHidden="1" w:unhideWhenUsed="1"/>
     <w:lsdException w:name="header" w:semiHidden="1" w:unhideWhenUsed="1"/>
     <w:lsdException w:name="footer" w:semiHidden="1" w:unhideWhenUsed="1"/>
     <w:lsdException w:name="index heading" w:semiHidden="1" w:unhideWhenUsed="1"/>
-    <w:lsdException w:name="caption" w:uiPriority="35" w:semiHidden="1" w:unhideWhenUsed="1" w:qFormat="1"/>
+    <w:lsdException w:name="caption" w:semiHidden="1" w:uiPriority="35" w:unhideWhenUsed="1" w:qFormat="1"/>
     <w:lsdException w:name="table of figures" w:semiHidden="1" w:unhideWhenUsed="1"/>
     <w:lsdException w:name="envelope address" w:semiHidden="1" w:unhideWhenUsed="1"/>
     <w:lsdException w:name="envelope return" w:semiHidden="1" w:unhideWhenUsed="1"/>
@@ -648,7 +676,7 @@
     <w:lsdException w:name="Title" w:uiPriority="10" w:qFormat="1"/>
     <w:lsdException w:name="Closing" w:semiHidden="1" w:unhideWhenUsed="1"/>
     <w:lsdException w:name="Signature" w:semiHidden="1" w:unhideWhenUsed="1"/>
-    <w:lsdException w:name="Default Paragraph Font" w:uiPriority="1" w:semiHidden="1" w:unhideWhenUsed="1"/>
+    <w:lsdException w:name="Default Paragraph Font" w:semiHidden="1" w:uiPriority="1" w:unhideWhenUsed="1"/>
     <w:lsdException w:name="Body Text" w:semiHidden="1" w:unhideWhenUsed="1"/>
     <w:lsdException w:name="Body Text Indent" w:semiHidden="1" w:unhideWhenUsed="1"/>
     <w:lsdException w:name="List Continue" w:semiHidden="1" w:unhideWhenUsed="1"/>
@@ -848,8 +876,8 @@
     <w:lsdException w:name="Subtle Reference" w:uiPriority="31" w:qFormat="1"/>
     <w:lsdException w:name="Intense Reference" w:uiPriority="32" w:qFormat="1"/>
     <w:lsdException w:name="Book Title" w:uiPriority="33" w:qFormat="1"/>
-    <w:lsdException w:name="Bibliography" w:uiPriority="37" w:semiHidden="1" w:unhideWhenUsed="1"/>
-    <w:lsdException w:name="TOC Heading" w:uiPriority="39" w:semiHidden="1" w:unhideWhenUsed="1" w:qFormat="1"/>
+    <w:lsdException w:name="Bibliography" w:semiHidden="1" w:uiPriority="37" w:unhideWhenUsed="1"/>
+    <w:lsdException w:name="TOC Heading" w:semiHidden="1" w:uiPriority="39" w:unhideWhenUsed="1" w:qFormat="1"/>
     <w:lsdException w:name="Plain Table 1" w:uiPriority="41"/>
     <w:lsdException w:name="Plain Table 2" w:uiPriority="42"/>
     <w:lsdException w:name="Plain Table 3" w:uiPriority="43"/>
@@ -959,32 +987,21 @@
     <w:lsdException w:name="Hashtag" w:semiHidden="1" w:unhideWhenUsed="1"/>
     <w:lsdException w:name="Unresolved Mention" w:semiHidden="1" w:unhideWhenUsed="1"/>
   </w:latentStyles>
-  <w:style w:type="paragraph" w:styleId="Normal" w:default="1">
+  <w:style w:type="paragraph" w:default="1" w:styleId="Normal">
     <w:name w:val="Normal"/>
     <w:qFormat/>
     <w:pPr>
-      <w:widowControl/>
-      <w:bidi w:val="0"/>
-      <w:spacing w:lineRule="auto" w:line="276"/>
-      <w:jc w:val="left"/>
+      <w:spacing w:line="276" w:lineRule="auto"/>
     </w:pPr>
-    <w:rPr>
-      <w:rFonts w:ascii="Arial" w:hAnsi="Arial" w:eastAsia="Arial" w:cs="Arial"/>
-      <w:color w:val="auto"/>
-      <w:kern w:val="0"/>
-      <w:sz w:val="22"/>
-      <w:szCs w:val="22"/>
-      <w:lang w:val="bg" w:eastAsia="en-GB" w:bidi="ar-SA"/>
-    </w:rPr>
   </w:style>
   <w:style w:type="paragraph" w:styleId="Heading1">
-    <w:name w:val="Heading 1"/>
+    <w:name w:val="heading 1"/>
     <w:basedOn w:val="Normal"/>
     <w:next w:val="Normal"/>
     <w:uiPriority w:val="9"/>
     <w:qFormat/>
     <w:pPr>
-      <w:keepNext w:val="true"/>
+      <w:keepNext/>
       <w:keepLines/>
       <w:spacing w:before="400" w:after="120"/>
       <w:outlineLvl w:val="0"/>
@@ -995,7 +1012,7 @@
     </w:rPr>
   </w:style>
   <w:style w:type="paragraph" w:styleId="Heading2">
-    <w:name w:val="Heading 2"/>
+    <w:name w:val="heading 2"/>
     <w:basedOn w:val="Normal"/>
     <w:next w:val="Normal"/>
     <w:uiPriority w:val="9"/>
@@ -1003,7 +1020,7 @@
     <w:unhideWhenUsed/>
     <w:qFormat/>
     <w:pPr>
-      <w:keepNext w:val="true"/>
+      <w:keepNext/>
       <w:keepLines/>
       <w:spacing w:before="360" w:after="120"/>
       <w:outlineLvl w:val="1"/>
@@ -1014,7 +1031,7 @@
     </w:rPr>
   </w:style>
   <w:style w:type="paragraph" w:styleId="Heading3">
-    <w:name w:val="Heading 3"/>
+    <w:name w:val="heading 3"/>
     <w:basedOn w:val="Normal"/>
     <w:next w:val="Normal"/>
     <w:uiPriority w:val="9"/>
@@ -1022,7 +1039,7 @@
     <w:unhideWhenUsed/>
     <w:qFormat/>
     <w:pPr>
-      <w:keepNext w:val="true"/>
+      <w:keepNext/>
       <w:keepLines/>
       <w:spacing w:before="320" w:after="80"/>
       <w:outlineLvl w:val="2"/>
@@ -1034,7 +1051,7 @@
     </w:rPr>
   </w:style>
   <w:style w:type="paragraph" w:styleId="Heading4">
-    <w:name w:val="Heading 4"/>
+    <w:name w:val="heading 4"/>
     <w:basedOn w:val="Normal"/>
     <w:next w:val="Normal"/>
     <w:uiPriority w:val="9"/>
@@ -1042,7 +1059,7 @@
     <w:unhideWhenUsed/>
     <w:qFormat/>
     <w:pPr>
-      <w:keepNext w:val="true"/>
+      <w:keepNext/>
       <w:keepLines/>
       <w:spacing w:before="280" w:after="80"/>
       <w:outlineLvl w:val="3"/>
@@ -1054,7 +1071,7 @@
     </w:rPr>
   </w:style>
   <w:style w:type="paragraph" w:styleId="Heading5">
-    <w:name w:val="Heading 5"/>
+    <w:name w:val="heading 5"/>
     <w:basedOn w:val="Normal"/>
     <w:next w:val="Normal"/>
     <w:uiPriority w:val="9"/>
@@ -1062,7 +1079,7 @@
     <w:unhideWhenUsed/>
     <w:qFormat/>
     <w:pPr>
-      <w:keepNext w:val="true"/>
+      <w:keepNext/>
       <w:keepLines/>
       <w:spacing w:before="240" w:after="80"/>
       <w:outlineLvl w:val="4"/>
@@ -1072,7 +1089,7 @@
     </w:rPr>
   </w:style>
   <w:style w:type="paragraph" w:styleId="Heading6">
-    <w:name w:val="Heading 6"/>
+    <w:name w:val="heading 6"/>
     <w:basedOn w:val="Normal"/>
     <w:next w:val="Normal"/>
     <w:uiPriority w:val="9"/>
@@ -1080,7 +1097,7 @@
     <w:unhideWhenUsed/>
     <w:qFormat/>
     <w:pPr>
-      <w:keepNext w:val="true"/>
+      <w:keepNext/>
       <w:keepLines/>
       <w:spacing w:before="240" w:after="80"/>
       <w:outlineLvl w:val="5"/>
@@ -1090,253 +1107,11 @@
       <w:color w:val="666666"/>
     </w:rPr>
   </w:style>
-  <w:style w:type="character" w:styleId="DefaultParagraphFont" w:default="1">
+  <w:style w:type="character" w:default="1" w:styleId="DefaultParagraphFont">
     <w:name w:val="Default Paragraph Font"/>
     <w:uiPriority w:val="1"/>
     <w:semiHidden/>
     <w:unhideWhenUsed/>
-    <w:qFormat/>
-    <w:rPr/>
-  </w:style>
-  <w:style w:type="character" w:styleId="ListLabel1">
-    <w:name w:val="ListLabel 1"/>
-    <w:qFormat/>
-    <w:rPr>
-      <w:u w:val="none"/>
-    </w:rPr>
-  </w:style>
-  <w:style w:type="character" w:styleId="ListLabel2">
-    <w:name w:val="ListLabel 2"/>
-    <w:qFormat/>
-    <w:rPr>
-      <w:u w:val="none"/>
-    </w:rPr>
-  </w:style>
-  <w:style w:type="character" w:styleId="ListLabel3">
-    <w:name w:val="ListLabel 3"/>
-    <w:qFormat/>
-    <w:rPr>
-      <w:u w:val="none"/>
-    </w:rPr>
-  </w:style>
-  <w:style w:type="character" w:styleId="ListLabel4">
-    <w:name w:val="ListLabel 4"/>
-    <w:qFormat/>
-    <w:rPr>
-      <w:u w:val="none"/>
-    </w:rPr>
-  </w:style>
-  <w:style w:type="character" w:styleId="ListLabel5">
-    <w:name w:val="ListLabel 5"/>
-    <w:qFormat/>
-    <w:rPr>
-      <w:u w:val="none"/>
-    </w:rPr>
-  </w:style>
-  <w:style w:type="character" w:styleId="ListLabel6">
-    <w:name w:val="ListLabel 6"/>
-    <w:qFormat/>
-    <w:rPr>
-      <w:u w:val="none"/>
-    </w:rPr>
-  </w:style>
-  <w:style w:type="character" w:styleId="ListLabel7">
-    <w:name w:val="ListLabel 7"/>
-    <w:qFormat/>
-    <w:rPr>
-      <w:u w:val="none"/>
-    </w:rPr>
-  </w:style>
-  <w:style w:type="character" w:styleId="ListLabel8">
-    <w:name w:val="ListLabel 8"/>
-    <w:qFormat/>
-    <w:rPr>
-      <w:u w:val="none"/>
-    </w:rPr>
-  </w:style>
-  <w:style w:type="character" w:styleId="ListLabel9">
-    <w:name w:val="ListLabel 9"/>
-    <w:qFormat/>
-    <w:rPr>
-      <w:u w:val="none"/>
-    </w:rPr>
-  </w:style>
-  <w:style w:type="character" w:styleId="ListLabel10">
-    <w:name w:val="ListLabel 10"/>
-    <w:qFormat/>
-    <w:rPr>
-      <w:u w:val="none"/>
-    </w:rPr>
-  </w:style>
-  <w:style w:type="character" w:styleId="ListLabel11">
-    <w:name w:val="ListLabel 11"/>
-    <w:qFormat/>
-    <w:rPr>
-      <w:u w:val="none"/>
-    </w:rPr>
-  </w:style>
-  <w:style w:type="character" w:styleId="ListLabel12">
-    <w:name w:val="ListLabel 12"/>
-    <w:qFormat/>
-    <w:rPr>
-      <w:u w:val="none"/>
-    </w:rPr>
-  </w:style>
-  <w:style w:type="character" w:styleId="ListLabel13">
-    <w:name w:val="ListLabel 13"/>
-    <w:qFormat/>
-    <w:rPr>
-      <w:u w:val="none"/>
-    </w:rPr>
-  </w:style>
-  <w:style w:type="character" w:styleId="ListLabel14">
-    <w:name w:val="ListLabel 14"/>
-    <w:qFormat/>
-    <w:rPr>
-      <w:u w:val="none"/>
-    </w:rPr>
-  </w:style>
-  <w:style w:type="character" w:styleId="ListLabel15">
-    <w:name w:val="ListLabel 15"/>
-    <w:qFormat/>
-    <w:rPr>
-      <w:u w:val="none"/>
-    </w:rPr>
-  </w:style>
-  <w:style w:type="character" w:styleId="ListLabel16">
-    <w:name w:val="ListLabel 16"/>
-    <w:qFormat/>
-    <w:rPr>
-      <w:u w:val="none"/>
-    </w:rPr>
-  </w:style>
-  <w:style w:type="character" w:styleId="ListLabel17">
-    <w:name w:val="ListLabel 17"/>
-    <w:qFormat/>
-    <w:rPr>
-      <w:u w:val="none"/>
-    </w:rPr>
-  </w:style>
-  <w:style w:type="character" w:styleId="ListLabel18">
-    <w:name w:val="ListLabel 18"/>
-    <w:qFormat/>
-    <w:rPr>
-      <w:u w:val="none"/>
-    </w:rPr>
-  </w:style>
-  <w:style w:type="character" w:styleId="ListLabel19">
-    <w:name w:val="ListLabel 19"/>
-    <w:qFormat/>
-    <w:rPr>
-      <w:color w:val="1155CC"/>
-      <w:u w:val="single"/>
-    </w:rPr>
-  </w:style>
-  <w:style w:type="character" w:styleId="InternetLink">
-    <w:name w:val="Internet Link"/>
-    <w:rPr>
-      <w:color w:val="000080"/>
-      <w:u w:val="single"/>
-      <w:lang w:val="zxx" w:eastAsia="zxx" w:bidi="zxx"/>
-    </w:rPr>
-  </w:style>
-  <w:style w:type="paragraph" w:styleId="Heading">
-    <w:name w:val="Heading"/>
-    <w:basedOn w:val="Normal"/>
-    <w:next w:val="TextBody"/>
-    <w:qFormat/>
-    <w:pPr>
-      <w:keepNext w:val="true"/>
-      <w:spacing w:before="240" w:after="120"/>
-    </w:pPr>
-    <w:rPr>
-      <w:rFonts w:ascii="Liberation Sans" w:hAnsi="Liberation Sans" w:eastAsia="DejaVu Sans" w:cs="FreeSans"/>
-      <w:sz w:val="28"/>
-      <w:szCs w:val="28"/>
-    </w:rPr>
-  </w:style>
-  <w:style w:type="paragraph" w:styleId="TextBody">
-    <w:name w:val="Body Text"/>
-    <w:basedOn w:val="Normal"/>
-    <w:pPr>
-      <w:spacing w:lineRule="auto" w:line="276" w:before="0" w:after="140"/>
-    </w:pPr>
-    <w:rPr/>
-  </w:style>
-  <w:style w:type="paragraph" w:styleId="List">
-    <w:name w:val="List"/>
-    <w:basedOn w:val="TextBody"/>
-    <w:pPr/>
-    <w:rPr>
-      <w:rFonts w:cs="FreeSans"/>
-    </w:rPr>
-  </w:style>
-  <w:style w:type="paragraph" w:styleId="Caption">
-    <w:name w:val="Caption"/>
-    <w:basedOn w:val="Normal"/>
-    <w:qFormat/>
-    <w:pPr>
-      <w:suppressLineNumbers/>
-      <w:spacing w:before="120" w:after="120"/>
-    </w:pPr>
-    <w:rPr>
-      <w:rFonts w:cs="FreeSans"/>
-      <w:i/>
-      <w:iCs/>
-      <w:sz w:val="24"/>
-      <w:szCs w:val="24"/>
-    </w:rPr>
-  </w:style>
-  <w:style w:type="paragraph" w:styleId="Index">
-    <w:name w:val="Index"/>
-    <w:basedOn w:val="Normal"/>
-    <w:qFormat/>
-    <w:pPr>
-      <w:suppressLineNumbers/>
-    </w:pPr>
-    <w:rPr>
-      <w:rFonts w:cs="FreeSans"/>
-    </w:rPr>
-  </w:style>
-  <w:style w:type="paragraph" w:styleId="Title">
-    <w:name w:val="Title"/>
-    <w:basedOn w:val="Normal"/>
-    <w:next w:val="Normal"/>
-    <w:uiPriority w:val="10"/>
-    <w:qFormat/>
-    <w:pPr>
-      <w:keepNext w:val="true"/>
-      <w:keepLines/>
-      <w:spacing w:before="0" w:after="60"/>
-    </w:pPr>
-    <w:rPr>
-      <w:sz w:val="52"/>
-      <w:szCs w:val="52"/>
-    </w:rPr>
-  </w:style>
-  <w:style w:type="paragraph" w:styleId="Subtitle">
-    <w:name w:val="Subtitle"/>
-    <w:basedOn w:val="Normal"/>
-    <w:next w:val="Normal"/>
-    <w:uiPriority w:val="11"/>
-    <w:qFormat/>
-    <w:pPr>
-      <w:keepNext w:val="true"/>
-      <w:keepLines/>
-      <w:spacing w:before="0" w:after="320"/>
-    </w:pPr>
-    <w:rPr>
-      <w:color w:val="666666"/>
-      <w:sz w:val="30"/>
-      <w:szCs w:val="30"/>
-    </w:rPr>
-  </w:style>
-  <w:style w:type="numbering" w:styleId="NoList" w:default="1">
-    <w:name w:val="No List"/>
-    <w:uiPriority w:val="99"/>
-    <w:semiHidden/>
-    <w:unhideWhenUsed/>
-    <w:qFormat/>
   </w:style>
   <w:style w:type="table" w:default="1" w:styleId="TableNormal">
     <w:name w:val="Normal Table"/>
@@ -1352,6 +1127,243 @@
         <w:right w:w="108" w:type="dxa"/>
       </w:tblCellMar>
     </w:tblPr>
+  </w:style>
+  <w:style w:type="numbering" w:default="1" w:styleId="NoList">
+    <w:name w:val="No List"/>
+    <w:uiPriority w:val="99"/>
+    <w:semiHidden/>
+    <w:unhideWhenUsed/>
+  </w:style>
+  <w:style w:type="character" w:customStyle="1" w:styleId="ListLabel1">
+    <w:name w:val="ListLabel 1"/>
+    <w:qFormat/>
+    <w:rPr>
+      <w:u w:val="none"/>
+    </w:rPr>
+  </w:style>
+  <w:style w:type="character" w:customStyle="1" w:styleId="ListLabel2">
+    <w:name w:val="ListLabel 2"/>
+    <w:qFormat/>
+    <w:rPr>
+      <w:u w:val="none"/>
+    </w:rPr>
+  </w:style>
+  <w:style w:type="character" w:customStyle="1" w:styleId="ListLabel3">
+    <w:name w:val="ListLabel 3"/>
+    <w:qFormat/>
+    <w:rPr>
+      <w:u w:val="none"/>
+    </w:rPr>
+  </w:style>
+  <w:style w:type="character" w:customStyle="1" w:styleId="ListLabel4">
+    <w:name w:val="ListLabel 4"/>
+    <w:qFormat/>
+    <w:rPr>
+      <w:u w:val="none"/>
+    </w:rPr>
+  </w:style>
+  <w:style w:type="character" w:customStyle="1" w:styleId="ListLabel5">
+    <w:name w:val="ListLabel 5"/>
+    <w:qFormat/>
+    <w:rPr>
+      <w:u w:val="none"/>
+    </w:rPr>
+  </w:style>
+  <w:style w:type="character" w:customStyle="1" w:styleId="ListLabel6">
+    <w:name w:val="ListLabel 6"/>
+    <w:qFormat/>
+    <w:rPr>
+      <w:u w:val="none"/>
+    </w:rPr>
+  </w:style>
+  <w:style w:type="character" w:customStyle="1" w:styleId="ListLabel7">
+    <w:name w:val="ListLabel 7"/>
+    <w:qFormat/>
+    <w:rPr>
+      <w:u w:val="none"/>
+    </w:rPr>
+  </w:style>
+  <w:style w:type="character" w:customStyle="1" w:styleId="ListLabel8">
+    <w:name w:val="ListLabel 8"/>
+    <w:qFormat/>
+    <w:rPr>
+      <w:u w:val="none"/>
+    </w:rPr>
+  </w:style>
+  <w:style w:type="character" w:customStyle="1" w:styleId="ListLabel9">
+    <w:name w:val="ListLabel 9"/>
+    <w:qFormat/>
+    <w:rPr>
+      <w:u w:val="none"/>
+    </w:rPr>
+  </w:style>
+  <w:style w:type="character" w:customStyle="1" w:styleId="ListLabel10">
+    <w:name w:val="ListLabel 10"/>
+    <w:qFormat/>
+    <w:rPr>
+      <w:u w:val="none"/>
+    </w:rPr>
+  </w:style>
+  <w:style w:type="character" w:customStyle="1" w:styleId="ListLabel11">
+    <w:name w:val="ListLabel 11"/>
+    <w:qFormat/>
+    <w:rPr>
+      <w:u w:val="none"/>
+    </w:rPr>
+  </w:style>
+  <w:style w:type="character" w:customStyle="1" w:styleId="ListLabel12">
+    <w:name w:val="ListLabel 12"/>
+    <w:qFormat/>
+    <w:rPr>
+      <w:u w:val="none"/>
+    </w:rPr>
+  </w:style>
+  <w:style w:type="character" w:customStyle="1" w:styleId="ListLabel13">
+    <w:name w:val="ListLabel 13"/>
+    <w:qFormat/>
+    <w:rPr>
+      <w:u w:val="none"/>
+    </w:rPr>
+  </w:style>
+  <w:style w:type="character" w:customStyle="1" w:styleId="ListLabel14">
+    <w:name w:val="ListLabel 14"/>
+    <w:qFormat/>
+    <w:rPr>
+      <w:u w:val="none"/>
+    </w:rPr>
+  </w:style>
+  <w:style w:type="character" w:customStyle="1" w:styleId="ListLabel15">
+    <w:name w:val="ListLabel 15"/>
+    <w:qFormat/>
+    <w:rPr>
+      <w:u w:val="none"/>
+    </w:rPr>
+  </w:style>
+  <w:style w:type="character" w:customStyle="1" w:styleId="ListLabel16">
+    <w:name w:val="ListLabel 16"/>
+    <w:qFormat/>
+    <w:rPr>
+      <w:u w:val="none"/>
+    </w:rPr>
+  </w:style>
+  <w:style w:type="character" w:customStyle="1" w:styleId="ListLabel17">
+    <w:name w:val="ListLabel 17"/>
+    <w:qFormat/>
+    <w:rPr>
+      <w:u w:val="none"/>
+    </w:rPr>
+  </w:style>
+  <w:style w:type="character" w:customStyle="1" w:styleId="ListLabel18">
+    <w:name w:val="ListLabel 18"/>
+    <w:qFormat/>
+    <w:rPr>
+      <w:u w:val="none"/>
+    </w:rPr>
+  </w:style>
+  <w:style w:type="character" w:customStyle="1" w:styleId="ListLabel19">
+    <w:name w:val="ListLabel 19"/>
+    <w:qFormat/>
+    <w:rPr>
+      <w:color w:val="1155CC"/>
+      <w:u w:val="single"/>
+    </w:rPr>
+  </w:style>
+  <w:style w:type="character" w:customStyle="1" w:styleId="InternetLink">
+    <w:name w:val="Internet Link"/>
+    <w:rPr>
+      <w:color w:val="000080"/>
+      <w:u w:val="single"/>
+      <w:lang/>
+    </w:rPr>
+  </w:style>
+  <w:style w:type="paragraph" w:customStyle="1" w:styleId="Heading">
+    <w:name w:val="Heading"/>
+    <w:basedOn w:val="Normal"/>
+    <w:next w:val="BodyText"/>
+    <w:qFormat/>
+    <w:pPr>
+      <w:keepNext/>
+      <w:spacing w:before="240" w:after="120"/>
+    </w:pPr>
+    <w:rPr>
+      <w:rFonts w:ascii="Liberation Sans" w:eastAsia="DejaVu Sans" w:hAnsi="Liberation Sans" w:cs="FreeSans"/>
+      <w:sz w:val="28"/>
+      <w:szCs w:val="28"/>
+    </w:rPr>
+  </w:style>
+  <w:style w:type="paragraph" w:styleId="BodyText">
+    <w:name w:val="Body Text"/>
+    <w:basedOn w:val="Normal"/>
+    <w:pPr>
+      <w:spacing w:after="140"/>
+    </w:pPr>
+  </w:style>
+  <w:style w:type="paragraph" w:styleId="List">
+    <w:name w:val="List"/>
+    <w:basedOn w:val="BodyText"/>
+    <w:rPr>
+      <w:rFonts w:cs="FreeSans"/>
+    </w:rPr>
+  </w:style>
+  <w:style w:type="paragraph" w:styleId="Caption">
+    <w:name w:val="caption"/>
+    <w:basedOn w:val="Normal"/>
+    <w:qFormat/>
+    <w:pPr>
+      <w:suppressLineNumbers/>
+      <w:spacing w:before="120" w:after="120"/>
+    </w:pPr>
+    <w:rPr>
+      <w:rFonts w:cs="FreeSans"/>
+      <w:i/>
+      <w:iCs/>
+      <w:sz w:val="24"/>
+      <w:szCs w:val="24"/>
+    </w:rPr>
+  </w:style>
+  <w:style w:type="paragraph" w:customStyle="1" w:styleId="Index">
+    <w:name w:val="Index"/>
+    <w:basedOn w:val="Normal"/>
+    <w:qFormat/>
+    <w:pPr>
+      <w:suppressLineNumbers/>
+    </w:pPr>
+    <w:rPr>
+      <w:rFonts w:cs="FreeSans"/>
+    </w:rPr>
+  </w:style>
+  <w:style w:type="paragraph" w:styleId="Title">
+    <w:name w:val="Title"/>
+    <w:basedOn w:val="Normal"/>
+    <w:next w:val="Normal"/>
+    <w:uiPriority w:val="10"/>
+    <w:qFormat/>
+    <w:pPr>
+      <w:keepNext/>
+      <w:keepLines/>
+      <w:spacing w:after="60"/>
+    </w:pPr>
+    <w:rPr>
+      <w:sz w:val="52"/>
+      <w:szCs w:val="52"/>
+    </w:rPr>
+  </w:style>
+  <w:style w:type="paragraph" w:styleId="Subtitle">
+    <w:name w:val="Subtitle"/>
+    <w:basedOn w:val="Normal"/>
+    <w:next w:val="Normal"/>
+    <w:uiPriority w:val="11"/>
+    <w:qFormat/>
+    <w:pPr>
+      <w:keepNext/>
+      <w:keepLines/>
+      <w:spacing w:after="320"/>
+    </w:pPr>
+    <w:rPr>
+      <w:color w:val="666666"/>
+      <w:sz w:val="30"/>
+      <w:szCs w:val="30"/>
+    </w:rPr>
   </w:style>
 </w:styles>
 </file>

</xml_diff>

<commit_message>
added Phase shitf demo + demo mesh + added notes
</commit_message>
<xml_diff>
--- a/Docs/Основни идеи.docx
+++ b/Docs/Основни идеи.docx
@@ -1,15 +1,15 @@
 
 <file path=word/document.xml><?xml version="1.0" encoding="utf-8"?>
-<w:document xmlns:o="urn:schemas-microsoft-com:office:office" xmlns:r="http://schemas.openxmlformats.org/officeDocument/2006/relationships" xmlns:v="urn:schemas-microsoft-com:vml" xmlns:w="http://schemas.openxmlformats.org/wordprocessingml/2006/main" xmlns:w10="urn:schemas-microsoft-com:office:word" xmlns:wp="http://schemas.openxmlformats.org/drawingml/2006/wordprocessingDrawing" xmlns:wps="http://schemas.microsoft.com/office/word/2010/wordprocessingShape" xmlns:wpg="http://schemas.microsoft.com/office/word/2010/wordprocessingGroup" xmlns:mc="http://schemas.openxmlformats.org/markup-compatibility/2006" xmlns:wp14="http://schemas.microsoft.com/office/word/2010/wordprocessingDrawing" xmlns:w14="http://schemas.microsoft.com/office/word/2010/wordml" mc:Ignorable="w14 wp14">
+<w:document xmlns:wpc="http://schemas.microsoft.com/office/word/2010/wordprocessingCanvas" xmlns:cx="http://schemas.microsoft.com/office/drawing/2014/chartex" xmlns:cx1="http://schemas.microsoft.com/office/drawing/2015/9/8/chartex" xmlns:cx2="http://schemas.microsoft.com/office/drawing/2015/10/21/chartex" xmlns:cx3="http://schemas.microsoft.com/office/drawing/2016/5/9/chartex" xmlns:cx4="http://schemas.microsoft.com/office/drawing/2016/5/10/chartex" xmlns:cx5="http://schemas.microsoft.com/office/drawing/2016/5/11/chartex" xmlns:cx6="http://schemas.microsoft.com/office/drawing/2016/5/12/chartex" xmlns:cx7="http://schemas.microsoft.com/office/drawing/2016/5/13/chartex" xmlns:cx8="http://schemas.microsoft.com/office/drawing/2016/5/14/chartex" xmlns:mc="http://schemas.openxmlformats.org/markup-compatibility/2006" xmlns:aink="http://schemas.microsoft.com/office/drawing/2016/ink" xmlns:am3d="http://schemas.microsoft.com/office/drawing/2017/model3d" xmlns:o="urn:schemas-microsoft-com:office:office" xmlns:r="http://schemas.openxmlformats.org/officeDocument/2006/relationships" xmlns:m="http://schemas.openxmlformats.org/officeDocument/2006/math" xmlns:v="urn:schemas-microsoft-com:vml" xmlns:wp14="http://schemas.microsoft.com/office/word/2010/wordprocessingDrawing" xmlns:wp="http://schemas.openxmlformats.org/drawingml/2006/wordprocessingDrawing" xmlns:w10="urn:schemas-microsoft-com:office:word" xmlns:w="http://schemas.openxmlformats.org/wordprocessingml/2006/main" xmlns:w14="http://schemas.microsoft.com/office/word/2010/wordml" xmlns:w15="http://schemas.microsoft.com/office/word/2012/wordml" xmlns:w16cid="http://schemas.microsoft.com/office/word/2016/wordml/cid" xmlns:w16se="http://schemas.microsoft.com/office/word/2015/wordml/symex" xmlns:wpg="http://schemas.microsoft.com/office/word/2010/wordprocessingGroup" xmlns:wpi="http://schemas.microsoft.com/office/word/2010/wordprocessingInk" xmlns:wne="http://schemas.microsoft.com/office/word/2006/wordml" xmlns:wps="http://schemas.microsoft.com/office/word/2010/wordprocessingShape" mc:Ignorable="w14 w15 w16se w16cid wp14">
   <w:body>
     <w:p>
-      <w:pPr>
-        <w:pStyle w:val="Normal"/>
-        <w:rPr/>
-      </w:pPr>
-      <w:r>
-        <w:rPr/>
-        <w:t>Web приложение</w:t>
+      <w:proofErr w:type="spellStart"/>
+      <w:r>
+        <w:t>Web</w:t>
+      </w:r>
+      <w:proofErr w:type="spellEnd"/>
+      <w:r>
+        <w:t xml:space="preserve"> приложение</w:t>
       </w:r>
       <w:r>
         <w:rPr>
@@ -20,171 +20,152 @@
     </w:p>
     <w:p>
       <w:pPr>
-        <w:pStyle w:val="Normal"/>
         <w:numPr>
           <w:ilvl w:val="0"/>
           <w:numId w:val="1"/>
         </w:numPr>
-        <w:rPr/>
-      </w:pPr>
-      <w:r>
-        <w:rPr/>
-        <w:t>Да се стартира сървърът при пускане на RPi</w:t>
-      </w:r>
-    </w:p>
-    <w:p>
-      <w:pPr>
-        <w:pStyle w:val="Normal"/>
+      </w:pPr>
+      <w:r>
+        <w:t xml:space="preserve">Да се стартира сървърът при пускане на </w:t>
+      </w:r>
+      <w:proofErr w:type="spellStart"/>
+      <w:r>
+        <w:t>RPi</w:t>
+      </w:r>
+      <w:proofErr w:type="spellEnd"/>
+    </w:p>
+    <w:p>
+      <w:pPr>
         <w:numPr>
           <w:ilvl w:val="0"/>
           <w:numId w:val="1"/>
         </w:numPr>
-        <w:rPr/>
-      </w:pPr>
-      <w:r>
-        <w:rPr/>
+      </w:pPr>
+      <w:r>
         <w:t>В началото да има тестове</w:t>
       </w:r>
     </w:p>
     <w:p>
       <w:pPr>
-        <w:pStyle w:val="Normal"/>
         <w:numPr>
           <w:ilvl w:val="1"/>
           <w:numId w:val="1"/>
         </w:numPr>
-        <w:rPr/>
-      </w:pPr>
-      <w:r>
-        <w:rPr/>
+      </w:pPr>
+      <w:r>
         <w:t>завъртане на основата на точно 360</w:t>
       </w:r>
-      <w:r>
-        <w:rPr/>
-      </w:r>
-      <m:oMath xmlns:m="http://schemas.openxmlformats.org/officeDocument/2006/math">
+      <m:oMath>
         <m:r>
           <w:rPr>
             <w:rFonts w:ascii="Cambria Math" w:hAnsi="Cambria Math"/>
           </w:rPr>
-          <m:t xml:space="preserve">°</m:t>
+          <m:t>°</m:t>
         </m:r>
       </m:oMath>
     </w:p>
     <w:p>
       <w:pPr>
-        <w:pStyle w:val="Normal"/>
         <w:numPr>
           <w:ilvl w:val="1"/>
           <w:numId w:val="1"/>
         </w:numPr>
-        <w:rPr/>
-      </w:pPr>
-      <w:r>
-        <w:rPr/>
+      </w:pPr>
+      <w:r>
         <w:t>пускане на демо прожекция, която трябва да попада в определено очертание</w:t>
       </w:r>
     </w:p>
     <w:p>
       <w:pPr>
-        <w:pStyle w:val="Normal"/>
         <w:numPr>
           <w:ilvl w:val="1"/>
           <w:numId w:val="1"/>
         </w:numPr>
-        <w:rPr/>
-      </w:pPr>
-      <w:r>
-        <w:rPr/>
-        <w:t>контролно preview на камерата, която трябва да вижда определено очертание</w:t>
-      </w:r>
-    </w:p>
-    <w:p>
-      <w:pPr>
-        <w:pStyle w:val="Normal"/>
+      </w:pPr>
+      <w:r>
+        <w:t xml:space="preserve">контролно </w:t>
+      </w:r>
+      <w:proofErr w:type="spellStart"/>
+      <w:r>
+        <w:t>preview</w:t>
+      </w:r>
+      <w:proofErr w:type="spellEnd"/>
+      <w:r>
+        <w:t xml:space="preserve"> на камерата, която трябва да вижда </w:t>
+      </w:r>
+      <w:r>
+        <w:t>определено очертание</w:t>
+      </w:r>
+    </w:p>
+    <w:p>
+      <w:pPr>
         <w:numPr>
           <w:ilvl w:val="1"/>
           <w:numId w:val="1"/>
         </w:numPr>
-        <w:rPr/>
-      </w:pPr>
-      <w:r>
-        <w:rPr/>
+      </w:pPr>
+      <w:r>
         <w:t>калибриране с шахматна дъска</w:t>
       </w:r>
     </w:p>
     <w:p>
       <w:pPr>
-        <w:pStyle w:val="Normal"/>
         <w:numPr>
           <w:ilvl w:val="2"/>
           <w:numId w:val="1"/>
         </w:numPr>
-        <w:rPr/>
-      </w:pPr>
-      <w:r>
-        <w:rPr/>
+      </w:pPr>
+      <w:r>
         <w:t>фокус камера(калибриране ръчно с бялата врътка)</w:t>
       </w:r>
     </w:p>
     <w:p>
       <w:pPr>
-        <w:pStyle w:val="Normal"/>
         <w:numPr>
           <w:ilvl w:val="2"/>
           <w:numId w:val="1"/>
         </w:numPr>
-        <w:rPr/>
-      </w:pPr>
-      <w:hyperlink r:id="rId2">
+      </w:pPr>
+      <w:hyperlink r:id="rId5">
         <w:r>
-          <w:rPr>
-            <w:rStyle w:val="ListLabel19"/>
-          </w:rPr>
-          <w:t>https://fabscanpi-server.readthedocs.io/en/latest/software_usermanual.html</w:t>
+          <w:t>https://fabscanpi-server.readthedocs.io/en/latest/software_userm</w:t>
+        </w:r>
+        <w:r>
+          <w:t>anual.html</w:t>
         </w:r>
       </w:hyperlink>
       <w:r>
-        <w:rPr/>
         <w:t xml:space="preserve"> - хубави идеи за добавяне на настройки към крайния обект</w:t>
       </w:r>
     </w:p>
     <w:p>
       <w:pPr>
-        <w:pStyle w:val="Normal"/>
         <w:numPr>
           <w:ilvl w:val="0"/>
           <w:numId w:val="1"/>
         </w:numPr>
-        <w:rPr/>
-      </w:pPr>
-      <w:r>
-        <w:rPr/>
+      </w:pPr>
+      <w:r>
         <w:t>Описание страница</w:t>
       </w:r>
     </w:p>
     <w:p>
       <w:pPr>
-        <w:pStyle w:val="Normal"/>
         <w:numPr>
           <w:ilvl w:val="1"/>
           <w:numId w:val="1"/>
         </w:numPr>
-        <w:rPr/>
-      </w:pPr>
-      <w:r>
-        <w:rPr/>
+      </w:pPr>
+      <w:r>
         <w:t>Бутони: Калибриране, Сканиране, Резултат сваляне</w:t>
       </w:r>
     </w:p>
     <w:p>
       <w:pPr>
-        <w:pStyle w:val="Normal"/>
         <w:numPr>
           <w:ilvl w:val="1"/>
           <w:numId w:val="1"/>
         </w:numPr>
-        <w:rPr/>
       </w:pPr>
       <w:r>
         <w:rPr>
@@ -195,16 +176,37 @@
     </w:p>
     <w:p>
       <w:pPr>
-        <w:pStyle w:val="Normal"/>
         <w:numPr>
           <w:ilvl w:val="1"/>
           <w:numId w:val="1"/>
         </w:numPr>
-        <w:rPr/>
-      </w:pPr>
-      <w:r>
-        <w:rPr/>
-        <w:t>Camera preview и 3D scan preview(с бутони за разглеждане с въртене</w:t>
+      </w:pPr>
+      <w:r>
+        <w:t xml:space="preserve">Camera </w:t>
+      </w:r>
+      <w:proofErr w:type="spellStart"/>
+      <w:r>
+        <w:t>preview</w:t>
+      </w:r>
+      <w:proofErr w:type="spellEnd"/>
+      <w:r>
+        <w:t xml:space="preserve"> и 3D </w:t>
+      </w:r>
+      <w:proofErr w:type="spellStart"/>
+      <w:r>
+        <w:t>scan</w:t>
+      </w:r>
+      <w:proofErr w:type="spellEnd"/>
+      <w:r>
+        <w:t xml:space="preserve"> </w:t>
+      </w:r>
+      <w:proofErr w:type="spellStart"/>
+      <w:r>
+        <w:t>preview</w:t>
+      </w:r>
+      <w:proofErr w:type="spellEnd"/>
+      <w:r>
+        <w:t>(с бутони за разглеждане с въртене</w:t>
       </w:r>
       <w:r>
         <w:rPr>
@@ -213,228 +215,401 @@
         <w:t xml:space="preserve"> на модела</w:t>
       </w:r>
       <w:r>
-        <w:rPr/>
         <w:t>)</w:t>
       </w:r>
-      <w:bookmarkStart w:id="0" w:name="_GoBack"/>
-      <w:bookmarkEnd w:id="0"/>
-    </w:p>
-    <w:p>
-      <w:pPr>
-        <w:pStyle w:val="Normal"/>
+    </w:p>
+    <w:p>
+      <w:pPr>
         <w:numPr>
           <w:ilvl w:val="1"/>
           <w:numId w:val="1"/>
         </w:numPr>
-        <w:rPr/>
       </w:pPr>
       <w:r>
         <w:rPr>
           <w:lang w:val="bg-BG"/>
         </w:rPr>
-        <w:t>Ориентировъчен т</w:t>
-      </w:r>
-      <w:r>
-        <w:rPr/>
-        <w:t>аймер показващ колко остава до края на сканирането</w:t>
-      </w:r>
-    </w:p>
-    <w:p>
-      <w:pPr>
-        <w:pStyle w:val="Normal"/>
-        <w:numPr>
-          <w:ilvl w:val="0"/>
-          <w:numId w:val="1"/>
-        </w:numPr>
-        <w:rPr/>
-      </w:pPr>
-      <w:r>
-        <w:rPr/>
-        <w:t>резултат stl файл</w:t>
-      </w:r>
-    </w:p>
-    <w:p>
-      <w:pPr>
-        <w:pStyle w:val="Normal"/>
-        <w:numPr>
-          <w:ilvl w:val="1"/>
-          <w:numId w:val="1"/>
-        </w:numPr>
-        <w:rPr/>
-      </w:pPr>
-      <w:r>
-        <w:rPr/>
-        <w:t>Извличане формата и текстурата(цвета)</w:t>
-      </w:r>
-    </w:p>
-    <w:p>
-      <w:pPr>
-        <w:pStyle w:val="Normal"/>
-        <w:rPr/>
-      </w:pPr>
-      <w:r>
-        <w:rPr/>
-      </w:r>
-    </w:p>
-    <w:p>
-      <w:pPr>
-        <w:pStyle w:val="Normal"/>
-        <w:rPr/>
-      </w:pPr>
-      <w:r>
-        <w:rPr/>
-        <w:t>Физическа реализация:</w:t>
-      </w:r>
-    </w:p>
-    <w:p>
-      <w:pPr>
-        <w:pStyle w:val="Normal"/>
-        <w:numPr>
-          <w:ilvl w:val="0"/>
-          <w:numId w:val="2"/>
-        </w:numPr>
-        <w:rPr/>
-      </w:pPr>
-      <w:r>
-        <w:rPr/>
-        <w:t>височина – 35см; ширина – 51см; дължина – 71 см</w:t>
-      </w:r>
-    </w:p>
-    <w:p>
-      <w:pPr>
-        <w:pStyle w:val="Normal"/>
-        <w:numPr>
-          <w:ilvl w:val="0"/>
-          <w:numId w:val="2"/>
-        </w:numPr>
-        <w:rPr/>
-      </w:pPr>
-      <w:r>
-        <w:rPr/>
-        <w:t>проектора да е разположен в единия ъгъл като разстоянието до средата на платформата трябва да бъде 57см измерено до ръба на проектора точно над обектива.</w:t>
-      </w:r>
-    </w:p>
-    <w:p>
-      <w:pPr>
-        <w:pStyle w:val="Normal"/>
-        <w:numPr>
-          <w:ilvl w:val="0"/>
-          <w:numId w:val="2"/>
-        </w:numPr>
-        <w:rPr/>
-      </w:pPr>
-      <w:r>
-        <w:rPr/>
-        <w:t>Платформата горе-долу с редата на проекцията на проектора; ще има отстояние от гърба, което зависи ще се получи при измерването на 57см от проектора.</w:t>
-      </w:r>
-    </w:p>
-    <w:p>
-      <w:pPr>
-        <w:pStyle w:val="Normal"/>
-        <w:rPr/>
-      </w:pPr>
-      <w:r>
-        <w:rPr/>
-      </w:r>
-    </w:p>
-    <w:p>
-      <w:pPr>
-        <w:pStyle w:val="Normal"/>
-        <w:rPr/>
-      </w:pPr>
-      <w:r>
-        <w:rPr/>
-        <w:t>Бъдещо развитие:</w:t>
-      </w:r>
-    </w:p>
-    <w:p>
-      <w:pPr>
-        <w:pStyle w:val="Normal"/>
-        <w:numPr>
-          <w:ilvl w:val="0"/>
-          <w:numId w:val="1"/>
-        </w:numPr>
-        <w:rPr/>
-      </w:pPr>
+        <w:t>Ориен</w:t>
+      </w:r>
       <w:r>
         <w:rPr>
           <w:lang w:val="bg-BG"/>
         </w:rPr>
-        <w:t>Всеки едновременно ще вижда работата на принтера. Да се направи някаква защита срещу чуждо вмешателство в процеса на сканиране.</w:t>
-      </w:r>
-    </w:p>
-    <w:p>
-      <w:pPr>
-        <w:pStyle w:val="Normal"/>
+        <w:t>тировъчен т</w:t>
+      </w:r>
+      <w:proofErr w:type="spellStart"/>
+      <w:r>
+        <w:t>аймер</w:t>
+      </w:r>
+      <w:proofErr w:type="spellEnd"/>
+      <w:r>
+        <w:t xml:space="preserve"> показващ колко остава до края на сканирането</w:t>
+      </w:r>
+    </w:p>
+    <w:p>
+      <w:pPr>
         <w:numPr>
           <w:ilvl w:val="0"/>
           <w:numId w:val="1"/>
         </w:numPr>
-        <w:rPr/>
-      </w:pPr>
-      <w:r>
-        <w:rPr/>
-        <w:t>Да се направи като DIY kid</w:t>
-      </w:r>
-    </w:p>
-    <w:p>
-      <w:pPr>
-        <w:pStyle w:val="Normal"/>
+      </w:pPr>
+      <w:r>
+        <w:t xml:space="preserve">резултат </w:t>
+      </w:r>
+      <w:proofErr w:type="spellStart"/>
+      <w:r>
+        <w:t>stl</w:t>
+      </w:r>
+      <w:proofErr w:type="spellEnd"/>
+      <w:r>
+        <w:t xml:space="preserve"> файл</w:t>
+      </w:r>
+    </w:p>
+    <w:p>
+      <w:pPr>
+        <w:numPr>
+          <w:ilvl w:val="1"/>
+          <w:numId w:val="1"/>
+        </w:numPr>
+      </w:pPr>
+      <w:r>
+        <w:t>Извличане формата и текстурата(цвета)</w:t>
+      </w:r>
+    </w:p>
+    <w:p/>
+    <w:p>
+      <w:r>
+        <w:t>Физическа реализация:</w:t>
+      </w:r>
+    </w:p>
+    <w:p>
+      <w:pPr>
         <w:numPr>
           <w:ilvl w:val="0"/>
-          <w:numId w:val="1"/>
-        </w:numPr>
-        <w:rPr/>
-      </w:pPr>
-      <w:r>
-        <w:rPr/>
+          <w:numId w:val="2"/>
+        </w:numPr>
+      </w:pPr>
+      <w:r>
+        <w:t>височина – 35см; ширина – 51см; дължина – 71 см</w:t>
+      </w:r>
+    </w:p>
+    <w:p>
+      <w:pPr>
+        <w:numPr>
+          <w:ilvl w:val="0"/>
+          <w:numId w:val="2"/>
+        </w:numPr>
+      </w:pPr>
+      <w:r>
+        <w:t>проектора да е разположен в единия ъгъл като разстоянието до средат</w:t>
+      </w:r>
+      <w:r>
+        <w:t>а на платформата трябва да бъде 57см измерено до ръба на проектора точно над обектива.</w:t>
+      </w:r>
+    </w:p>
+    <w:p>
+      <w:pPr>
+        <w:numPr>
+          <w:ilvl w:val="0"/>
+          <w:numId w:val="2"/>
+        </w:numPr>
+      </w:pPr>
+      <w:r>
+        <w:t xml:space="preserve">Платформата горе-долу с </w:t>
+      </w:r>
+      <w:proofErr w:type="spellStart"/>
+      <w:r>
+        <w:t>редата</w:t>
+      </w:r>
+      <w:proofErr w:type="spellEnd"/>
+      <w:r>
+        <w:t xml:space="preserve"> на проекцията на проектора; ще има отстояние от гърба, което зависи ще се получи при измерването на 57см от проектора.</w:t>
+      </w:r>
+    </w:p>
+    <w:p/>
+    <w:p>
+      <w:r>
+        <w:t>Бъдещо развитие:</w:t>
+      </w:r>
+    </w:p>
+    <w:p>
+      <w:pPr>
+        <w:numPr>
+          <w:ilvl w:val="0"/>
+          <w:numId w:val="1"/>
+        </w:numPr>
+      </w:pPr>
+      <w:r>
+        <w:rPr>
+          <w:lang w:val="bg-BG"/>
+        </w:rPr>
+        <w:t>В</w:t>
+      </w:r>
+      <w:r>
+        <w:rPr>
+          <w:lang w:val="bg-BG"/>
+        </w:rPr>
+        <w:t>секи едновременно ще вижда работата на принтера. Да се направи някаква защита срещу чуждо вмешателство в процеса на сканиране.</w:t>
+      </w:r>
+    </w:p>
+    <w:p>
+      <w:pPr>
+        <w:numPr>
+          <w:ilvl w:val="0"/>
+          <w:numId w:val="1"/>
+        </w:numPr>
+      </w:pPr>
+      <w:r>
+        <w:t xml:space="preserve">Да се направи като DIY </w:t>
+      </w:r>
+      <w:proofErr w:type="spellStart"/>
+      <w:r>
+        <w:t>kid</w:t>
+      </w:r>
+      <w:proofErr w:type="spellEnd"/>
+    </w:p>
+    <w:p>
+      <w:pPr>
+        <w:numPr>
+          <w:ilvl w:val="0"/>
+          <w:numId w:val="1"/>
+        </w:numPr>
+      </w:pPr>
+      <w:r>
         <w:t>Още скенери за забързване на процеса</w:t>
       </w:r>
     </w:p>
     <w:p>
       <w:pPr>
-        <w:pStyle w:val="Normal"/>
         <w:numPr>
           <w:ilvl w:val="0"/>
           <w:numId w:val="1"/>
         </w:numPr>
-        <w:rPr/>
-      </w:pPr>
-      <w:r>
-        <w:rPr/>
+      </w:pPr>
+      <w:r>
         <w:t>Да се измисли как да се сканира отгоре</w:t>
       </w:r>
     </w:p>
     <w:p>
       <w:pPr>
-        <w:pStyle w:val="Normal"/>
         <w:numPr>
           <w:ilvl w:val="0"/>
           <w:numId w:val="1"/>
         </w:numPr>
-        <w:rPr/>
-      </w:pPr>
-      <w:r>
-        <w:rPr/>
-        <w:t>Да се определи дали е метода на сканиране е безопасен за окото</w:t>
-      </w:r>
+      </w:pPr>
+      <w:r>
+        <w:t xml:space="preserve">Да се определи дали е </w:t>
+      </w:r>
+      <w:r>
+        <w:t>метода на сканиране е безопасен за окото</w:t>
+      </w:r>
+    </w:p>
+    <w:p>
+      <w:pPr>
+        <w:numPr>
+          <w:ilvl w:val="0"/>
+          <w:numId w:val="1"/>
+        </w:numPr>
+      </w:pPr>
+      <w:r>
+        <w:rPr>
+          <w:lang w:val="bg-BG"/>
+        </w:rPr>
+        <w:t>Възможност за повече от едно сканиране и сливане на резултата. Например, за да може обекта да се сканира отдолу и отгоре, които са слепи петна в момента</w:t>
+      </w:r>
+      <w:r>
+        <w:rPr>
+          <w:lang w:val="bg-BG"/>
+        </w:rPr>
+        <w:t>.</w:t>
+      </w:r>
+      <w:r>
+        <w:rPr>
+          <w:lang w:val="bg-BG"/>
+        </w:rPr>
+        <w:t xml:space="preserve"> Принципно няма проблем това да се прави ръчно. Да се провери как става(</w:t>
+      </w:r>
+      <w:proofErr w:type="spellStart"/>
+      <w:r>
+        <w:rPr>
+          <w:lang w:val="bg-BG"/>
+        </w:rPr>
+        <w:t>ДиТра</w:t>
+      </w:r>
+      <w:proofErr w:type="spellEnd"/>
+      <w:r>
+        <w:rPr>
+          <w:lang w:val="bg-BG"/>
+        </w:rPr>
+        <w:t xml:space="preserve"> трябва да знаят)</w:t>
+      </w:r>
+      <w:r>
+        <w:rPr>
+          <w:lang w:val="bg-BG"/>
+        </w:rPr>
+        <w:t>.</w:t>
+      </w:r>
+      <w:bookmarkStart w:id="0" w:name="_GoBack"/>
+      <w:bookmarkEnd w:id="0"/>
     </w:p>
     <w:sectPr>
-      <w:type w:val="nextPage"/>
       <w:pgSz w:w="11906" w:h="16838"/>
-      <w:pgMar w:left="1440" w:right="1440" w:header="0" w:top="1440" w:footer="0" w:bottom="1440" w:gutter="0"/>
-      <w:pgNumType w:start="1" w:fmt="decimal"/>
-      <w:formProt w:val="false"/>
-      <w:textDirection w:val="lrTb"/>
-      <w:docGrid w:type="default" w:linePitch="100" w:charSpace="8192"/>
+      <w:pgMar w:top="1440" w:right="1440" w:bottom="1440" w:left="1440" w:header="0" w:footer="0" w:gutter="0"/>
+      <w:pgNumType w:start="1"/>
+      <w:cols w:space="720"/>
+      <w:formProt w:val="0"/>
+      <w:docGrid w:linePitch="100" w:charSpace="8192"/>
     </w:sectPr>
   </w:body>
 </w:document>
 </file>
 
 <file path=word/numbering.xml><?xml version="1.0" encoding="utf-8"?>
-<w:numbering xmlns:w="http://schemas.openxmlformats.org/wordprocessingml/2006/main" xmlns:o="urn:schemas-microsoft-com:office:office" xmlns:r="http://schemas.openxmlformats.org/officeDocument/2006/relationships" xmlns:v="urn:schemas-microsoft-com:vml" xmlns:mc="http://schemas.openxmlformats.org/markup-compatibility/2006" xmlns:w14="http://schemas.microsoft.com/office/word/2010/wordml" mc:Ignorable="w14">
-  <w:abstractNum w:abstractNumId="1">
+<w:numbering xmlns:wpc="http://schemas.microsoft.com/office/word/2010/wordprocessingCanvas" xmlns:cx="http://schemas.microsoft.com/office/drawing/2014/chartex" xmlns:cx1="http://schemas.microsoft.com/office/drawing/2015/9/8/chartex" xmlns:cx2="http://schemas.microsoft.com/office/drawing/2015/10/21/chartex" xmlns:cx3="http://schemas.microsoft.com/office/drawing/2016/5/9/chartex" xmlns:cx4="http://schemas.microsoft.com/office/drawing/2016/5/10/chartex" xmlns:cx5="http://schemas.microsoft.com/office/drawing/2016/5/11/chartex" xmlns:cx6="http://schemas.microsoft.com/office/drawing/2016/5/12/chartex" xmlns:cx7="http://schemas.microsoft.com/office/drawing/2016/5/13/chartex" xmlns:cx8="http://schemas.microsoft.com/office/drawing/2016/5/14/chartex" xmlns:mc="http://schemas.openxmlformats.org/markup-compatibility/2006" xmlns:aink="http://schemas.microsoft.com/office/drawing/2016/ink" xmlns:am3d="http://schemas.microsoft.com/office/drawing/2017/model3d" xmlns:o="urn:schemas-microsoft-com:office:office" xmlns:r="http://schemas.openxmlformats.org/officeDocument/2006/relationships" xmlns:m="http://schemas.openxmlformats.org/officeDocument/2006/math" xmlns:v="urn:schemas-microsoft-com:vml" xmlns:wp14="http://schemas.microsoft.com/office/word/2010/wordprocessingDrawing" xmlns:wp="http://schemas.openxmlformats.org/drawingml/2006/wordprocessingDrawing" xmlns:w10="urn:schemas-microsoft-com:office:word" xmlns:w="http://schemas.openxmlformats.org/wordprocessingml/2006/main" xmlns:w14="http://schemas.microsoft.com/office/word/2010/wordml" xmlns:w15="http://schemas.microsoft.com/office/word/2012/wordml" xmlns:w16cid="http://schemas.microsoft.com/office/word/2016/wordml/cid" xmlns:w16se="http://schemas.microsoft.com/office/word/2015/wordml/symex" xmlns:wpg="http://schemas.microsoft.com/office/word/2010/wordprocessingGroup" xmlns:wpi="http://schemas.microsoft.com/office/word/2010/wordprocessingInk" xmlns:wne="http://schemas.microsoft.com/office/word/2006/wordml" xmlns:wps="http://schemas.microsoft.com/office/word/2010/wordprocessingShape" mc:Ignorable="w14 w15 w16se w16cid wp14">
+  <w:abstractNum w:abstractNumId="0" w15:restartNumberingAfterBreak="0">
+    <w:nsid w:val="1AD350BA"/>
+    <w:multiLevelType w:val="multilevel"/>
+    <w:tmpl w:val="536E2DDA"/>
+    <w:lvl w:ilvl="0">
+      <w:start w:val="1"/>
+      <w:numFmt w:val="bullet"/>
+      <w:lvlText w:val=""/>
+      <w:lvlJc w:val="left"/>
+      <w:pPr>
+        <w:tabs>
+          <w:tab w:val="num" w:pos="720"/>
+        </w:tabs>
+        <w:ind w:left="720" w:hanging="360"/>
+      </w:pPr>
+      <w:rPr>
+        <w:rFonts w:ascii="Symbol" w:hAnsi="Symbol" w:cs="Symbol" w:hint="default"/>
+      </w:rPr>
+    </w:lvl>
+    <w:lvl w:ilvl="1">
+      <w:start w:val="1"/>
+      <w:numFmt w:val="bullet"/>
+      <w:lvlText w:val="◦"/>
+      <w:lvlJc w:val="left"/>
+      <w:pPr>
+        <w:tabs>
+          <w:tab w:val="num" w:pos="1080"/>
+        </w:tabs>
+        <w:ind w:left="1080" w:hanging="360"/>
+      </w:pPr>
+      <w:rPr>
+        <w:rFonts w:ascii="OpenSymbol" w:hAnsi="OpenSymbol" w:cs="OpenSymbol" w:hint="default"/>
+      </w:rPr>
+    </w:lvl>
+    <w:lvl w:ilvl="2">
+      <w:start w:val="1"/>
+      <w:numFmt w:val="bullet"/>
+      <w:lvlText w:val="▪"/>
+      <w:lvlJc w:val="left"/>
+      <w:pPr>
+        <w:tabs>
+          <w:tab w:val="num" w:pos="1440"/>
+        </w:tabs>
+        <w:ind w:left="1440" w:hanging="360"/>
+      </w:pPr>
+      <w:rPr>
+        <w:rFonts w:ascii="OpenSymbol" w:hAnsi="OpenSymbol" w:cs="OpenSymbol" w:hint="default"/>
+      </w:rPr>
+    </w:lvl>
+    <w:lvl w:ilvl="3">
+      <w:start w:val="1"/>
+      <w:numFmt w:val="bullet"/>
+      <w:lvlText w:val=""/>
+      <w:lvlJc w:val="left"/>
+      <w:pPr>
+        <w:tabs>
+          <w:tab w:val="num" w:pos="1800"/>
+        </w:tabs>
+        <w:ind w:left="1800" w:hanging="360"/>
+      </w:pPr>
+      <w:rPr>
+        <w:rFonts w:ascii="Symbol" w:hAnsi="Symbol" w:cs="Symbol" w:hint="default"/>
+      </w:rPr>
+    </w:lvl>
+    <w:lvl w:ilvl="4">
+      <w:start w:val="1"/>
+      <w:numFmt w:val="bullet"/>
+      <w:lvlText w:val="◦"/>
+      <w:lvlJc w:val="left"/>
+      <w:pPr>
+        <w:tabs>
+          <w:tab w:val="num" w:pos="2160"/>
+        </w:tabs>
+        <w:ind w:left="2160" w:hanging="360"/>
+      </w:pPr>
+      <w:rPr>
+        <w:rFonts w:ascii="OpenSymbol" w:hAnsi="OpenSymbol" w:cs="OpenSymbol" w:hint="default"/>
+      </w:rPr>
+    </w:lvl>
+    <w:lvl w:ilvl="5">
+      <w:start w:val="1"/>
+      <w:numFmt w:val="bullet"/>
+      <w:lvlText w:val="▪"/>
+      <w:lvlJc w:val="left"/>
+      <w:pPr>
+        <w:tabs>
+          <w:tab w:val="num" w:pos="2520"/>
+        </w:tabs>
+        <w:ind w:left="2520" w:hanging="360"/>
+      </w:pPr>
+      <w:rPr>
+        <w:rFonts w:ascii="OpenSymbol" w:hAnsi="OpenSymbol" w:cs="OpenSymbol" w:hint="default"/>
+      </w:rPr>
+    </w:lvl>
+    <w:lvl w:ilvl="6">
+      <w:start w:val="1"/>
+      <w:numFmt w:val="bullet"/>
+      <w:lvlText w:val=""/>
+      <w:lvlJc w:val="left"/>
+      <w:pPr>
+        <w:tabs>
+          <w:tab w:val="num" w:pos="2880"/>
+        </w:tabs>
+        <w:ind w:left="2880" w:hanging="360"/>
+      </w:pPr>
+      <w:rPr>
+        <w:rFonts w:ascii="Symbol" w:hAnsi="Symbol" w:cs="Symbol" w:hint="default"/>
+      </w:rPr>
+    </w:lvl>
+    <w:lvl w:ilvl="7">
+      <w:start w:val="1"/>
+      <w:numFmt w:val="bullet"/>
+      <w:lvlText w:val="◦"/>
+      <w:lvlJc w:val="left"/>
+      <w:pPr>
+        <w:tabs>
+          <w:tab w:val="num" w:pos="3240"/>
+        </w:tabs>
+        <w:ind w:left="3240" w:hanging="360"/>
+      </w:pPr>
+      <w:rPr>
+        <w:rFonts w:ascii="OpenSymbol" w:hAnsi="OpenSymbol" w:cs="OpenSymbol" w:hint="default"/>
+      </w:rPr>
+    </w:lvl>
+    <w:lvl w:ilvl="8">
+      <w:start w:val="1"/>
+      <w:numFmt w:val="bullet"/>
+      <w:lvlText w:val="▪"/>
+      <w:lvlJc w:val="left"/>
+      <w:pPr>
+        <w:tabs>
+          <w:tab w:val="num" w:pos="3600"/>
+        </w:tabs>
+        <w:ind w:left="3600" w:hanging="360"/>
+      </w:pPr>
+      <w:rPr>
+        <w:rFonts w:ascii="OpenSymbol" w:hAnsi="OpenSymbol" w:cs="OpenSymbol" w:hint="default"/>
+      </w:rPr>
+    </w:lvl>
+  </w:abstractNum>
+  <w:abstractNum w:abstractNumId="1" w15:restartNumberingAfterBreak="0">
+    <w:nsid w:val="35D90C27"/>
+    <w:multiLevelType w:val="multilevel"/>
+    <w:tmpl w:val="EACC1A60"/>
     <w:lvl w:ilvl="0">
       <w:start w:val="1"/>
       <w:numFmt w:val="bullet"/>
@@ -571,144 +746,10 @@
       </w:rPr>
     </w:lvl>
   </w:abstractNum>
-  <w:abstractNum w:abstractNumId="2">
-    <w:lvl w:ilvl="0">
-      <w:start w:val="1"/>
-      <w:numFmt w:val="bullet"/>
-      <w:lvlText w:val=""/>
-      <w:lvlJc w:val="left"/>
-      <w:pPr>
-        <w:tabs>
-          <w:tab w:val="num" w:pos="720"/>
-        </w:tabs>
-        <w:ind w:left="720" w:hanging="360"/>
-      </w:pPr>
-      <w:rPr>
-        <w:rFonts w:ascii="Symbol" w:hAnsi="Symbol" w:cs="Symbol" w:hint="default"/>
-      </w:rPr>
-    </w:lvl>
-    <w:lvl w:ilvl="1">
-      <w:start w:val="1"/>
-      <w:numFmt w:val="bullet"/>
-      <w:lvlText w:val="◦"/>
-      <w:lvlJc w:val="left"/>
-      <w:pPr>
-        <w:tabs>
-          <w:tab w:val="num" w:pos="1080"/>
-        </w:tabs>
-        <w:ind w:left="1080" w:hanging="360"/>
-      </w:pPr>
-      <w:rPr>
-        <w:rFonts w:ascii="OpenSymbol" w:hAnsi="OpenSymbol" w:cs="OpenSymbol" w:hint="default"/>
-      </w:rPr>
-    </w:lvl>
-    <w:lvl w:ilvl="2">
-      <w:start w:val="1"/>
-      <w:numFmt w:val="bullet"/>
-      <w:lvlText w:val="▪"/>
-      <w:lvlJc w:val="left"/>
-      <w:pPr>
-        <w:tabs>
-          <w:tab w:val="num" w:pos="1440"/>
-        </w:tabs>
-        <w:ind w:left="1440" w:hanging="360"/>
-      </w:pPr>
-      <w:rPr>
-        <w:rFonts w:ascii="OpenSymbol" w:hAnsi="OpenSymbol" w:cs="OpenSymbol" w:hint="default"/>
-      </w:rPr>
-    </w:lvl>
-    <w:lvl w:ilvl="3">
-      <w:start w:val="1"/>
-      <w:numFmt w:val="bullet"/>
-      <w:lvlText w:val=""/>
-      <w:lvlJc w:val="left"/>
-      <w:pPr>
-        <w:tabs>
-          <w:tab w:val="num" w:pos="1800"/>
-        </w:tabs>
-        <w:ind w:left="1800" w:hanging="360"/>
-      </w:pPr>
-      <w:rPr>
-        <w:rFonts w:ascii="Symbol" w:hAnsi="Symbol" w:cs="Symbol" w:hint="default"/>
-      </w:rPr>
-    </w:lvl>
-    <w:lvl w:ilvl="4">
-      <w:start w:val="1"/>
-      <w:numFmt w:val="bullet"/>
-      <w:lvlText w:val="◦"/>
-      <w:lvlJc w:val="left"/>
-      <w:pPr>
-        <w:tabs>
-          <w:tab w:val="num" w:pos="2160"/>
-        </w:tabs>
-        <w:ind w:left="2160" w:hanging="360"/>
-      </w:pPr>
-      <w:rPr>
-        <w:rFonts w:ascii="OpenSymbol" w:hAnsi="OpenSymbol" w:cs="OpenSymbol" w:hint="default"/>
-      </w:rPr>
-    </w:lvl>
-    <w:lvl w:ilvl="5">
-      <w:start w:val="1"/>
-      <w:numFmt w:val="bullet"/>
-      <w:lvlText w:val="▪"/>
-      <w:lvlJc w:val="left"/>
-      <w:pPr>
-        <w:tabs>
-          <w:tab w:val="num" w:pos="2520"/>
-        </w:tabs>
-        <w:ind w:left="2520" w:hanging="360"/>
-      </w:pPr>
-      <w:rPr>
-        <w:rFonts w:ascii="OpenSymbol" w:hAnsi="OpenSymbol" w:cs="OpenSymbol" w:hint="default"/>
-      </w:rPr>
-    </w:lvl>
-    <w:lvl w:ilvl="6">
-      <w:start w:val="1"/>
-      <w:numFmt w:val="bullet"/>
-      <w:lvlText w:val=""/>
-      <w:lvlJc w:val="left"/>
-      <w:pPr>
-        <w:tabs>
-          <w:tab w:val="num" w:pos="2880"/>
-        </w:tabs>
-        <w:ind w:left="2880" w:hanging="360"/>
-      </w:pPr>
-      <w:rPr>
-        <w:rFonts w:ascii="Symbol" w:hAnsi="Symbol" w:cs="Symbol" w:hint="default"/>
-      </w:rPr>
-    </w:lvl>
-    <w:lvl w:ilvl="7">
-      <w:start w:val="1"/>
-      <w:numFmt w:val="bullet"/>
-      <w:lvlText w:val="◦"/>
-      <w:lvlJc w:val="left"/>
-      <w:pPr>
-        <w:tabs>
-          <w:tab w:val="num" w:pos="3240"/>
-        </w:tabs>
-        <w:ind w:left="3240" w:hanging="360"/>
-      </w:pPr>
-      <w:rPr>
-        <w:rFonts w:ascii="OpenSymbol" w:hAnsi="OpenSymbol" w:cs="OpenSymbol" w:hint="default"/>
-      </w:rPr>
-    </w:lvl>
-    <w:lvl w:ilvl="8">
-      <w:start w:val="1"/>
-      <w:numFmt w:val="bullet"/>
-      <w:lvlText w:val="▪"/>
-      <w:lvlJc w:val="left"/>
-      <w:pPr>
-        <w:tabs>
-          <w:tab w:val="num" w:pos="3600"/>
-        </w:tabs>
-        <w:ind w:left="3600" w:hanging="360"/>
-      </w:pPr>
-      <w:rPr>
-        <w:rFonts w:ascii="OpenSymbol" w:hAnsi="OpenSymbol" w:cs="OpenSymbol" w:hint="default"/>
-      </w:rPr>
-    </w:lvl>
-  </w:abstractNum>
-  <w:abstractNum w:abstractNumId="3">
+  <w:abstractNum w:abstractNumId="2" w15:restartNumberingAfterBreak="0">
+    <w:nsid w:val="3B2C3B58"/>
+    <w:multiLevelType w:val="multilevel"/>
+    <w:tmpl w:val="D1F2BF5C"/>
     <w:lvl w:ilvl="0">
       <w:start w:val="1"/>
       <w:numFmt w:val="none"/>
@@ -719,7 +760,7 @@
         <w:tabs>
           <w:tab w:val="num" w:pos="0"/>
         </w:tabs>
-        <w:ind w:left="0" w:hanging="0"/>
+        <w:ind w:left="0" w:firstLine="0"/>
       </w:pPr>
     </w:lvl>
     <w:lvl w:ilvl="1">
@@ -732,7 +773,7 @@
         <w:tabs>
           <w:tab w:val="num" w:pos="0"/>
         </w:tabs>
-        <w:ind w:left="0" w:hanging="0"/>
+        <w:ind w:left="0" w:firstLine="0"/>
       </w:pPr>
     </w:lvl>
     <w:lvl w:ilvl="2">
@@ -745,7 +786,7 @@
         <w:tabs>
           <w:tab w:val="num" w:pos="0"/>
         </w:tabs>
-        <w:ind w:left="0" w:hanging="0"/>
+        <w:ind w:left="0" w:firstLine="0"/>
       </w:pPr>
     </w:lvl>
     <w:lvl w:ilvl="3">
@@ -758,7 +799,7 @@
         <w:tabs>
           <w:tab w:val="num" w:pos="0"/>
         </w:tabs>
-        <w:ind w:left="0" w:hanging="0"/>
+        <w:ind w:left="0" w:firstLine="0"/>
       </w:pPr>
     </w:lvl>
     <w:lvl w:ilvl="4">
@@ -771,7 +812,7 @@
         <w:tabs>
           <w:tab w:val="num" w:pos="0"/>
         </w:tabs>
-        <w:ind w:left="0" w:hanging="0"/>
+        <w:ind w:left="0" w:firstLine="0"/>
       </w:pPr>
     </w:lvl>
     <w:lvl w:ilvl="5">
@@ -784,7 +825,7 @@
         <w:tabs>
           <w:tab w:val="num" w:pos="0"/>
         </w:tabs>
-        <w:ind w:left="0" w:hanging="0"/>
+        <w:ind w:left="0" w:firstLine="0"/>
       </w:pPr>
     </w:lvl>
     <w:lvl w:ilvl="6">
@@ -797,7 +838,7 @@
         <w:tabs>
           <w:tab w:val="num" w:pos="0"/>
         </w:tabs>
-        <w:ind w:left="0" w:hanging="0"/>
+        <w:ind w:left="0" w:firstLine="0"/>
       </w:pPr>
     </w:lvl>
     <w:lvl w:ilvl="7">
@@ -810,7 +851,7 @@
         <w:tabs>
           <w:tab w:val="num" w:pos="0"/>
         </w:tabs>
-        <w:ind w:left="0" w:hanging="0"/>
+        <w:ind w:left="0" w:firstLine="0"/>
       </w:pPr>
     </w:lvl>
     <w:lvl w:ilvl="8">
@@ -823,7 +864,7 @@
         <w:tabs>
           <w:tab w:val="num" w:pos="0"/>
         </w:tabs>
-        <w:ind w:left="0" w:hanging="0"/>
+        <w:ind w:left="0" w:firstLine="0"/>
       </w:pPr>
     </w:lvl>
   </w:abstractNum>
@@ -831,20 +872,20 @@
     <w:abstractNumId w:val="1"/>
   </w:num>
   <w:num w:numId="2">
-    <w:abstractNumId w:val="2"/>
+    <w:abstractNumId w:val="0"/>
   </w:num>
   <w:num w:numId="3">
-    <w:abstractNumId w:val="3"/>
+    <w:abstractNumId w:val="2"/>
   </w:num>
 </w:numbering>
 </file>
 
 <file path=word/styles.xml><?xml version="1.0" encoding="utf-8"?>
-<w:styles xmlns:w="http://schemas.openxmlformats.org/wordprocessingml/2006/main" xmlns:w14="http://schemas.microsoft.com/office/word/2010/wordml" xmlns:mc="http://schemas.openxmlformats.org/markup-compatibility/2006" mc:Ignorable="w14">
+<w:styles xmlns:mc="http://schemas.openxmlformats.org/markup-compatibility/2006" xmlns:r="http://schemas.openxmlformats.org/officeDocument/2006/relationships" xmlns:w="http://schemas.openxmlformats.org/wordprocessingml/2006/main" xmlns:w14="http://schemas.microsoft.com/office/word/2010/wordml" xmlns:w15="http://schemas.microsoft.com/office/word/2012/wordml" xmlns:w16cid="http://schemas.microsoft.com/office/word/2016/wordml/cid" xmlns:w16se="http://schemas.microsoft.com/office/word/2015/wordml/symex" mc:Ignorable="w14 w15 w16se w16cid">
   <w:docDefaults>
     <w:rPrDefault>
       <w:rPr>
-        <w:rFonts w:ascii="Arial" w:hAnsi="Arial" w:eastAsia="Arial" w:cs="Arial"/>
+        <w:rFonts w:ascii="Arial" w:eastAsia="Arial" w:hAnsi="Arial" w:cs="Arial"/>
         <w:sz w:val="22"/>
         <w:szCs w:val="22"/>
         <w:lang w:val="bg" w:eastAsia="en-GB" w:bidi="ar-SA"/>
@@ -852,21 +893,21 @@
     </w:rPrDefault>
     <w:pPrDefault>
       <w:pPr>
-        <w:suppressAutoHyphens w:val="true"/>
+        <w:suppressAutoHyphens/>
       </w:pPr>
     </w:pPrDefault>
   </w:docDefaults>
   <w:latentStyles w:defLockedState="0" w:defUIPriority="99" w:defSemiHidden="0" w:defUnhideWhenUsed="0" w:defQFormat="0" w:count="375">
     <w:lsdException w:name="Normal" w:uiPriority="0" w:qFormat="1"/>
     <w:lsdException w:name="heading 1" w:uiPriority="9" w:qFormat="1"/>
-    <w:lsdException w:name="heading 2" w:uiPriority="9" w:semiHidden="1" w:unhideWhenUsed="1" w:qFormat="1"/>
-    <w:lsdException w:name="heading 3" w:uiPriority="9" w:semiHidden="1" w:unhideWhenUsed="1" w:qFormat="1"/>
-    <w:lsdException w:name="heading 4" w:uiPriority="9" w:semiHidden="1" w:unhideWhenUsed="1" w:qFormat="1"/>
-    <w:lsdException w:name="heading 5" w:uiPriority="9" w:semiHidden="1" w:unhideWhenUsed="1" w:qFormat="1"/>
-    <w:lsdException w:name="heading 6" w:uiPriority="9" w:semiHidden="1" w:unhideWhenUsed="1" w:qFormat="1"/>
-    <w:lsdException w:name="heading 7" w:uiPriority="9" w:semiHidden="1" w:unhideWhenUsed="1" w:qFormat="1"/>
-    <w:lsdException w:name="heading 8" w:uiPriority="9" w:semiHidden="1" w:unhideWhenUsed="1" w:qFormat="1"/>
-    <w:lsdException w:name="heading 9" w:uiPriority="9" w:semiHidden="1" w:unhideWhenUsed="1" w:qFormat="1"/>
+    <w:lsdException w:name="heading 2" w:semiHidden="1" w:uiPriority="9" w:unhideWhenUsed="1" w:qFormat="1"/>
+    <w:lsdException w:name="heading 3" w:semiHidden="1" w:uiPriority="9" w:unhideWhenUsed="1" w:qFormat="1"/>
+    <w:lsdException w:name="heading 4" w:semiHidden="1" w:uiPriority="9" w:unhideWhenUsed="1" w:qFormat="1"/>
+    <w:lsdException w:name="heading 5" w:semiHidden="1" w:uiPriority="9" w:unhideWhenUsed="1" w:qFormat="1"/>
+    <w:lsdException w:name="heading 6" w:semiHidden="1" w:uiPriority="9" w:unhideWhenUsed="1" w:qFormat="1"/>
+    <w:lsdException w:name="heading 7" w:semiHidden="1" w:uiPriority="9" w:unhideWhenUsed="1" w:qFormat="1"/>
+    <w:lsdException w:name="heading 8" w:semiHidden="1" w:uiPriority="9" w:unhideWhenUsed="1" w:qFormat="1"/>
+    <w:lsdException w:name="heading 9" w:semiHidden="1" w:uiPriority="9" w:unhideWhenUsed="1" w:qFormat="1"/>
     <w:lsdException w:name="index 1" w:semiHidden="1" w:unhideWhenUsed="1"/>
     <w:lsdException w:name="index 2" w:semiHidden="1" w:unhideWhenUsed="1"/>
     <w:lsdException w:name="index 3" w:semiHidden="1" w:unhideWhenUsed="1"/>
@@ -876,22 +917,22 @@
     <w:lsdException w:name="index 7" w:semiHidden="1" w:unhideWhenUsed="1"/>
     <w:lsdException w:name="index 8" w:semiHidden="1" w:unhideWhenUsed="1"/>
     <w:lsdException w:name="index 9" w:semiHidden="1" w:unhideWhenUsed="1"/>
-    <w:lsdException w:name="toc 1" w:uiPriority="39" w:semiHidden="1" w:unhideWhenUsed="1"/>
-    <w:lsdException w:name="toc 2" w:uiPriority="39" w:semiHidden="1" w:unhideWhenUsed="1"/>
-    <w:lsdException w:name="toc 3" w:uiPriority="39" w:semiHidden="1" w:unhideWhenUsed="1"/>
-    <w:lsdException w:name="toc 4" w:uiPriority="39" w:semiHidden="1" w:unhideWhenUsed="1"/>
-    <w:lsdException w:name="toc 5" w:uiPriority="39" w:semiHidden="1" w:unhideWhenUsed="1"/>
-    <w:lsdException w:name="toc 6" w:uiPriority="39" w:semiHidden="1" w:unhideWhenUsed="1"/>
-    <w:lsdException w:name="toc 7" w:uiPriority="39" w:semiHidden="1" w:unhideWhenUsed="1"/>
-    <w:lsdException w:name="toc 8" w:uiPriority="39" w:semiHidden="1" w:unhideWhenUsed="1"/>
-    <w:lsdException w:name="toc 9" w:uiPriority="39" w:semiHidden="1" w:unhideWhenUsed="1"/>
+    <w:lsdException w:name="toc 1" w:semiHidden="1" w:uiPriority="39" w:unhideWhenUsed="1"/>
+    <w:lsdException w:name="toc 2" w:semiHidden="1" w:uiPriority="39" w:unhideWhenUsed="1"/>
+    <w:lsdException w:name="toc 3" w:semiHidden="1" w:uiPriority="39" w:unhideWhenUsed="1"/>
+    <w:lsdException w:name="toc 4" w:semiHidden="1" w:uiPriority="39" w:unhideWhenUsed="1"/>
+    <w:lsdException w:name="toc 5" w:semiHidden="1" w:uiPriority="39" w:unhideWhenUsed="1"/>
+    <w:lsdException w:name="toc 6" w:semiHidden="1" w:uiPriority="39" w:unhideWhenUsed="1"/>
+    <w:lsdException w:name="toc 7" w:semiHidden="1" w:uiPriority="39" w:unhideWhenUsed="1"/>
+    <w:lsdException w:name="toc 8" w:semiHidden="1" w:uiPriority="39" w:unhideWhenUsed="1"/>
+    <w:lsdException w:name="toc 9" w:semiHidden="1" w:uiPriority="39" w:unhideWhenUsed="1"/>
     <w:lsdException w:name="Normal Indent" w:semiHidden="1" w:unhideWhenUsed="1"/>
     <w:lsdException w:name="footnote text" w:semiHidden="1" w:unhideWhenUsed="1"/>
     <w:lsdException w:name="annotation text" w:semiHidden="1" w:unhideWhenUsed="1"/>
     <w:lsdException w:name="header" w:semiHidden="1" w:unhideWhenUsed="1"/>
     <w:lsdException w:name="footer" w:semiHidden="1" w:unhideWhenUsed="1"/>
     <w:lsdException w:name="index heading" w:semiHidden="1" w:unhideWhenUsed="1"/>
-    <w:lsdException w:name="caption" w:uiPriority="35" w:semiHidden="1" w:unhideWhenUsed="1" w:qFormat="1"/>
+    <w:lsdException w:name="caption" w:semiHidden="1" w:uiPriority="35" w:unhideWhenUsed="1" w:qFormat="1"/>
     <w:lsdException w:name="table of figures" w:semiHidden="1" w:unhideWhenUsed="1"/>
     <w:lsdException w:name="envelope address" w:semiHidden="1" w:unhideWhenUsed="1"/>
     <w:lsdException w:name="envelope return" w:semiHidden="1" w:unhideWhenUsed="1"/>
@@ -922,7 +963,7 @@
     <w:lsdException w:name="Title" w:uiPriority="10" w:qFormat="1"/>
     <w:lsdException w:name="Closing" w:semiHidden="1" w:unhideWhenUsed="1"/>
     <w:lsdException w:name="Signature" w:semiHidden="1" w:unhideWhenUsed="1"/>
-    <w:lsdException w:name="Default Paragraph Font" w:uiPriority="1" w:semiHidden="1" w:unhideWhenUsed="1"/>
+    <w:lsdException w:name="Default Paragraph Font" w:semiHidden="1" w:uiPriority="1" w:unhideWhenUsed="1"/>
     <w:lsdException w:name="Body Text" w:semiHidden="1" w:unhideWhenUsed="1"/>
     <w:lsdException w:name="Body Text Indent" w:semiHidden="1" w:unhideWhenUsed="1"/>
     <w:lsdException w:name="List Continue" w:semiHidden="1" w:unhideWhenUsed="1"/>
@@ -1122,8 +1163,8 @@
     <w:lsdException w:name="Subtle Reference" w:uiPriority="31" w:qFormat="1"/>
     <w:lsdException w:name="Intense Reference" w:uiPriority="32" w:qFormat="1"/>
     <w:lsdException w:name="Book Title" w:uiPriority="33" w:qFormat="1"/>
-    <w:lsdException w:name="Bibliography" w:uiPriority="37" w:semiHidden="1" w:unhideWhenUsed="1"/>
-    <w:lsdException w:name="TOC Heading" w:uiPriority="39" w:semiHidden="1" w:unhideWhenUsed="1" w:qFormat="1"/>
+    <w:lsdException w:name="Bibliography" w:semiHidden="1" w:uiPriority="37" w:unhideWhenUsed="1"/>
+    <w:lsdException w:name="TOC Heading" w:semiHidden="1" w:uiPriority="39" w:unhideWhenUsed="1" w:qFormat="1"/>
     <w:lsdException w:name="Plain Table 1" w:uiPriority="41"/>
     <w:lsdException w:name="Plain Table 2" w:uiPriority="42"/>
     <w:lsdException w:name="Plain Table 3" w:uiPriority="43"/>
@@ -1233,32 +1274,21 @@
     <w:lsdException w:name="Hashtag" w:semiHidden="1" w:unhideWhenUsed="1"/>
     <w:lsdException w:name="Unresolved Mention" w:semiHidden="1" w:unhideWhenUsed="1"/>
   </w:latentStyles>
-  <w:style w:type="paragraph" w:styleId="Normal" w:default="1">
+  <w:style w:type="paragraph" w:default="1" w:styleId="Normal">
     <w:name w:val="Normal"/>
     <w:qFormat/>
     <w:pPr>
-      <w:widowControl/>
-      <w:bidi w:val="0"/>
-      <w:spacing w:lineRule="auto" w:line="276" w:before="0" w:after="0"/>
-      <w:jc w:val="left"/>
+      <w:spacing w:line="276" w:lineRule="auto"/>
     </w:pPr>
-    <w:rPr>
-      <w:rFonts w:ascii="Arial" w:hAnsi="Arial" w:eastAsia="Arial" w:cs="Arial"/>
-      <w:color w:val="auto"/>
-      <w:kern w:val="0"/>
-      <w:sz w:val="22"/>
-      <w:szCs w:val="22"/>
-      <w:lang w:val="bg" w:eastAsia="en-GB" w:bidi="ar-SA"/>
-    </w:rPr>
-  </w:style>
-  <w:style w:type="paragraph" w:styleId="1">
-    <w:name w:val="Heading 1"/>
+  </w:style>
+  <w:style w:type="paragraph" w:styleId="Heading1">
+    <w:name w:val="heading 1"/>
     <w:basedOn w:val="Normal"/>
     <w:next w:val="Normal"/>
     <w:uiPriority w:val="9"/>
     <w:qFormat/>
     <w:pPr>
-      <w:keepNext w:val="true"/>
+      <w:keepNext/>
       <w:keepLines/>
       <w:spacing w:before="400" w:after="120"/>
       <w:outlineLvl w:val="0"/>
@@ -1268,8 +1298,8 @@
       <w:szCs w:val="40"/>
     </w:rPr>
   </w:style>
-  <w:style w:type="paragraph" w:styleId="2">
-    <w:name w:val="Heading 2"/>
+  <w:style w:type="paragraph" w:styleId="Heading2">
+    <w:name w:val="heading 2"/>
     <w:basedOn w:val="Normal"/>
     <w:next w:val="Normal"/>
     <w:uiPriority w:val="9"/>
@@ -1277,7 +1307,7 @@
     <w:unhideWhenUsed/>
     <w:qFormat/>
     <w:pPr>
-      <w:keepNext w:val="true"/>
+      <w:keepNext/>
       <w:keepLines/>
       <w:spacing w:before="360" w:after="120"/>
       <w:outlineLvl w:val="1"/>
@@ -1287,8 +1317,8 @@
       <w:szCs w:val="32"/>
     </w:rPr>
   </w:style>
-  <w:style w:type="paragraph" w:styleId="3">
-    <w:name w:val="Heading 3"/>
+  <w:style w:type="paragraph" w:styleId="Heading3">
+    <w:name w:val="heading 3"/>
     <w:basedOn w:val="Normal"/>
     <w:next w:val="Normal"/>
     <w:uiPriority w:val="9"/>
@@ -1296,7 +1326,7 @@
     <w:unhideWhenUsed/>
     <w:qFormat/>
     <w:pPr>
-      <w:keepNext w:val="true"/>
+      <w:keepNext/>
       <w:keepLines/>
       <w:spacing w:before="320" w:after="80"/>
       <w:outlineLvl w:val="2"/>
@@ -1307,8 +1337,8 @@
       <w:szCs w:val="28"/>
     </w:rPr>
   </w:style>
-  <w:style w:type="paragraph" w:styleId="4">
-    <w:name w:val="Heading 4"/>
+  <w:style w:type="paragraph" w:styleId="Heading4">
+    <w:name w:val="heading 4"/>
     <w:basedOn w:val="Normal"/>
     <w:next w:val="Normal"/>
     <w:uiPriority w:val="9"/>
@@ -1316,7 +1346,7 @@
     <w:unhideWhenUsed/>
     <w:qFormat/>
     <w:pPr>
-      <w:keepNext w:val="true"/>
+      <w:keepNext/>
       <w:keepLines/>
       <w:spacing w:before="280" w:after="80"/>
       <w:outlineLvl w:val="3"/>
@@ -1327,8 +1357,8 @@
       <w:szCs w:val="24"/>
     </w:rPr>
   </w:style>
-  <w:style w:type="paragraph" w:styleId="5">
-    <w:name w:val="Heading 5"/>
+  <w:style w:type="paragraph" w:styleId="Heading5">
+    <w:name w:val="heading 5"/>
     <w:basedOn w:val="Normal"/>
     <w:next w:val="Normal"/>
     <w:uiPriority w:val="9"/>
@@ -1336,7 +1366,7 @@
     <w:unhideWhenUsed/>
     <w:qFormat/>
     <w:pPr>
-      <w:keepNext w:val="true"/>
+      <w:keepNext/>
       <w:keepLines/>
       <w:spacing w:before="240" w:after="80"/>
       <w:outlineLvl w:val="4"/>
@@ -1345,8 +1375,8 @@
       <w:color w:val="666666"/>
     </w:rPr>
   </w:style>
-  <w:style w:type="paragraph" w:styleId="6">
-    <w:name w:val="Heading 6"/>
+  <w:style w:type="paragraph" w:styleId="Heading6">
+    <w:name w:val="heading 6"/>
     <w:basedOn w:val="Normal"/>
     <w:next w:val="Normal"/>
     <w:uiPriority w:val="9"/>
@@ -1354,7 +1384,7 @@
     <w:unhideWhenUsed/>
     <w:qFormat/>
     <w:pPr>
-      <w:keepNext w:val="true"/>
+      <w:keepNext/>
       <w:keepLines/>
       <w:spacing w:before="240" w:after="80"/>
       <w:outlineLvl w:val="5"/>
@@ -1364,91 +1394,81 @@
       <w:color w:val="666666"/>
     </w:rPr>
   </w:style>
-  <w:style w:type="character" w:styleId="DefaultParagraphFont" w:default="1">
+  <w:style w:type="character" w:default="1" w:styleId="DefaultParagraphFont">
     <w:name w:val="Default Paragraph Font"/>
     <w:uiPriority w:val="1"/>
     <w:semiHidden/>
     <w:unhideWhenUsed/>
-    <w:qFormat/>
-    <w:rPr/>
-  </w:style>
-  <w:style w:type="character" w:styleId="InternetLink" w:customStyle="1">
-    <w:name w:val="Hyperlink"/>
+  </w:style>
+  <w:style w:type="table" w:default="1" w:styleId="TableNormal">
+    <w:name w:val="Normal Table"/>
+    <w:uiPriority w:val="99"/>
+    <w:semiHidden/>
+    <w:unhideWhenUsed/>
+    <w:tblPr>
+      <w:tblInd w:w="0" w:type="dxa"/>
+      <w:tblCellMar>
+        <w:top w:w="0" w:type="dxa"/>
+        <w:left w:w="108" w:type="dxa"/>
+        <w:bottom w:w="0" w:type="dxa"/>
+        <w:right w:w="108" w:type="dxa"/>
+      </w:tblCellMar>
+    </w:tblPr>
+  </w:style>
+  <w:style w:type="numbering" w:default="1" w:styleId="NoList">
+    <w:name w:val="No List"/>
+    <w:uiPriority w:val="99"/>
+    <w:semiHidden/>
+    <w:unhideWhenUsed/>
+  </w:style>
+  <w:style w:type="character" w:customStyle="1" w:styleId="Hyperlink1">
+    <w:name w:val="Hyperlink1"/>
     <w:qFormat/>
     <w:rPr>
       <w:color w:val="000080"/>
       <w:u w:val="single"/>
     </w:rPr>
   </w:style>
-  <w:style w:type="character" w:styleId="Style8">
+  <w:style w:type="character" w:customStyle="1" w:styleId="a">
     <w:name w:val="Връзка към Интернет"/>
     <w:rPr>
       <w:color w:val="000080"/>
       <w:u w:val="single"/>
-      <w:lang w:val="zxx" w:eastAsia="zxx" w:bidi="zxx"/>
+      <w:lang/>
     </w:rPr>
   </w:style>
-  <w:style w:type="character" w:styleId="Style9">
+  <w:style w:type="character" w:customStyle="1" w:styleId="a0">
     <w:name w:val="Водещи знаци"/>
     <w:qFormat/>
     <w:rPr>
-      <w:rFonts w:ascii="OpenSymbol" w:hAnsi="OpenSymbol" w:eastAsia="OpenSymbol" w:cs="OpenSymbol"/>
+      <w:rFonts w:ascii="OpenSymbol" w:eastAsia="OpenSymbol" w:hAnsi="OpenSymbol" w:cs="OpenSymbol"/>
     </w:rPr>
   </w:style>
-  <w:style w:type="paragraph" w:styleId="Style10" w:customStyle="1">
+  <w:style w:type="paragraph" w:customStyle="1" w:styleId="a1">
     <w:name w:val="Заглавие"/>
     <w:basedOn w:val="Normal"/>
-    <w:next w:val="Style11"/>
+    <w:next w:val="BodyText"/>
     <w:qFormat/>
     <w:pPr>
-      <w:keepNext w:val="true"/>
+      <w:keepNext/>
       <w:spacing w:before="240" w:after="120"/>
     </w:pPr>
     <w:rPr>
-      <w:rFonts w:ascii="Liberation Sans" w:hAnsi="Liberation Sans" w:eastAsia="DejaVu Sans" w:cs="FreeSans"/>
+      <w:rFonts w:ascii="Liberation Sans" w:eastAsia="DejaVu Sans" w:hAnsi="Liberation Sans" w:cs="FreeSans"/>
       <w:sz w:val="28"/>
       <w:szCs w:val="28"/>
     </w:rPr>
   </w:style>
-  <w:style w:type="paragraph" w:styleId="Style11">
+  <w:style w:type="paragraph" w:styleId="BodyText">
     <w:name w:val="Body Text"/>
     <w:basedOn w:val="Normal"/>
     <w:pPr>
-      <w:spacing w:before="0" w:after="140"/>
+      <w:spacing w:after="140"/>
     </w:pPr>
-    <w:rPr/>
-  </w:style>
-  <w:style w:type="paragraph" w:styleId="Style12">
+  </w:style>
+  <w:style w:type="paragraph" w:styleId="List">
     <w:name w:val="List"/>
-    <w:basedOn w:val="Style11"/>
-    <w:pPr/>
-    <w:rPr>
-      <w:rFonts w:cs="FreeSans"/>
-    </w:rPr>
-  </w:style>
-  <w:style w:type="paragraph" w:styleId="Style13">
-    <w:name w:val="Caption"/>
-    <w:basedOn w:val="Normal"/>
-    <w:qFormat/>
-    <w:pPr>
-      <w:suppressLineNumbers/>
-      <w:spacing w:before="120" w:after="120"/>
-    </w:pPr>
-    <w:rPr>
-      <w:rFonts w:cs="FreeSans"/>
-      <w:i/>
-      <w:iCs/>
-      <w:sz w:val="24"/>
-      <w:szCs w:val="24"/>
-    </w:rPr>
-  </w:style>
-  <w:style w:type="paragraph" w:styleId="Style14" w:customStyle="1">
-    <w:name w:val="Указател"/>
-    <w:basedOn w:val="Normal"/>
-    <w:qFormat/>
-    <w:pPr>
-      <w:suppressLineNumbers/>
-    </w:pPr>
+    <w:basedOn w:val="BodyText"/>
     <w:rPr>
       <w:rFonts w:cs="FreeSans"/>
     </w:rPr>
@@ -1469,59 +1489,49 @@
       <w:szCs w:val="24"/>
     </w:rPr>
   </w:style>
-  <w:style w:type="paragraph" w:styleId="Style15">
+  <w:style w:type="paragraph" w:customStyle="1" w:styleId="a2">
+    <w:name w:val="Указател"/>
+    <w:basedOn w:val="Normal"/>
+    <w:qFormat/>
+    <w:pPr>
+      <w:suppressLineNumbers/>
+    </w:pPr>
+    <w:rPr>
+      <w:rFonts w:cs="FreeSans"/>
+    </w:rPr>
+  </w:style>
+  <w:style w:type="paragraph" w:styleId="Title">
     <w:name w:val="Title"/>
     <w:basedOn w:val="Normal"/>
     <w:next w:val="Normal"/>
     <w:uiPriority w:val="10"/>
     <w:qFormat/>
     <w:pPr>
-      <w:keepNext w:val="true"/>
+      <w:keepNext/>
       <w:keepLines/>
-      <w:spacing w:before="0" w:after="60"/>
+      <w:spacing w:after="60"/>
     </w:pPr>
     <w:rPr>
       <w:sz w:val="52"/>
       <w:szCs w:val="52"/>
     </w:rPr>
   </w:style>
-  <w:style w:type="paragraph" w:styleId="Style16">
+  <w:style w:type="paragraph" w:styleId="Subtitle">
     <w:name w:val="Subtitle"/>
     <w:basedOn w:val="Normal"/>
     <w:next w:val="Normal"/>
     <w:uiPriority w:val="11"/>
     <w:qFormat/>
     <w:pPr>
-      <w:keepNext w:val="true"/>
+      <w:keepNext/>
       <w:keepLines/>
-      <w:spacing w:before="0" w:after="320"/>
+      <w:spacing w:after="320"/>
     </w:pPr>
     <w:rPr>
       <w:color w:val="666666"/>
       <w:sz w:val="30"/>
       <w:szCs w:val="30"/>
     </w:rPr>
-  </w:style>
-  <w:style w:type="numbering" w:styleId="NoList" w:default="1">
-    <w:name w:val="No List"/>
-    <w:uiPriority w:val="99"/>
-    <w:semiHidden/>
-    <w:unhideWhenUsed/>
-    <w:qFormat/>
-  </w:style>
-  <w:style w:type="table" w:default="1" w:styleId="TableNormal">
-    <w:name w:val="Normal Table"/>
-    <w:uiPriority w:val="99"/>
-    <w:semiHidden/>
-    <w:unhideWhenUsed/>
-    <w:tblPr>
-      <w:tblCellMar>
-        <w:top w:w="0" w:type="dxa"/>
-        <w:left w:w="108" w:type="dxa"/>
-        <w:bottom w:w="0" w:type="dxa"/>
-        <w:right w:w="108" w:type="dxa"/>
-      </w:tblCellMar>
-    </w:tblPr>
   </w:style>
 </w:styles>
 </file>

</xml_diff>

<commit_message>
added projector calibration + command line arguments
added projector calibration + command line arguments
new chessboard pattern
added new pattern GRAY_CODE_AND_PHASE_SHIFTING
</commit_message>
<xml_diff>
--- a/Docs/Основни идеи.docx
+++ b/Docs/Основни идеи.docx
@@ -91,10 +91,7 @@
       </w:r>
       <w:proofErr w:type="spellEnd"/>
       <w:r>
-        <w:t xml:space="preserve"> на камерата, която трябва да вижда </w:t>
-      </w:r>
-      <w:r>
-        <w:t>определено очертание</w:t>
+        <w:t xml:space="preserve"> на камерата, която трябва да вижда определено очертание</w:t>
       </w:r>
     </w:p>
     <w:p>
@@ -128,10 +125,7 @@
       </w:pPr>
       <w:hyperlink r:id="rId5">
         <w:r>
-          <w:t>https://fabscanpi-server.readthedocs.io/en/latest/software_userm</w:t>
-        </w:r>
-        <w:r>
-          <w:t>anual.html</w:t>
+          <w:t>https://fabscanpi-server.readthedocs.io/en/latest/software_usermanual.html</w:t>
         </w:r>
       </w:hyperlink>
       <w:r>
@@ -229,127 +223,140 @@
         <w:rPr>
           <w:lang w:val="bg-BG"/>
         </w:rPr>
-        <w:t>Ориен</w:t>
-      </w:r>
+        <w:t>Ориентировъчен т</w:t>
+      </w:r>
+      <w:proofErr w:type="spellStart"/>
+      <w:r>
+        <w:t>аймер</w:t>
+      </w:r>
+      <w:proofErr w:type="spellEnd"/>
+      <w:r>
+        <w:t xml:space="preserve"> показващ колко остава до края на сканирането</w:t>
+      </w:r>
+    </w:p>
+    <w:p>
+      <w:pPr>
+        <w:numPr>
+          <w:ilvl w:val="1"/>
+          <w:numId w:val="1"/>
+        </w:numPr>
+      </w:pPr>
       <w:r>
         <w:rPr>
           <w:lang w:val="bg-BG"/>
         </w:rPr>
-        <w:t>тировъчен т</w:t>
-      </w:r>
-      <w:proofErr w:type="spellStart"/>
-      <w:r>
-        <w:t>аймер</w:t>
-      </w:r>
-      <w:proofErr w:type="spellEnd"/>
-      <w:r>
-        <w:t xml:space="preserve"> показващ колко остава до края на сканирането</w:t>
-      </w:r>
-    </w:p>
-    <w:p>
-      <w:pPr>
-        <w:numPr>
-          <w:ilvl w:val="0"/>
-          <w:numId w:val="1"/>
-        </w:numPr>
-      </w:pPr>
-      <w:r>
-        <w:t xml:space="preserve">резултат </w:t>
-      </w:r>
-      <w:proofErr w:type="spellStart"/>
-      <w:r>
-        <w:t>stl</w:t>
-      </w:r>
-      <w:proofErr w:type="spellEnd"/>
-      <w:r>
-        <w:t xml:space="preserve"> файл</w:t>
-      </w:r>
-    </w:p>
-    <w:p>
-      <w:pPr>
-        <w:numPr>
-          <w:ilvl w:val="1"/>
-          <w:numId w:val="1"/>
-        </w:numPr>
-      </w:pPr>
-      <w:r>
-        <w:t>Извличане формата и текстурата(цвета)</w:t>
-      </w:r>
-    </w:p>
-    <w:p/>
-    <w:p>
-      <w:r>
-        <w:t>Физическа реализация:</w:t>
-      </w:r>
-    </w:p>
-    <w:p>
-      <w:pPr>
-        <w:numPr>
-          <w:ilvl w:val="0"/>
-          <w:numId w:val="2"/>
-        </w:numPr>
-      </w:pPr>
-      <w:r>
-        <w:t>височина – 35см; ширина – 51см; дължина – 71 см</w:t>
-      </w:r>
-    </w:p>
-    <w:p>
-      <w:pPr>
-        <w:numPr>
-          <w:ilvl w:val="0"/>
-          <w:numId w:val="2"/>
-        </w:numPr>
-      </w:pPr>
-      <w:r>
-        <w:t>проектора да е разположен в единия ъгъл като разстоянието до средат</w:t>
-      </w:r>
-      <w:r>
-        <w:t>а на платформата трябва да бъде 57см измерено до ръба на проектора точно над обектива.</w:t>
-      </w:r>
-    </w:p>
-    <w:p>
-      <w:pPr>
-        <w:numPr>
-          <w:ilvl w:val="0"/>
-          <w:numId w:val="2"/>
-        </w:numPr>
-      </w:pPr>
-      <w:r>
-        <w:t xml:space="preserve">Платформата горе-долу с </w:t>
-      </w:r>
-      <w:proofErr w:type="spellStart"/>
-      <w:r>
-        <w:t>редата</w:t>
-      </w:r>
-      <w:proofErr w:type="spellEnd"/>
-      <w:r>
-        <w:t xml:space="preserve"> на проекцията на проектора; ще има отстояние от гърба, което зависи ще се получи при измерването на 57см от проектора.</w:t>
-      </w:r>
-    </w:p>
-    <w:p/>
-    <w:p>
-      <w:r>
-        <w:t>Бъдещо развитие:</w:t>
-      </w:r>
-    </w:p>
-    <w:p>
-      <w:pPr>
-        <w:numPr>
-          <w:ilvl w:val="0"/>
-          <w:numId w:val="1"/>
-        </w:numPr>
-      </w:pPr>
+        <w:t xml:space="preserve">Прозорец, които показва </w:t>
+      </w:r>
+      <w:r>
+        <w:rPr>
+          <w:lang w:val="en-GB"/>
+        </w:rPr>
+        <w:t xml:space="preserve">log </w:t>
+      </w:r>
       <w:r>
         <w:rPr>
           <w:lang w:val="bg-BG"/>
         </w:rPr>
-        <w:t>В</w:t>
-      </w:r>
+        <w:t>данните</w:t>
+      </w:r>
+      <w:bookmarkStart w:id="0" w:name="_GoBack"/>
+      <w:bookmarkEnd w:id="0"/>
+    </w:p>
+    <w:p>
+      <w:pPr>
+        <w:numPr>
+          <w:ilvl w:val="0"/>
+          <w:numId w:val="1"/>
+        </w:numPr>
+      </w:pPr>
+      <w:r>
+        <w:t xml:space="preserve">резултат </w:t>
+      </w:r>
+      <w:proofErr w:type="spellStart"/>
+      <w:r>
+        <w:t>stl</w:t>
+      </w:r>
+      <w:proofErr w:type="spellEnd"/>
+      <w:r>
+        <w:t xml:space="preserve"> файл</w:t>
+      </w:r>
+    </w:p>
+    <w:p>
+      <w:pPr>
+        <w:numPr>
+          <w:ilvl w:val="1"/>
+          <w:numId w:val="1"/>
+        </w:numPr>
+      </w:pPr>
+      <w:r>
+        <w:t>Извличане формата и текстурата(цвета)</w:t>
+      </w:r>
+    </w:p>
+    <w:p/>
+    <w:p>
+      <w:r>
+        <w:t>Физическа реализация:</w:t>
+      </w:r>
+    </w:p>
+    <w:p>
+      <w:pPr>
+        <w:numPr>
+          <w:ilvl w:val="0"/>
+          <w:numId w:val="2"/>
+        </w:numPr>
+      </w:pPr>
+      <w:r>
+        <w:t>височина – 35см; ширина – 51см; дължина – 71 см</w:t>
+      </w:r>
+    </w:p>
+    <w:p>
+      <w:pPr>
+        <w:numPr>
+          <w:ilvl w:val="0"/>
+          <w:numId w:val="2"/>
+        </w:numPr>
+      </w:pPr>
+      <w:r>
+        <w:t>проектора да е разположен в единия ъгъл като разстоянието до средата на платформата трябва да бъде 57см измерено до ръба на проектора точно над обектива.</w:t>
+      </w:r>
+    </w:p>
+    <w:p>
+      <w:pPr>
+        <w:numPr>
+          <w:ilvl w:val="0"/>
+          <w:numId w:val="2"/>
+        </w:numPr>
+      </w:pPr>
+      <w:r>
+        <w:t xml:space="preserve">Платформата горе-долу с </w:t>
+      </w:r>
+      <w:proofErr w:type="spellStart"/>
+      <w:r>
+        <w:t>редата</w:t>
+      </w:r>
+      <w:proofErr w:type="spellEnd"/>
+      <w:r>
+        <w:t xml:space="preserve"> на проекцията на проектора; ще има отстояние от гърба, което зависи ще се получи при измерването на 57см от проектора.</w:t>
+      </w:r>
+    </w:p>
+    <w:p/>
+    <w:p>
+      <w:r>
+        <w:t>Бъдещо развитие:</w:t>
+      </w:r>
+    </w:p>
+    <w:p>
+      <w:pPr>
+        <w:numPr>
+          <w:ilvl w:val="0"/>
+          <w:numId w:val="1"/>
+        </w:numPr>
+      </w:pPr>
       <w:r>
         <w:rPr>
           <w:lang w:val="bg-BG"/>
         </w:rPr>
-        <w:t>секи едновременно ще вижда работата на принтера. Да се направи някаква защита срещу чуждо вмешателство в процеса на сканиране.</w:t>
+        <w:t>Всеки едновременно ще вижда работата на принтера. Да се направи някаква защита срещу чуждо вмешателство в процеса на сканиране.</w:t>
       </w:r>
     </w:p>
     <w:p>
@@ -398,10 +405,7 @@
         </w:numPr>
       </w:pPr>
       <w:r>
-        <w:t xml:space="preserve">Да се определи дали е </w:t>
-      </w:r>
-      <w:r>
-        <w:t>метода на сканиране е безопасен за окото</w:t>
+        <w:t>Да се определи дали е метода на сканиране е безопасен за окото</w:t>
       </w:r>
     </w:p>
     <w:p>
@@ -449,8 +453,6 @@
         </w:rPr>
         <w:t>.</w:t>
       </w:r>
-      <w:bookmarkStart w:id="0" w:name="_GoBack"/>
-      <w:bookmarkEnd w:id="0"/>
     </w:p>
     <w:sectPr>
       <w:pgSz w:w="11906" w:h="16838"/>
@@ -1434,7 +1436,6 @@
     <w:rPr>
       <w:color w:val="000080"/>
       <w:u w:val="single"/>
-      <w:lang/>
     </w:rPr>
   </w:style>
   <w:style w:type="character" w:customStyle="1" w:styleId="a0">

</xml_diff>